<commit_message>
Can now hide default language checkbox when creating translations
</commit_message>
<xml_diff>
--- a/Documentation.docx
+++ b/Documentation.docx
@@ -124,7 +124,7 @@
         <w:rPr>
           <w:lang w:val="en-GB"/>
         </w:rPr>
-        <w:t>3</w:t>
+        <w:t>4</w:t>
       </w:r>
     </w:p>
     <w:p>
@@ -253,29 +253,7 @@
           <w:szCs w:val="20"/>
           <w:lang w:val="en-GB" w:eastAsia="fr-BE"/>
         </w:rPr>
-        <w:t xml:space="preserve">The package supports all databases supported by </w:t>
-      </w:r>
-      <w:proofErr w:type="spellStart"/>
-      <w:r>
-        <w:rPr>
-          <w:rFonts w:ascii="Segoe UI" w:eastAsia="Times New Roman" w:hAnsi="Segoe UI" w:cs="Segoe UI"/>
-          <w:color w:val="30332D"/>
-          <w:sz w:val="20"/>
-          <w:szCs w:val="20"/>
-          <w:lang w:val="en-GB" w:eastAsia="fr-BE"/>
-        </w:rPr>
-        <w:t>Umbraco</w:t>
-      </w:r>
-      <w:proofErr w:type="spellEnd"/>
-      <w:r>
-        <w:rPr>
-          <w:rFonts w:ascii="Segoe UI" w:eastAsia="Times New Roman" w:hAnsi="Segoe UI" w:cs="Segoe UI"/>
-          <w:color w:val="30332D"/>
-          <w:sz w:val="20"/>
-          <w:szCs w:val="20"/>
-          <w:lang w:val="en-GB" w:eastAsia="fr-BE"/>
-        </w:rPr>
-        <w:t xml:space="preserve">: SQL Server, </w:t>
+        <w:t xml:space="preserve">The package supports all databases supported by Umbraco: SQL Server, </w:t>
       </w:r>
       <w:proofErr w:type="spellStart"/>
       <w:r>
@@ -1869,6 +1847,70 @@
     </w:p>
     <w:p>
       <w:pPr>
+        <w:spacing w:before="240" w:after="240" w:line="240" w:lineRule="auto"/>
+        <w:jc w:val="both"/>
+        <w:rPr>
+          <w:rFonts w:ascii="Segoe UI" w:eastAsia="Times New Roman" w:hAnsi="Segoe UI" w:cs="Segoe UI"/>
+          <w:b/>
+          <w:i/>
+          <w:color w:val="30332D"/>
+          <w:sz w:val="20"/>
+          <w:szCs w:val="20"/>
+          <w:lang w:val="en-GB" w:eastAsia="fr-BE"/>
+        </w:rPr>
+      </w:pPr>
+      <w:r>
+        <w:rPr>
+          <w:rFonts w:ascii="Segoe UI" w:eastAsia="Times New Roman" w:hAnsi="Segoe UI" w:cs="Segoe UI"/>
+          <w:b/>
+          <w:i/>
+          <w:color w:val="30332D"/>
+          <w:sz w:val="20"/>
+          <w:szCs w:val="20"/>
+          <w:lang w:val="en-GB" w:eastAsia="fr-BE"/>
+        </w:rPr>
+        <w:t>If you are using Umbraco 4.7.1</w:t>
+      </w:r>
+      <w:r>
+        <w:rPr>
+          <w:rFonts w:ascii="Segoe UI" w:eastAsia="Times New Roman" w:hAnsi="Segoe UI" w:cs="Segoe UI"/>
+          <w:b/>
+          <w:i/>
+          <w:color w:val="30332D"/>
+          <w:sz w:val="20"/>
+          <w:szCs w:val="20"/>
+          <w:lang w:val="en-GB" w:eastAsia="fr-BE"/>
+        </w:rPr>
+        <w:t xml:space="preserve"> and up</w:t>
+      </w:r>
+      <w:r>
+        <w:rPr>
+          <w:rFonts w:ascii="Segoe UI" w:eastAsia="Times New Roman" w:hAnsi="Segoe UI" w:cs="Segoe UI"/>
+          <w:b/>
+          <w:i/>
+          <w:color w:val="30332D"/>
+          <w:sz w:val="20"/>
+          <w:szCs w:val="20"/>
+          <w:lang w:val="en-GB" w:eastAsia="fr-BE"/>
+        </w:rPr>
+        <w:t xml:space="preserve"> and the Polyglot package razor script version, please remember to apply the razor script patch (RazorScriptPatchForUmbraco4.7.1.zip), which is </w:t>
+      </w:r>
+      <w:r>
+        <w:rPr>
+          <w:rFonts w:ascii="Segoe UI" w:eastAsia="Times New Roman" w:hAnsi="Segoe UI" w:cs="Segoe UI"/>
+          <w:b/>
+          <w:i/>
+          <w:color w:val="30332D"/>
+          <w:sz w:val="20"/>
+          <w:szCs w:val="20"/>
+          <w:lang w:val="en-GB" w:eastAsia="fr-BE"/>
+        </w:rPr>
+        <w:lastRenderedPageBreak/>
+        <w:t>available for download. You just need to unzip it and copy the three files it contains to your macroScripts folder, overwriting the existing files.</w:t>
+      </w:r>
+    </w:p>
+    <w:p>
+      <w:pPr>
         <w:rPr>
           <w:rFonts w:ascii="Segoe UI" w:eastAsia="Times New Roman" w:hAnsi="Segoe UI" w:cs="Segoe UI"/>
           <w:b/>
@@ -1889,21 +1931,21 @@
           <w:szCs w:val="32"/>
           <w:lang w:val="en-GB" w:eastAsia="fr-BE"/>
         </w:rPr>
-        <w:br w:type="page"/>
+        <w:t>Usage Instructions</w:t>
       </w:r>
     </w:p>
     <w:p>
       <w:pPr>
         <w:spacing w:before="100" w:beforeAutospacing="1" w:after="31" w:line="240" w:lineRule="auto"/>
         <w:jc w:val="both"/>
-        <w:outlineLvl w:val="1"/>
+        <w:outlineLvl w:val="2"/>
         <w:rPr>
           <w:rFonts w:ascii="Segoe UI" w:eastAsia="Times New Roman" w:hAnsi="Segoe UI" w:cs="Segoe UI"/>
           <w:b/>
           <w:bCs/>
-          <w:color w:val="000000"/>
-          <w:sz w:val="32"/>
-          <w:szCs w:val="32"/>
+          <w:color w:val="30332D"/>
+          <w:sz w:val="28"/>
+          <w:szCs w:val="28"/>
           <w:lang w:val="en-GB" w:eastAsia="fr-BE"/>
         </w:rPr>
       </w:pPr>
@@ -1912,27 +1954,688 @@
           <w:rFonts w:ascii="Segoe UI" w:eastAsia="Times New Roman" w:hAnsi="Segoe UI" w:cs="Segoe UI"/>
           <w:b/>
           <w:bCs/>
-          <w:color w:val="000000"/>
-          <w:sz w:val="32"/>
-          <w:szCs w:val="32"/>
-          <w:lang w:val="en-GB" w:eastAsia="fr-BE"/>
-        </w:rPr>
-        <w:lastRenderedPageBreak/>
-        <w:t>Usage Instructions</w:t>
-      </w:r>
-    </w:p>
-    <w:p>
-      <w:pPr>
-        <w:spacing w:before="100" w:beforeAutospacing="1" w:after="31" w:line="240" w:lineRule="auto"/>
-        <w:jc w:val="both"/>
-        <w:outlineLvl w:val="2"/>
+          <w:color w:val="30332D"/>
+          <w:sz w:val="28"/>
+          <w:szCs w:val="28"/>
+          <w:lang w:val="en-GB" w:eastAsia="fr-BE"/>
+        </w:rPr>
+        <w:t>Creating Translation Document Types</w:t>
+      </w:r>
+    </w:p>
+    <w:p>
+      <w:pPr>
+        <w:spacing w:before="240" w:after="240" w:line="240" w:lineRule="auto"/>
+        <w:jc w:val="both"/>
+        <w:rPr>
+          <w:rFonts w:ascii="Segoe UI" w:eastAsia="Times New Roman" w:hAnsi="Segoe UI" w:cs="Segoe UI"/>
+          <w:color w:val="30332D"/>
+          <w:sz w:val="20"/>
+          <w:szCs w:val="20"/>
+          <w:lang w:val="en-GB" w:eastAsia="fr-BE"/>
+        </w:rPr>
+      </w:pPr>
+      <w:r>
+        <w:rPr>
+          <w:rFonts w:ascii="Segoe UI" w:eastAsia="Times New Roman" w:hAnsi="Segoe UI" w:cs="Segoe UI"/>
+          <w:color w:val="30332D"/>
+          <w:sz w:val="20"/>
+          <w:szCs w:val="20"/>
+          <w:lang w:val="en-GB" w:eastAsia="fr-BE"/>
+        </w:rPr>
+        <w:t>After the package has been installed, the first thing to do is to make sure that the languages that will be used have been declared under “Languages” in the Settings section of Umbraco. It is not necessary to have them all declared before starting to use the package. More can be added whenever it is needed, but it is good to have at least two, so that the package can be tested.</w:t>
+      </w:r>
+    </w:p>
+    <w:p>
+      <w:pPr>
+        <w:spacing w:before="240" w:after="240" w:line="240" w:lineRule="auto"/>
+        <w:jc w:val="both"/>
+        <w:rPr>
+          <w:rFonts w:ascii="Segoe UI" w:eastAsia="Times New Roman" w:hAnsi="Segoe UI" w:cs="Segoe UI"/>
+          <w:color w:val="30332D"/>
+          <w:sz w:val="20"/>
+          <w:szCs w:val="20"/>
+          <w:lang w:val="en-GB" w:eastAsia="fr-BE"/>
+        </w:rPr>
+      </w:pPr>
+      <w:r>
+        <w:rPr>
+          <w:rFonts w:ascii="Segoe UI" w:eastAsia="Times New Roman" w:hAnsi="Segoe UI" w:cs="Segoe UI"/>
+          <w:color w:val="30332D"/>
+          <w:sz w:val="20"/>
+          <w:szCs w:val="20"/>
+          <w:lang w:val="en-GB" w:eastAsia="fr-BE"/>
+        </w:rPr>
+        <w:t>Following that, some work needs to be done on infrastructure for each of the document types that will be translatable.</w:t>
+      </w:r>
+    </w:p>
+    <w:p>
+      <w:pPr>
+        <w:spacing w:before="240" w:after="240" w:line="240" w:lineRule="auto"/>
+        <w:jc w:val="both"/>
+        <w:rPr>
+          <w:rFonts w:ascii="Segoe UI" w:eastAsia="Times New Roman" w:hAnsi="Segoe UI" w:cs="Segoe UI"/>
+          <w:color w:val="30332D"/>
+          <w:sz w:val="20"/>
+          <w:szCs w:val="20"/>
+          <w:lang w:val="en-GB" w:eastAsia="fr-BE"/>
+        </w:rPr>
+      </w:pPr>
+      <w:r>
+        <w:rPr>
+          <w:rFonts w:ascii="Segoe UI" w:eastAsia="Times New Roman" w:hAnsi="Segoe UI" w:cs="Segoe UI"/>
+          <w:color w:val="30332D"/>
+          <w:sz w:val="20"/>
+          <w:szCs w:val="20"/>
+          <w:lang w:val="en-GB" w:eastAsia="fr-BE"/>
+        </w:rPr>
+        <w:t>So suppose that one such document type has the</w:t>
+      </w:r>
+      <w:r>
+        <w:rPr>
+          <w:rFonts w:ascii="Segoe UI" w:eastAsia="Times New Roman" w:hAnsi="Segoe UI" w:cs="Segoe UI"/>
+          <w:color w:val="30332D"/>
+          <w:sz w:val="20"/>
+          <w:lang w:val="en-GB" w:eastAsia="fr-BE"/>
+        </w:rPr>
+        <w:t> </w:t>
+      </w:r>
+      <w:r>
         <w:rPr>
           <w:rFonts w:ascii="Segoe UI" w:eastAsia="Times New Roman" w:hAnsi="Segoe UI" w:cs="Segoe UI"/>
           <w:b/>
           <w:bCs/>
           <w:color w:val="30332D"/>
-          <w:sz w:val="28"/>
-          <w:szCs w:val="28"/>
+          <w:sz w:val="20"/>
+          <w:lang w:val="en-GB" w:eastAsia="fr-BE"/>
+        </w:rPr>
+        <w:t>alias</w:t>
+      </w:r>
+      <w:r>
+        <w:rPr>
+          <w:rFonts w:ascii="Segoe UI" w:eastAsia="Times New Roman" w:hAnsi="Segoe UI" w:cs="Segoe UI"/>
+          <w:color w:val="30332D"/>
+          <w:sz w:val="20"/>
+          <w:lang w:val="en-GB" w:eastAsia="fr-BE"/>
+        </w:rPr>
+        <w:t> </w:t>
+      </w:r>
+      <w:proofErr w:type="spellStart"/>
+      <w:r>
+        <w:rPr>
+          <w:rFonts w:ascii="Segoe UI" w:eastAsia="Times New Roman" w:hAnsi="Segoe UI" w:cs="Segoe UI"/>
+          <w:color w:val="30332D"/>
+          <w:sz w:val="20"/>
+          <w:szCs w:val="20"/>
+          <w:lang w:val="en-GB" w:eastAsia="fr-BE"/>
+        </w:rPr>
+        <w:t>TextPage</w:t>
+      </w:r>
+      <w:proofErr w:type="spellEnd"/>
+      <w:r>
+        <w:rPr>
+          <w:rFonts w:ascii="Segoe UI" w:eastAsia="Times New Roman" w:hAnsi="Segoe UI" w:cs="Segoe UI"/>
+          <w:color w:val="30332D"/>
+          <w:sz w:val="20"/>
+          <w:szCs w:val="20"/>
+          <w:lang w:val="en-GB" w:eastAsia="fr-BE"/>
+        </w:rPr>
+        <w:t xml:space="preserve">. First, a document type is needed that will serve as the “folder” for the translations of </w:t>
+      </w:r>
+      <w:proofErr w:type="spellStart"/>
+      <w:r>
+        <w:rPr>
+          <w:rFonts w:ascii="Segoe UI" w:eastAsia="Times New Roman" w:hAnsi="Segoe UI" w:cs="Segoe UI"/>
+          <w:color w:val="30332D"/>
+          <w:sz w:val="20"/>
+          <w:szCs w:val="20"/>
+          <w:lang w:val="en-GB" w:eastAsia="fr-BE"/>
+        </w:rPr>
+        <w:t>TextPage</w:t>
+      </w:r>
+      <w:proofErr w:type="spellEnd"/>
+      <w:r>
+        <w:rPr>
+          <w:rFonts w:ascii="Segoe UI" w:eastAsia="Times New Roman" w:hAnsi="Segoe UI" w:cs="Segoe UI"/>
+          <w:color w:val="30332D"/>
+          <w:sz w:val="20"/>
+          <w:szCs w:val="20"/>
+          <w:lang w:val="en-GB" w:eastAsia="fr-BE"/>
+        </w:rPr>
+        <w:t xml:space="preserve">. Its name does not matter but its alias has to be </w:t>
+      </w:r>
+      <w:proofErr w:type="spellStart"/>
+      <w:r>
+        <w:rPr>
+          <w:rFonts w:ascii="Segoe UI" w:eastAsia="Times New Roman" w:hAnsi="Segoe UI" w:cs="Segoe UI"/>
+          <w:color w:val="30332D"/>
+          <w:sz w:val="20"/>
+          <w:szCs w:val="20"/>
+          <w:lang w:val="en-GB" w:eastAsia="fr-BE"/>
+        </w:rPr>
+        <w:t>TextPage_TranslationFolder</w:t>
+      </w:r>
+      <w:proofErr w:type="spellEnd"/>
+      <w:r>
+        <w:rPr>
+          <w:rFonts w:ascii="Segoe UI" w:eastAsia="Times New Roman" w:hAnsi="Segoe UI" w:cs="Segoe UI"/>
+          <w:color w:val="30332D"/>
+          <w:sz w:val="20"/>
+          <w:szCs w:val="20"/>
+          <w:lang w:val="en-GB" w:eastAsia="fr-BE"/>
+        </w:rPr>
+        <w:t xml:space="preserve">. “Create matching template” should not be checked while creating the document type. </w:t>
+      </w:r>
+      <w:proofErr w:type="spellStart"/>
+      <w:r>
+        <w:rPr>
+          <w:rFonts w:ascii="Segoe UI" w:eastAsia="Times New Roman" w:hAnsi="Segoe UI" w:cs="Segoe UI"/>
+          <w:color w:val="30332D"/>
+          <w:sz w:val="20"/>
+          <w:szCs w:val="20"/>
+          <w:lang w:val="en-GB" w:eastAsia="fr-BE"/>
+        </w:rPr>
+        <w:t>TextPage</w:t>
+      </w:r>
+      <w:proofErr w:type="spellEnd"/>
+      <w:r>
+        <w:rPr>
+          <w:rFonts w:ascii="Segoe UI" w:eastAsia="Times New Roman" w:hAnsi="Segoe UI" w:cs="Segoe UI"/>
+          <w:color w:val="30332D"/>
+          <w:sz w:val="20"/>
+          <w:szCs w:val="20"/>
+          <w:lang w:val="en-GB" w:eastAsia="fr-BE"/>
+        </w:rPr>
+        <w:t xml:space="preserve"> also needs to be configured to allow </w:t>
+      </w:r>
+      <w:proofErr w:type="spellStart"/>
+      <w:r>
+        <w:rPr>
+          <w:rFonts w:ascii="Segoe UI" w:eastAsia="Times New Roman" w:hAnsi="Segoe UI" w:cs="Segoe UI"/>
+          <w:color w:val="30332D"/>
+          <w:sz w:val="20"/>
+          <w:szCs w:val="20"/>
+          <w:lang w:val="en-GB" w:eastAsia="fr-BE"/>
+        </w:rPr>
+        <w:t>TextPage_TranslationFolder</w:t>
+      </w:r>
+      <w:proofErr w:type="spellEnd"/>
+      <w:r>
+        <w:rPr>
+          <w:rFonts w:ascii="Segoe UI" w:eastAsia="Times New Roman" w:hAnsi="Segoe UI" w:cs="Segoe UI"/>
+          <w:color w:val="30332D"/>
+          <w:sz w:val="20"/>
+          <w:szCs w:val="20"/>
+          <w:lang w:val="en-GB" w:eastAsia="fr-BE"/>
+        </w:rPr>
+        <w:t xml:space="preserve"> as a child node type. This can be done by clicking on </w:t>
+      </w:r>
+      <w:proofErr w:type="spellStart"/>
+      <w:r>
+        <w:rPr>
+          <w:rFonts w:ascii="Segoe UI" w:eastAsia="Times New Roman" w:hAnsi="Segoe UI" w:cs="Segoe UI"/>
+          <w:color w:val="30332D"/>
+          <w:sz w:val="20"/>
+          <w:szCs w:val="20"/>
+          <w:lang w:val="en-GB" w:eastAsia="fr-BE"/>
+        </w:rPr>
+        <w:t>TextPage</w:t>
+      </w:r>
+      <w:proofErr w:type="spellEnd"/>
+      <w:r>
+        <w:rPr>
+          <w:rFonts w:ascii="Segoe UI" w:eastAsia="Times New Roman" w:hAnsi="Segoe UI" w:cs="Segoe UI"/>
+          <w:color w:val="30332D"/>
+          <w:sz w:val="20"/>
+          <w:szCs w:val="20"/>
+          <w:lang w:val="en-GB" w:eastAsia="fr-BE"/>
+        </w:rPr>
+        <w:t xml:space="preserve">, selecting the Structure tab and then checking the </w:t>
+      </w:r>
+      <w:proofErr w:type="spellStart"/>
+      <w:r>
+        <w:rPr>
+          <w:rFonts w:ascii="Segoe UI" w:eastAsia="Times New Roman" w:hAnsi="Segoe UI" w:cs="Segoe UI"/>
+          <w:color w:val="30332D"/>
+          <w:sz w:val="20"/>
+          <w:szCs w:val="20"/>
+          <w:lang w:val="en-GB" w:eastAsia="fr-BE"/>
+        </w:rPr>
+        <w:t>TextPage_TranslationFolder</w:t>
+      </w:r>
+      <w:proofErr w:type="spellEnd"/>
+      <w:r>
+        <w:rPr>
+          <w:rFonts w:ascii="Segoe UI" w:eastAsia="Times New Roman" w:hAnsi="Segoe UI" w:cs="Segoe UI"/>
+          <w:color w:val="30332D"/>
+          <w:sz w:val="20"/>
+          <w:szCs w:val="20"/>
+          <w:lang w:val="en-GB" w:eastAsia="fr-BE"/>
+        </w:rPr>
+        <w:t xml:space="preserve"> as an allowed child node type and saving.</w:t>
+      </w:r>
+    </w:p>
+    <w:p>
+      <w:pPr>
+        <w:spacing w:before="240" w:after="240" w:line="240" w:lineRule="auto"/>
+        <w:jc w:val="both"/>
+        <w:rPr>
+          <w:rFonts w:ascii="Segoe UI" w:eastAsia="Times New Roman" w:hAnsi="Segoe UI" w:cs="Segoe UI"/>
+          <w:color w:val="30332D"/>
+          <w:sz w:val="20"/>
+          <w:szCs w:val="20"/>
+          <w:lang w:val="en-GB" w:eastAsia="fr-BE"/>
+        </w:rPr>
+      </w:pPr>
+      <w:r>
+        <w:rPr>
+          <w:rFonts w:ascii="Segoe UI" w:eastAsia="Times New Roman" w:hAnsi="Segoe UI" w:cs="Segoe UI"/>
+          <w:color w:val="30332D"/>
+          <w:sz w:val="20"/>
+          <w:szCs w:val="20"/>
+          <w:lang w:val="en-GB" w:eastAsia="fr-BE"/>
+        </w:rPr>
+        <w:t>It is suggested that a true/false property be added to the translation folder, with the alias “</w:t>
+      </w:r>
+      <w:proofErr w:type="spellStart"/>
+      <w:r>
+        <w:rPr>
+          <w:rFonts w:ascii="Segoe UI" w:eastAsia="Times New Roman" w:hAnsi="Segoe UI" w:cs="Segoe UI"/>
+          <w:color w:val="30332D"/>
+          <w:sz w:val="20"/>
+          <w:szCs w:val="20"/>
+          <w:lang w:val="en-GB" w:eastAsia="fr-BE"/>
+        </w:rPr>
+        <w:t>umbracoNaviHide</w:t>
+      </w:r>
+      <w:proofErr w:type="spellEnd"/>
+      <w:r>
+        <w:rPr>
+          <w:rFonts w:ascii="Segoe UI" w:eastAsia="Times New Roman" w:hAnsi="Segoe UI" w:cs="Segoe UI"/>
+          <w:color w:val="30332D"/>
+          <w:sz w:val="20"/>
+          <w:szCs w:val="20"/>
+          <w:lang w:val="en-GB" w:eastAsia="fr-BE"/>
+        </w:rPr>
+        <w:t xml:space="preserve">”. This will allow the Polyglot package to mark nodes of this document type not to appear in the navigation of the site. If, by convention, another alias is used for such fields on a specific site, that alias can also be used here, but the following key needs to be added to the </w:t>
+      </w:r>
+      <w:proofErr w:type="spellStart"/>
+      <w:r>
+        <w:rPr>
+          <w:rFonts w:ascii="Segoe UI" w:eastAsia="Times New Roman" w:hAnsi="Segoe UI" w:cs="Segoe UI"/>
+          <w:color w:val="30332D"/>
+          <w:sz w:val="20"/>
+          <w:szCs w:val="20"/>
+          <w:lang w:val="en-GB" w:eastAsia="fr-BE"/>
+        </w:rPr>
+        <w:t>AppSettings</w:t>
+      </w:r>
+      <w:proofErr w:type="spellEnd"/>
+      <w:r>
+        <w:rPr>
+          <w:rFonts w:ascii="Segoe UI" w:eastAsia="Times New Roman" w:hAnsi="Segoe UI" w:cs="Segoe UI"/>
+          <w:color w:val="30332D"/>
+          <w:sz w:val="20"/>
+          <w:szCs w:val="20"/>
+          <w:lang w:val="en-GB" w:eastAsia="fr-BE"/>
+        </w:rPr>
+        <w:t xml:space="preserve"> section of the </w:t>
+      </w:r>
+      <w:proofErr w:type="spellStart"/>
+      <w:r>
+        <w:rPr>
+          <w:rFonts w:ascii="Segoe UI" w:eastAsia="Times New Roman" w:hAnsi="Segoe UI" w:cs="Segoe UI"/>
+          <w:color w:val="30332D"/>
+          <w:sz w:val="20"/>
+          <w:szCs w:val="20"/>
+          <w:lang w:val="en-GB" w:eastAsia="fr-BE"/>
+        </w:rPr>
+        <w:t>web.config</w:t>
+      </w:r>
+      <w:proofErr w:type="spellEnd"/>
+      <w:r>
+        <w:rPr>
+          <w:rFonts w:ascii="Segoe UI" w:eastAsia="Times New Roman" w:hAnsi="Segoe UI" w:cs="Segoe UI"/>
+          <w:color w:val="30332D"/>
+          <w:sz w:val="20"/>
+          <w:szCs w:val="20"/>
+          <w:lang w:val="en-GB" w:eastAsia="fr-BE"/>
+        </w:rPr>
+        <w:t xml:space="preserve"> file:</w:t>
+      </w:r>
+    </w:p>
+    <w:p>
+      <w:pPr>
+        <w:spacing w:before="240" w:after="240" w:line="240" w:lineRule="auto"/>
+        <w:jc w:val="both"/>
+        <w:rPr>
+          <w:rFonts w:ascii="Courier" w:eastAsia="Times New Roman" w:hAnsi="Courier" w:cs="Segoe UI"/>
+          <w:color w:val="30332D"/>
+          <w:sz w:val="20"/>
+          <w:szCs w:val="20"/>
+          <w:lang w:val="en-GB" w:eastAsia="fr-BE"/>
+        </w:rPr>
+      </w:pPr>
+      <w:r>
+        <w:rPr>
+          <w:rFonts w:ascii="Courier" w:eastAsia="Times New Roman" w:hAnsi="Courier" w:cs="Segoe UI"/>
+          <w:color w:val="30332D"/>
+          <w:sz w:val="20"/>
+          <w:szCs w:val="20"/>
+          <w:lang w:val="en-GB" w:eastAsia="fr-BE"/>
+        </w:rPr>
+        <w:t>&lt;add key="</w:t>
+      </w:r>
+      <w:proofErr w:type="spellStart"/>
+      <w:r>
+        <w:rPr>
+          <w:rFonts w:ascii="Courier" w:eastAsia="Times New Roman" w:hAnsi="Courier" w:cs="Segoe UI"/>
+          <w:color w:val="30332D"/>
+          <w:sz w:val="20"/>
+          <w:szCs w:val="20"/>
+          <w:lang w:val="en-GB" w:eastAsia="fr-BE"/>
+        </w:rPr>
+        <w:t>PolyglotHideFromNavigationPropertyAlias</w:t>
+      </w:r>
+      <w:proofErr w:type="spellEnd"/>
+      <w:r>
+        <w:rPr>
+          <w:rFonts w:ascii="Courier" w:eastAsia="Times New Roman" w:hAnsi="Courier" w:cs="Segoe UI"/>
+          <w:color w:val="30332D"/>
+          <w:sz w:val="20"/>
+          <w:szCs w:val="20"/>
+          <w:lang w:val="en-GB" w:eastAsia="fr-BE"/>
+        </w:rPr>
+        <w:t>" value="</w:t>
+      </w:r>
+      <w:proofErr w:type="spellStart"/>
+      <w:r>
+        <w:rPr>
+          <w:rFonts w:ascii="Courier" w:eastAsia="Times New Roman" w:hAnsi="Courier" w:cs="Segoe UI"/>
+          <w:color w:val="30332D"/>
+          <w:sz w:val="20"/>
+          <w:szCs w:val="20"/>
+          <w:lang w:val="en-GB" w:eastAsia="fr-BE"/>
+        </w:rPr>
+        <w:t>xxxx</w:t>
+      </w:r>
+      <w:proofErr w:type="spellEnd"/>
+      <w:r>
+        <w:rPr>
+          <w:rFonts w:ascii="Courier" w:eastAsia="Times New Roman" w:hAnsi="Courier" w:cs="Segoe UI"/>
+          <w:color w:val="30332D"/>
+          <w:sz w:val="20"/>
+          <w:szCs w:val="20"/>
+          <w:lang w:val="en-GB" w:eastAsia="fr-BE"/>
+        </w:rPr>
+        <w:t>"/&gt;</w:t>
+      </w:r>
+    </w:p>
+    <w:p>
+      <w:pPr>
+        <w:spacing w:before="240" w:after="240" w:line="240" w:lineRule="auto"/>
+        <w:jc w:val="both"/>
+        <w:rPr>
+          <w:rFonts w:ascii="Segoe UI" w:eastAsia="Times New Roman" w:hAnsi="Segoe UI" w:cs="Segoe UI"/>
+          <w:color w:val="30332D"/>
+          <w:sz w:val="20"/>
+          <w:szCs w:val="20"/>
+          <w:lang w:val="en-GB" w:eastAsia="fr-BE"/>
+        </w:rPr>
+      </w:pPr>
+      <w:proofErr w:type="spellStart"/>
+      <w:r>
+        <w:rPr>
+          <w:rFonts w:ascii="Segoe UI" w:eastAsia="Times New Roman" w:hAnsi="Segoe UI" w:cs="Segoe UI"/>
+          <w:color w:val="30332D"/>
+          <w:sz w:val="20"/>
+          <w:szCs w:val="20"/>
+          <w:lang w:val="en-GB" w:eastAsia="fr-BE"/>
+        </w:rPr>
+        <w:t>xxxx</w:t>
+      </w:r>
+      <w:proofErr w:type="spellEnd"/>
+      <w:r>
+        <w:rPr>
+          <w:rFonts w:ascii="Segoe UI" w:eastAsia="Times New Roman" w:hAnsi="Segoe UI" w:cs="Segoe UI"/>
+          <w:color w:val="30332D"/>
+          <w:sz w:val="20"/>
+          <w:szCs w:val="20"/>
+          <w:lang w:val="en-GB" w:eastAsia="fr-BE"/>
+        </w:rPr>
+        <w:t>: the alias used</w:t>
+      </w:r>
+    </w:p>
+    <w:p>
+      <w:pPr>
+        <w:spacing w:before="240" w:after="240" w:line="240" w:lineRule="auto"/>
+        <w:jc w:val="both"/>
+        <w:rPr>
+          <w:rFonts w:ascii="Segoe UI" w:eastAsia="Times New Roman" w:hAnsi="Segoe UI" w:cs="Segoe UI"/>
+          <w:color w:val="30332D"/>
+          <w:sz w:val="20"/>
+          <w:szCs w:val="20"/>
+          <w:lang w:val="en-GB" w:eastAsia="fr-BE"/>
+        </w:rPr>
+      </w:pPr>
+      <w:r>
+        <w:rPr>
+          <w:rFonts w:ascii="Segoe UI" w:eastAsia="Times New Roman" w:hAnsi="Segoe UI" w:cs="Segoe UI"/>
+          <w:color w:val="30332D"/>
+          <w:sz w:val="20"/>
+          <w:szCs w:val="20"/>
+          <w:lang w:val="en-GB" w:eastAsia="fr-BE"/>
+        </w:rPr>
+        <w:t>That is all about the translation folder. It does not need to have any other properties declared.</w:t>
+      </w:r>
+    </w:p>
+    <w:p>
+      <w:pPr>
+        <w:spacing w:before="240" w:after="240" w:line="240" w:lineRule="auto"/>
+        <w:jc w:val="both"/>
+        <w:rPr>
+          <w:rFonts w:ascii="Segoe UI" w:eastAsia="Times New Roman" w:hAnsi="Segoe UI" w:cs="Segoe UI"/>
+          <w:color w:val="30332D"/>
+          <w:sz w:val="20"/>
+          <w:szCs w:val="20"/>
+          <w:lang w:val="en-GB" w:eastAsia="fr-BE"/>
+        </w:rPr>
+      </w:pPr>
+      <w:r>
+        <w:rPr>
+          <w:rFonts w:ascii="Segoe UI" w:eastAsia="Times New Roman" w:hAnsi="Segoe UI" w:cs="Segoe UI"/>
+          <w:color w:val="30332D"/>
+          <w:sz w:val="20"/>
+          <w:szCs w:val="20"/>
+          <w:lang w:val="en-GB" w:eastAsia="fr-BE"/>
+        </w:rPr>
+        <w:t xml:space="preserve">Following that, the translation document type for the </w:t>
+      </w:r>
+      <w:proofErr w:type="spellStart"/>
+      <w:r>
+        <w:rPr>
+          <w:rFonts w:ascii="Segoe UI" w:eastAsia="Times New Roman" w:hAnsi="Segoe UI" w:cs="Segoe UI"/>
+          <w:color w:val="30332D"/>
+          <w:sz w:val="20"/>
+          <w:szCs w:val="20"/>
+          <w:lang w:val="en-GB" w:eastAsia="fr-BE"/>
+        </w:rPr>
+        <w:t>TextPage</w:t>
+      </w:r>
+      <w:proofErr w:type="spellEnd"/>
+      <w:r>
+        <w:rPr>
+          <w:rFonts w:ascii="Segoe UI" w:eastAsia="Times New Roman" w:hAnsi="Segoe UI" w:cs="Segoe UI"/>
+          <w:color w:val="30332D"/>
+          <w:sz w:val="20"/>
+          <w:szCs w:val="20"/>
+          <w:lang w:val="en-GB" w:eastAsia="fr-BE"/>
+        </w:rPr>
+        <w:t xml:space="preserve"> needs to be created. It is suggested that it be given the alias </w:t>
+      </w:r>
+      <w:proofErr w:type="spellStart"/>
+      <w:r>
+        <w:rPr>
+          <w:rFonts w:ascii="Segoe UI" w:eastAsia="Times New Roman" w:hAnsi="Segoe UI" w:cs="Segoe UI"/>
+          <w:color w:val="30332D"/>
+          <w:sz w:val="20"/>
+          <w:szCs w:val="20"/>
+          <w:lang w:val="en-GB" w:eastAsia="fr-BE"/>
+        </w:rPr>
+        <w:t>TextPage_Translation</w:t>
+      </w:r>
+      <w:proofErr w:type="spellEnd"/>
+      <w:r>
+        <w:rPr>
+          <w:rFonts w:ascii="Segoe UI" w:eastAsia="Times New Roman" w:hAnsi="Segoe UI" w:cs="Segoe UI"/>
+          <w:color w:val="30332D"/>
+          <w:sz w:val="20"/>
+          <w:szCs w:val="20"/>
+          <w:lang w:val="en-GB" w:eastAsia="fr-BE"/>
+        </w:rPr>
+        <w:t xml:space="preserve"> for clarity, but this is not as important as the alias of the translation folder. Again, “Create matching template” should not be checked while creating the document type. All the properties of </w:t>
+      </w:r>
+      <w:proofErr w:type="spellStart"/>
+      <w:r>
+        <w:rPr>
+          <w:rFonts w:ascii="Segoe UI" w:eastAsia="Times New Roman" w:hAnsi="Segoe UI" w:cs="Segoe UI"/>
+          <w:color w:val="30332D"/>
+          <w:sz w:val="20"/>
+          <w:szCs w:val="20"/>
+          <w:lang w:val="en-GB" w:eastAsia="fr-BE"/>
+        </w:rPr>
+        <w:t>TextPage</w:t>
+      </w:r>
+      <w:proofErr w:type="spellEnd"/>
+      <w:r>
+        <w:rPr>
+          <w:rFonts w:ascii="Segoe UI" w:eastAsia="Times New Roman" w:hAnsi="Segoe UI" w:cs="Segoe UI"/>
+          <w:color w:val="30332D"/>
+          <w:sz w:val="20"/>
+          <w:szCs w:val="20"/>
+          <w:lang w:val="en-GB" w:eastAsia="fr-BE"/>
+        </w:rPr>
+        <w:t xml:space="preserve">, which will be translatable, need to be declared in </w:t>
+      </w:r>
+      <w:proofErr w:type="spellStart"/>
+      <w:r>
+        <w:rPr>
+          <w:rFonts w:ascii="Segoe UI" w:eastAsia="Times New Roman" w:hAnsi="Segoe UI" w:cs="Segoe UI"/>
+          <w:color w:val="30332D"/>
+          <w:sz w:val="20"/>
+          <w:szCs w:val="20"/>
+          <w:lang w:val="en-GB" w:eastAsia="fr-BE"/>
+        </w:rPr>
+        <w:t>TextPage_Translation</w:t>
+      </w:r>
+      <w:proofErr w:type="spellEnd"/>
+      <w:r>
+        <w:rPr>
+          <w:rFonts w:ascii="Segoe UI" w:eastAsia="Times New Roman" w:hAnsi="Segoe UI" w:cs="Segoe UI"/>
+          <w:color w:val="30332D"/>
+          <w:sz w:val="20"/>
+          <w:szCs w:val="20"/>
+          <w:lang w:val="en-GB" w:eastAsia="fr-BE"/>
+        </w:rPr>
+        <w:t xml:space="preserve"> as well, with the exact same aliases which they have in </w:t>
+      </w:r>
+      <w:proofErr w:type="spellStart"/>
+      <w:r>
+        <w:rPr>
+          <w:rFonts w:ascii="Segoe UI" w:eastAsia="Times New Roman" w:hAnsi="Segoe UI" w:cs="Segoe UI"/>
+          <w:color w:val="30332D"/>
+          <w:sz w:val="20"/>
+          <w:szCs w:val="20"/>
+          <w:lang w:val="en-GB" w:eastAsia="fr-BE"/>
+        </w:rPr>
+        <w:t>TextPage</w:t>
+      </w:r>
+      <w:proofErr w:type="spellEnd"/>
+      <w:r>
+        <w:rPr>
+          <w:rFonts w:ascii="Segoe UI" w:eastAsia="Times New Roman" w:hAnsi="Segoe UI" w:cs="Segoe UI"/>
+          <w:color w:val="30332D"/>
+          <w:sz w:val="20"/>
+          <w:szCs w:val="20"/>
+          <w:lang w:val="en-GB" w:eastAsia="fr-BE"/>
+        </w:rPr>
+        <w:t xml:space="preserve">. An easy way to do this is not to create a new document type for </w:t>
+      </w:r>
+      <w:proofErr w:type="spellStart"/>
+      <w:r>
+        <w:rPr>
+          <w:rFonts w:ascii="Segoe UI" w:eastAsia="Times New Roman" w:hAnsi="Segoe UI" w:cs="Segoe UI"/>
+          <w:color w:val="30332D"/>
+          <w:sz w:val="20"/>
+          <w:szCs w:val="20"/>
+          <w:lang w:val="en-GB" w:eastAsia="fr-BE"/>
+        </w:rPr>
+        <w:t>TextPage_Translation</w:t>
+      </w:r>
+      <w:proofErr w:type="spellEnd"/>
+      <w:r>
+        <w:rPr>
+          <w:rFonts w:ascii="Segoe UI" w:eastAsia="Times New Roman" w:hAnsi="Segoe UI" w:cs="Segoe UI"/>
+          <w:color w:val="30332D"/>
+          <w:sz w:val="20"/>
+          <w:szCs w:val="20"/>
+          <w:lang w:val="en-GB" w:eastAsia="fr-BE"/>
+        </w:rPr>
+        <w:t xml:space="preserve"> but to make a copy of </w:t>
+      </w:r>
+      <w:proofErr w:type="spellStart"/>
+      <w:r>
+        <w:rPr>
+          <w:rFonts w:ascii="Segoe UI" w:eastAsia="Times New Roman" w:hAnsi="Segoe UI" w:cs="Segoe UI"/>
+          <w:color w:val="30332D"/>
+          <w:sz w:val="20"/>
+          <w:szCs w:val="20"/>
+          <w:lang w:val="en-GB" w:eastAsia="fr-BE"/>
+        </w:rPr>
+        <w:t>TextPage</w:t>
+      </w:r>
+      <w:proofErr w:type="spellEnd"/>
+      <w:r>
+        <w:rPr>
+          <w:rFonts w:ascii="Segoe UI" w:eastAsia="Times New Roman" w:hAnsi="Segoe UI" w:cs="Segoe UI"/>
+          <w:color w:val="30332D"/>
+          <w:sz w:val="20"/>
+          <w:szCs w:val="20"/>
+          <w:lang w:val="en-GB" w:eastAsia="fr-BE"/>
+        </w:rPr>
+        <w:t xml:space="preserve"> and then give it the alias </w:t>
+      </w:r>
+      <w:proofErr w:type="spellStart"/>
+      <w:r>
+        <w:rPr>
+          <w:rFonts w:ascii="Segoe UI" w:eastAsia="Times New Roman" w:hAnsi="Segoe UI" w:cs="Segoe UI"/>
+          <w:color w:val="30332D"/>
+          <w:sz w:val="20"/>
+          <w:szCs w:val="20"/>
+          <w:lang w:val="en-GB" w:eastAsia="fr-BE"/>
+        </w:rPr>
+        <w:t>TextPage_Translation</w:t>
+      </w:r>
+      <w:proofErr w:type="spellEnd"/>
+      <w:r>
+        <w:rPr>
+          <w:rFonts w:ascii="Segoe UI" w:eastAsia="Times New Roman" w:hAnsi="Segoe UI" w:cs="Segoe UI"/>
+          <w:color w:val="30332D"/>
+          <w:sz w:val="20"/>
+          <w:szCs w:val="20"/>
+          <w:lang w:val="en-GB" w:eastAsia="fr-BE"/>
+        </w:rPr>
+        <w:t>.</w:t>
+      </w:r>
+    </w:p>
+    <w:p>
+      <w:pPr>
+        <w:spacing w:before="240" w:after="240" w:line="240" w:lineRule="auto"/>
+        <w:jc w:val="both"/>
+        <w:rPr>
+          <w:rFonts w:ascii="Segoe UI" w:eastAsia="Times New Roman" w:hAnsi="Segoe UI" w:cs="Segoe UI"/>
+          <w:color w:val="30332D"/>
+          <w:sz w:val="20"/>
+          <w:szCs w:val="20"/>
           <w:lang w:val="en-GB" w:eastAsia="fr-BE"/>
         </w:rPr>
       </w:pPr>
@@ -1942,109 +2645,86 @@
           <w:b/>
           <w:bCs/>
           <w:color w:val="30332D"/>
-          <w:sz w:val="28"/>
-          <w:szCs w:val="28"/>
-          <w:lang w:val="en-GB" w:eastAsia="fr-BE"/>
-        </w:rPr>
-        <w:t>Creating Translation Document Types</w:t>
-      </w:r>
-    </w:p>
-    <w:p>
-      <w:pPr>
-        <w:spacing w:before="240" w:after="240" w:line="240" w:lineRule="auto"/>
-        <w:jc w:val="both"/>
-        <w:rPr>
-          <w:rFonts w:ascii="Segoe UI" w:eastAsia="Times New Roman" w:hAnsi="Segoe UI" w:cs="Segoe UI"/>
-          <w:color w:val="30332D"/>
-          <w:sz w:val="20"/>
-          <w:szCs w:val="20"/>
-          <w:lang w:val="en-GB" w:eastAsia="fr-BE"/>
-        </w:rPr>
-      </w:pPr>
-      <w:r>
-        <w:rPr>
-          <w:rFonts w:ascii="Segoe UI" w:eastAsia="Times New Roman" w:hAnsi="Segoe UI" w:cs="Segoe UI"/>
-          <w:color w:val="30332D"/>
-          <w:sz w:val="20"/>
-          <w:szCs w:val="20"/>
-          <w:lang w:val="en-GB" w:eastAsia="fr-BE"/>
-        </w:rPr>
-        <w:t>After the package has been installed, the first thing to do is to make sure that the languages that will be used have been declared under “Languages” in the Settings section of Umbraco. It is not necessary to have them all declared before starting to use the package. More can be added whenever it is needed, but it is good to have at least two, so that the package can be tested.</w:t>
-      </w:r>
-    </w:p>
-    <w:p>
-      <w:pPr>
-        <w:spacing w:before="240" w:after="240" w:line="240" w:lineRule="auto"/>
-        <w:jc w:val="both"/>
-        <w:rPr>
-          <w:rFonts w:ascii="Segoe UI" w:eastAsia="Times New Roman" w:hAnsi="Segoe UI" w:cs="Segoe UI"/>
-          <w:color w:val="30332D"/>
-          <w:sz w:val="20"/>
-          <w:szCs w:val="20"/>
-          <w:lang w:val="en-GB" w:eastAsia="fr-BE"/>
-        </w:rPr>
-      </w:pPr>
-      <w:r>
-        <w:rPr>
-          <w:rFonts w:ascii="Segoe UI" w:eastAsia="Times New Roman" w:hAnsi="Segoe UI" w:cs="Segoe UI"/>
-          <w:color w:val="30332D"/>
-          <w:sz w:val="20"/>
-          <w:szCs w:val="20"/>
-          <w:lang w:val="en-GB" w:eastAsia="fr-BE"/>
-        </w:rPr>
-        <w:t>Following that, some work needs to be done on infrastructure for each of the document types that will be translatable.</w:t>
-      </w:r>
-    </w:p>
-    <w:p>
-      <w:pPr>
-        <w:spacing w:before="240" w:after="240" w:line="240" w:lineRule="auto"/>
-        <w:jc w:val="both"/>
-        <w:rPr>
-          <w:rFonts w:ascii="Segoe UI" w:eastAsia="Times New Roman" w:hAnsi="Segoe UI" w:cs="Segoe UI"/>
-          <w:color w:val="30332D"/>
-          <w:sz w:val="20"/>
-          <w:szCs w:val="20"/>
-          <w:lang w:val="en-GB" w:eastAsia="fr-BE"/>
-        </w:rPr>
-      </w:pPr>
-      <w:r>
-        <w:rPr>
-          <w:rFonts w:ascii="Segoe UI" w:eastAsia="Times New Roman" w:hAnsi="Segoe UI" w:cs="Segoe UI"/>
-          <w:color w:val="30332D"/>
-          <w:sz w:val="20"/>
-          <w:szCs w:val="20"/>
-          <w:lang w:val="en-GB" w:eastAsia="fr-BE"/>
-        </w:rPr>
-        <w:t>So suppose that one such document type has the</w:t>
-      </w:r>
-      <w:r>
-        <w:rPr>
-          <w:rFonts w:ascii="Segoe UI" w:eastAsia="Times New Roman" w:hAnsi="Segoe UI" w:cs="Segoe UI"/>
-          <w:color w:val="30332D"/>
-          <w:sz w:val="20"/>
-          <w:lang w:val="en-GB" w:eastAsia="fr-BE"/>
-        </w:rPr>
-        <w:t> </w:t>
-      </w:r>
-      <w:r>
-        <w:rPr>
-          <w:rFonts w:ascii="Segoe UI" w:eastAsia="Times New Roman" w:hAnsi="Segoe UI" w:cs="Segoe UI"/>
-          <w:b/>
-          <w:bCs/>
-          <w:color w:val="30332D"/>
-          <w:sz w:val="20"/>
-          <w:lang w:val="en-GB" w:eastAsia="fr-BE"/>
-        </w:rPr>
-        <w:t>alias</w:t>
-      </w:r>
-      <w:r>
-        <w:rPr>
-          <w:rFonts w:ascii="Segoe UI" w:eastAsia="Times New Roman" w:hAnsi="Segoe UI" w:cs="Segoe UI"/>
-          <w:color w:val="30332D"/>
-          <w:sz w:val="20"/>
-          <w:lang w:val="en-GB" w:eastAsia="fr-BE"/>
-        </w:rPr>
-        <w:t> </w:t>
+          <w:sz w:val="20"/>
+          <w:lang w:val="en-GB" w:eastAsia="fr-BE"/>
+        </w:rPr>
+        <w:t>Most importantly</w:t>
+      </w:r>
+      <w:r>
+        <w:rPr>
+          <w:rFonts w:ascii="Segoe UI" w:eastAsia="Times New Roman" w:hAnsi="Segoe UI" w:cs="Segoe UI"/>
+          <w:color w:val="30332D"/>
+          <w:sz w:val="20"/>
+          <w:szCs w:val="20"/>
+          <w:lang w:val="en-GB" w:eastAsia="fr-BE"/>
+        </w:rPr>
+        <w:t xml:space="preserve">, an additional property needs to be declared in </w:t>
+      </w:r>
+      <w:proofErr w:type="spellStart"/>
+      <w:r>
+        <w:rPr>
+          <w:rFonts w:ascii="Segoe UI" w:eastAsia="Times New Roman" w:hAnsi="Segoe UI" w:cs="Segoe UI"/>
+          <w:color w:val="30332D"/>
+          <w:sz w:val="20"/>
+          <w:szCs w:val="20"/>
+          <w:lang w:val="en-GB" w:eastAsia="fr-BE"/>
+        </w:rPr>
+        <w:t>Textpage_Translation</w:t>
+      </w:r>
+      <w:proofErr w:type="spellEnd"/>
+      <w:r>
+        <w:rPr>
+          <w:rFonts w:ascii="Segoe UI" w:eastAsia="Times New Roman" w:hAnsi="Segoe UI" w:cs="Segoe UI"/>
+          <w:color w:val="30332D"/>
+          <w:sz w:val="20"/>
+          <w:szCs w:val="20"/>
+          <w:lang w:val="en-GB" w:eastAsia="fr-BE"/>
+        </w:rPr>
+        <w:t xml:space="preserve">, of type “Label”, with the alias “language” (all lower case). This will hold the ISO code of the language of each translation node. Then, the template “Translation” (installed by the Polyglot package) needs to be assigned as the default template of </w:t>
+      </w:r>
+      <w:proofErr w:type="spellStart"/>
+      <w:r>
+        <w:rPr>
+          <w:rFonts w:ascii="Segoe UI" w:eastAsia="Times New Roman" w:hAnsi="Segoe UI" w:cs="Segoe UI"/>
+          <w:color w:val="30332D"/>
+          <w:sz w:val="20"/>
+          <w:szCs w:val="20"/>
+          <w:lang w:val="en-GB" w:eastAsia="fr-BE"/>
+        </w:rPr>
+        <w:t>TextPage_Translation</w:t>
+      </w:r>
+      <w:proofErr w:type="spellEnd"/>
+      <w:r>
+        <w:rPr>
+          <w:rFonts w:ascii="Segoe UI" w:eastAsia="Times New Roman" w:hAnsi="Segoe UI" w:cs="Segoe UI"/>
+          <w:color w:val="30332D"/>
+          <w:sz w:val="20"/>
+          <w:szCs w:val="20"/>
+          <w:lang w:val="en-GB" w:eastAsia="fr-BE"/>
+        </w:rPr>
+        <w:t xml:space="preserve">. This same template should be used by all translation pages. On the site, when a language is selected, the parameter </w:t>
+      </w:r>
+      <w:proofErr w:type="spellStart"/>
+      <w:r>
+        <w:rPr>
+          <w:rFonts w:ascii="Segoe UI" w:eastAsia="Times New Roman" w:hAnsi="Segoe UI" w:cs="Segoe UI"/>
+          <w:color w:val="30332D"/>
+          <w:sz w:val="20"/>
+          <w:szCs w:val="20"/>
+          <w:lang w:val="en-GB" w:eastAsia="fr-BE"/>
+        </w:rPr>
+        <w:t>lang</w:t>
+      </w:r>
+      <w:proofErr w:type="spellEnd"/>
+      <w:r>
+        <w:rPr>
+          <w:rFonts w:ascii="Segoe UI" w:eastAsia="Times New Roman" w:hAnsi="Segoe UI" w:cs="Segoe UI"/>
+          <w:color w:val="30332D"/>
+          <w:sz w:val="20"/>
+          <w:szCs w:val="20"/>
+          <w:lang w:val="en-GB" w:eastAsia="fr-BE"/>
+        </w:rPr>
+        <w:t>=xx is added to the URL. The Translation template ensures that the preview of the translations works by redirecting to the main page (</w:t>
       </w:r>
       <w:proofErr w:type="spellStart"/>
       <w:r>
@@ -2066,29 +2746,29 @@
           <w:szCs w:val="20"/>
           <w:lang w:val="en-GB" w:eastAsia="fr-BE"/>
         </w:rPr>
-        <w:t xml:space="preserve">. First, a document type is needed that will serve as the “folder” for the translations of </w:t>
-      </w:r>
-      <w:proofErr w:type="spellStart"/>
-      <w:r>
-        <w:rPr>
-          <w:rFonts w:ascii="Segoe UI" w:eastAsia="Times New Roman" w:hAnsi="Segoe UI" w:cs="Segoe UI"/>
-          <w:color w:val="30332D"/>
-          <w:sz w:val="20"/>
-          <w:szCs w:val="20"/>
-          <w:lang w:val="en-GB" w:eastAsia="fr-BE"/>
-        </w:rPr>
-        <w:t>TextPage</w:t>
-      </w:r>
-      <w:proofErr w:type="spellEnd"/>
-      <w:r>
-        <w:rPr>
-          <w:rFonts w:ascii="Segoe UI" w:eastAsia="Times New Roman" w:hAnsi="Segoe UI" w:cs="Segoe UI"/>
-          <w:color w:val="30332D"/>
-          <w:sz w:val="20"/>
-          <w:szCs w:val="20"/>
-          <w:lang w:val="en-GB" w:eastAsia="fr-BE"/>
-        </w:rPr>
-        <w:t xml:space="preserve">. Its name does not matter but its alias has to be </w:t>
+        <w:t xml:space="preserve"> in this case) and adding the </w:t>
+      </w:r>
+      <w:proofErr w:type="spellStart"/>
+      <w:r>
+        <w:rPr>
+          <w:rFonts w:ascii="Segoe UI" w:eastAsia="Times New Roman" w:hAnsi="Segoe UI" w:cs="Segoe UI"/>
+          <w:color w:val="30332D"/>
+          <w:sz w:val="20"/>
+          <w:szCs w:val="20"/>
+          <w:lang w:val="en-GB" w:eastAsia="fr-BE"/>
+        </w:rPr>
+        <w:t>lang</w:t>
+      </w:r>
+      <w:proofErr w:type="spellEnd"/>
+      <w:r>
+        <w:rPr>
+          <w:rFonts w:ascii="Segoe UI" w:eastAsia="Times New Roman" w:hAnsi="Segoe UI" w:cs="Segoe UI"/>
+          <w:color w:val="30332D"/>
+          <w:sz w:val="20"/>
+          <w:szCs w:val="20"/>
+          <w:lang w:val="en-GB" w:eastAsia="fr-BE"/>
+        </w:rPr>
+        <w:t xml:space="preserve"> parameter. Also, </w:t>
       </w:r>
       <w:proofErr w:type="spellStart"/>
       <w:r>
@@ -2110,29 +2790,73 @@
           <w:szCs w:val="20"/>
           <w:lang w:val="en-GB" w:eastAsia="fr-BE"/>
         </w:rPr>
-        <w:t xml:space="preserve">. “Create matching template” should not be checked while creating the document type. </w:t>
-      </w:r>
-      <w:proofErr w:type="spellStart"/>
-      <w:r>
-        <w:rPr>
-          <w:rFonts w:ascii="Segoe UI" w:eastAsia="Times New Roman" w:hAnsi="Segoe UI" w:cs="Segoe UI"/>
-          <w:color w:val="30332D"/>
-          <w:sz w:val="20"/>
-          <w:szCs w:val="20"/>
-          <w:lang w:val="en-GB" w:eastAsia="fr-BE"/>
-        </w:rPr>
-        <w:t>TextPage</w:t>
-      </w:r>
-      <w:proofErr w:type="spellEnd"/>
-      <w:r>
-        <w:rPr>
-          <w:rFonts w:ascii="Segoe UI" w:eastAsia="Times New Roman" w:hAnsi="Segoe UI" w:cs="Segoe UI"/>
-          <w:color w:val="30332D"/>
-          <w:sz w:val="20"/>
-          <w:szCs w:val="20"/>
-          <w:lang w:val="en-GB" w:eastAsia="fr-BE"/>
-        </w:rPr>
-        <w:t xml:space="preserve"> also needs to be configured to allow </w:t>
+        <w:t xml:space="preserve"> needs to be configured to allow </w:t>
+      </w:r>
+      <w:proofErr w:type="spellStart"/>
+      <w:r>
+        <w:rPr>
+          <w:rFonts w:ascii="Segoe UI" w:eastAsia="Times New Roman" w:hAnsi="Segoe UI" w:cs="Segoe UI"/>
+          <w:color w:val="30332D"/>
+          <w:sz w:val="20"/>
+          <w:szCs w:val="20"/>
+          <w:lang w:val="en-GB" w:eastAsia="fr-BE"/>
+        </w:rPr>
+        <w:t>TextPage_Translation</w:t>
+      </w:r>
+      <w:proofErr w:type="spellEnd"/>
+      <w:r>
+        <w:rPr>
+          <w:rFonts w:ascii="Segoe UI" w:eastAsia="Times New Roman" w:hAnsi="Segoe UI" w:cs="Segoe UI"/>
+          <w:color w:val="30332D"/>
+          <w:sz w:val="20"/>
+          <w:szCs w:val="20"/>
+          <w:lang w:val="en-GB" w:eastAsia="fr-BE"/>
+        </w:rPr>
+        <w:t xml:space="preserve"> as a child node type. Finally it is suggested that the true/false “</w:t>
+      </w:r>
+      <w:proofErr w:type="spellStart"/>
+      <w:r>
+        <w:rPr>
+          <w:rFonts w:ascii="Segoe UI" w:eastAsia="Times New Roman" w:hAnsi="Segoe UI" w:cs="Segoe UI"/>
+          <w:color w:val="30332D"/>
+          <w:sz w:val="20"/>
+          <w:szCs w:val="20"/>
+          <w:lang w:val="en-GB" w:eastAsia="fr-BE"/>
+        </w:rPr>
+        <w:t>umbracoNaviHide</w:t>
+      </w:r>
+      <w:proofErr w:type="spellEnd"/>
+      <w:r>
+        <w:rPr>
+          <w:rFonts w:ascii="Segoe UI" w:eastAsia="Times New Roman" w:hAnsi="Segoe UI" w:cs="Segoe UI"/>
+          <w:color w:val="30332D"/>
+          <w:sz w:val="20"/>
+          <w:szCs w:val="20"/>
+          <w:lang w:val="en-GB" w:eastAsia="fr-BE"/>
+        </w:rPr>
+        <w:t xml:space="preserve">” property is declared in </w:t>
+      </w:r>
+      <w:proofErr w:type="spellStart"/>
+      <w:r>
+        <w:rPr>
+          <w:rFonts w:ascii="Segoe UI" w:eastAsia="Times New Roman" w:hAnsi="Segoe UI" w:cs="Segoe UI"/>
+          <w:color w:val="30332D"/>
+          <w:sz w:val="20"/>
+          <w:szCs w:val="20"/>
+          <w:lang w:val="en-GB" w:eastAsia="fr-BE"/>
+        </w:rPr>
+        <w:t>TextPage_Translation</w:t>
+      </w:r>
+      <w:proofErr w:type="spellEnd"/>
+      <w:r>
+        <w:rPr>
+          <w:rFonts w:ascii="Segoe UI" w:eastAsia="Times New Roman" w:hAnsi="Segoe UI" w:cs="Segoe UI"/>
+          <w:color w:val="30332D"/>
+          <w:sz w:val="20"/>
+          <w:szCs w:val="20"/>
+          <w:lang w:val="en-GB" w:eastAsia="fr-BE"/>
+        </w:rPr>
+        <w:t xml:space="preserve">, just like it has been declared in </w:t>
       </w:r>
       <w:proofErr w:type="spellStart"/>
       <w:r>
@@ -2154,743 +2878,7 @@
           <w:szCs w:val="20"/>
           <w:lang w:val="en-GB" w:eastAsia="fr-BE"/>
         </w:rPr>
-        <w:t xml:space="preserve"> as a child node type. This can be done by clicking on </w:t>
-      </w:r>
-      <w:proofErr w:type="spellStart"/>
-      <w:r>
-        <w:rPr>
-          <w:rFonts w:ascii="Segoe UI" w:eastAsia="Times New Roman" w:hAnsi="Segoe UI" w:cs="Segoe UI"/>
-          <w:color w:val="30332D"/>
-          <w:sz w:val="20"/>
-          <w:szCs w:val="20"/>
-          <w:lang w:val="en-GB" w:eastAsia="fr-BE"/>
-        </w:rPr>
-        <w:t>TextPage</w:t>
-      </w:r>
-      <w:proofErr w:type="spellEnd"/>
-      <w:r>
-        <w:rPr>
-          <w:rFonts w:ascii="Segoe UI" w:eastAsia="Times New Roman" w:hAnsi="Segoe UI" w:cs="Segoe UI"/>
-          <w:color w:val="30332D"/>
-          <w:sz w:val="20"/>
-          <w:szCs w:val="20"/>
-          <w:lang w:val="en-GB" w:eastAsia="fr-BE"/>
-        </w:rPr>
-        <w:t xml:space="preserve">, selecting the Structure tab and then checking the </w:t>
-      </w:r>
-      <w:proofErr w:type="spellStart"/>
-      <w:r>
-        <w:rPr>
-          <w:rFonts w:ascii="Segoe UI" w:eastAsia="Times New Roman" w:hAnsi="Segoe UI" w:cs="Segoe UI"/>
-          <w:color w:val="30332D"/>
-          <w:sz w:val="20"/>
-          <w:szCs w:val="20"/>
-          <w:lang w:val="en-GB" w:eastAsia="fr-BE"/>
-        </w:rPr>
-        <w:t>TextPage_TranslationFolder</w:t>
-      </w:r>
-      <w:proofErr w:type="spellEnd"/>
-      <w:r>
-        <w:rPr>
-          <w:rFonts w:ascii="Segoe UI" w:eastAsia="Times New Roman" w:hAnsi="Segoe UI" w:cs="Segoe UI"/>
-          <w:color w:val="30332D"/>
-          <w:sz w:val="20"/>
-          <w:szCs w:val="20"/>
-          <w:lang w:val="en-GB" w:eastAsia="fr-BE"/>
-        </w:rPr>
-        <w:t xml:space="preserve"> as an allowed child node type and saving.</w:t>
-      </w:r>
-    </w:p>
-    <w:p>
-      <w:pPr>
-        <w:spacing w:before="240" w:after="240" w:line="240" w:lineRule="auto"/>
-        <w:jc w:val="both"/>
-        <w:rPr>
-          <w:rFonts w:ascii="Segoe UI" w:eastAsia="Times New Roman" w:hAnsi="Segoe UI" w:cs="Segoe UI"/>
-          <w:color w:val="30332D"/>
-          <w:sz w:val="20"/>
-          <w:szCs w:val="20"/>
-          <w:lang w:val="en-GB" w:eastAsia="fr-BE"/>
-        </w:rPr>
-      </w:pPr>
-      <w:r>
-        <w:rPr>
-          <w:rFonts w:ascii="Segoe UI" w:eastAsia="Times New Roman" w:hAnsi="Segoe UI" w:cs="Segoe UI"/>
-          <w:color w:val="30332D"/>
-          <w:sz w:val="20"/>
-          <w:szCs w:val="20"/>
-          <w:lang w:val="en-GB" w:eastAsia="fr-BE"/>
-        </w:rPr>
-        <w:t>It is suggested that a true/false property be added to the translation folder, with the alias “</w:t>
-      </w:r>
-      <w:proofErr w:type="spellStart"/>
-      <w:r>
-        <w:rPr>
-          <w:rFonts w:ascii="Segoe UI" w:eastAsia="Times New Roman" w:hAnsi="Segoe UI" w:cs="Segoe UI"/>
-          <w:color w:val="30332D"/>
-          <w:sz w:val="20"/>
-          <w:szCs w:val="20"/>
-          <w:lang w:val="en-GB" w:eastAsia="fr-BE"/>
-        </w:rPr>
-        <w:t>umbracoNaviHide</w:t>
-      </w:r>
-      <w:proofErr w:type="spellEnd"/>
-      <w:r>
-        <w:rPr>
-          <w:rFonts w:ascii="Segoe UI" w:eastAsia="Times New Roman" w:hAnsi="Segoe UI" w:cs="Segoe UI"/>
-          <w:color w:val="30332D"/>
-          <w:sz w:val="20"/>
-          <w:szCs w:val="20"/>
-          <w:lang w:val="en-GB" w:eastAsia="fr-BE"/>
-        </w:rPr>
-        <w:t xml:space="preserve">”. This will allow the Polyglot package to mark nodes of this document type not to appear in the navigation of the site. If, by convention, another alias is used for such fields on a specific site, that alias can also be used here, but the following key needs to be added to the </w:t>
-      </w:r>
-      <w:proofErr w:type="spellStart"/>
-      <w:r>
-        <w:rPr>
-          <w:rFonts w:ascii="Segoe UI" w:eastAsia="Times New Roman" w:hAnsi="Segoe UI" w:cs="Segoe UI"/>
-          <w:color w:val="30332D"/>
-          <w:sz w:val="20"/>
-          <w:szCs w:val="20"/>
-          <w:lang w:val="en-GB" w:eastAsia="fr-BE"/>
-        </w:rPr>
-        <w:t>AppSettings</w:t>
-      </w:r>
-      <w:proofErr w:type="spellEnd"/>
-      <w:r>
-        <w:rPr>
-          <w:rFonts w:ascii="Segoe UI" w:eastAsia="Times New Roman" w:hAnsi="Segoe UI" w:cs="Segoe UI"/>
-          <w:color w:val="30332D"/>
-          <w:sz w:val="20"/>
-          <w:szCs w:val="20"/>
-          <w:lang w:val="en-GB" w:eastAsia="fr-BE"/>
-        </w:rPr>
-        <w:t xml:space="preserve"> section of the </w:t>
-      </w:r>
-      <w:proofErr w:type="spellStart"/>
-      <w:r>
-        <w:rPr>
-          <w:rFonts w:ascii="Segoe UI" w:eastAsia="Times New Roman" w:hAnsi="Segoe UI" w:cs="Segoe UI"/>
-          <w:color w:val="30332D"/>
-          <w:sz w:val="20"/>
-          <w:szCs w:val="20"/>
-          <w:lang w:val="en-GB" w:eastAsia="fr-BE"/>
-        </w:rPr>
-        <w:t>web.config</w:t>
-      </w:r>
-      <w:proofErr w:type="spellEnd"/>
-      <w:r>
-        <w:rPr>
-          <w:rFonts w:ascii="Segoe UI" w:eastAsia="Times New Roman" w:hAnsi="Segoe UI" w:cs="Segoe UI"/>
-          <w:color w:val="30332D"/>
-          <w:sz w:val="20"/>
-          <w:szCs w:val="20"/>
-          <w:lang w:val="en-GB" w:eastAsia="fr-BE"/>
-        </w:rPr>
-        <w:t xml:space="preserve"> file:</w:t>
-      </w:r>
-    </w:p>
-    <w:p>
-      <w:pPr>
-        <w:spacing w:before="240" w:after="240" w:line="240" w:lineRule="auto"/>
-        <w:jc w:val="both"/>
-        <w:rPr>
-          <w:rFonts w:ascii="Courier" w:eastAsia="Times New Roman" w:hAnsi="Courier" w:cs="Segoe UI"/>
-          <w:color w:val="30332D"/>
-          <w:sz w:val="20"/>
-          <w:szCs w:val="20"/>
-          <w:lang w:val="en-GB" w:eastAsia="fr-BE"/>
-        </w:rPr>
-      </w:pPr>
-      <w:r>
-        <w:rPr>
-          <w:rFonts w:ascii="Courier" w:eastAsia="Times New Roman" w:hAnsi="Courier" w:cs="Segoe UI"/>
-          <w:color w:val="30332D"/>
-          <w:sz w:val="20"/>
-          <w:szCs w:val="20"/>
-          <w:lang w:val="en-GB" w:eastAsia="fr-BE"/>
-        </w:rPr>
-        <w:t>&lt;add key="</w:t>
-      </w:r>
-      <w:proofErr w:type="spellStart"/>
-      <w:r>
-        <w:rPr>
-          <w:rFonts w:ascii="Courier" w:eastAsia="Times New Roman" w:hAnsi="Courier" w:cs="Segoe UI"/>
-          <w:color w:val="30332D"/>
-          <w:sz w:val="20"/>
-          <w:szCs w:val="20"/>
-          <w:lang w:val="en-GB" w:eastAsia="fr-BE"/>
-        </w:rPr>
-        <w:t>PolyglotHideFromNavigationPropertyAlias</w:t>
-      </w:r>
-      <w:proofErr w:type="spellEnd"/>
-      <w:r>
-        <w:rPr>
-          <w:rFonts w:ascii="Courier" w:eastAsia="Times New Roman" w:hAnsi="Courier" w:cs="Segoe UI"/>
-          <w:color w:val="30332D"/>
-          <w:sz w:val="20"/>
-          <w:szCs w:val="20"/>
-          <w:lang w:val="en-GB" w:eastAsia="fr-BE"/>
-        </w:rPr>
-        <w:t>" value="</w:t>
-      </w:r>
-      <w:proofErr w:type="spellStart"/>
-      <w:r>
-        <w:rPr>
-          <w:rFonts w:ascii="Courier" w:eastAsia="Times New Roman" w:hAnsi="Courier" w:cs="Segoe UI"/>
-          <w:color w:val="30332D"/>
-          <w:sz w:val="20"/>
-          <w:szCs w:val="20"/>
-          <w:lang w:val="en-GB" w:eastAsia="fr-BE"/>
-        </w:rPr>
-        <w:t>xxxx</w:t>
-      </w:r>
-      <w:proofErr w:type="spellEnd"/>
-      <w:r>
-        <w:rPr>
-          <w:rFonts w:ascii="Courier" w:eastAsia="Times New Roman" w:hAnsi="Courier" w:cs="Segoe UI"/>
-          <w:color w:val="30332D"/>
-          <w:sz w:val="20"/>
-          <w:szCs w:val="20"/>
-          <w:lang w:val="en-GB" w:eastAsia="fr-BE"/>
-        </w:rPr>
-        <w:t>"/&gt;</w:t>
-      </w:r>
-    </w:p>
-    <w:p>
-      <w:pPr>
-        <w:spacing w:before="240" w:after="240" w:line="240" w:lineRule="auto"/>
-        <w:jc w:val="both"/>
-        <w:rPr>
-          <w:rFonts w:ascii="Segoe UI" w:eastAsia="Times New Roman" w:hAnsi="Segoe UI" w:cs="Segoe UI"/>
-          <w:color w:val="30332D"/>
-          <w:sz w:val="20"/>
-          <w:szCs w:val="20"/>
-          <w:lang w:val="en-GB" w:eastAsia="fr-BE"/>
-        </w:rPr>
-      </w:pPr>
-      <w:proofErr w:type="spellStart"/>
-      <w:r>
-        <w:rPr>
-          <w:rFonts w:ascii="Segoe UI" w:eastAsia="Times New Roman" w:hAnsi="Segoe UI" w:cs="Segoe UI"/>
-          <w:color w:val="30332D"/>
-          <w:sz w:val="20"/>
-          <w:szCs w:val="20"/>
-          <w:lang w:val="en-GB" w:eastAsia="fr-BE"/>
-        </w:rPr>
-        <w:t>xxxx</w:t>
-      </w:r>
-      <w:proofErr w:type="spellEnd"/>
-      <w:r>
-        <w:rPr>
-          <w:rFonts w:ascii="Segoe UI" w:eastAsia="Times New Roman" w:hAnsi="Segoe UI" w:cs="Segoe UI"/>
-          <w:color w:val="30332D"/>
-          <w:sz w:val="20"/>
-          <w:szCs w:val="20"/>
-          <w:lang w:val="en-GB" w:eastAsia="fr-BE"/>
-        </w:rPr>
-        <w:t>: the alias used</w:t>
-      </w:r>
-    </w:p>
-    <w:p>
-      <w:pPr>
-        <w:spacing w:before="240" w:after="240" w:line="240" w:lineRule="auto"/>
-        <w:jc w:val="both"/>
-        <w:rPr>
-          <w:rFonts w:ascii="Segoe UI" w:eastAsia="Times New Roman" w:hAnsi="Segoe UI" w:cs="Segoe UI"/>
-          <w:color w:val="30332D"/>
-          <w:sz w:val="20"/>
-          <w:szCs w:val="20"/>
-          <w:lang w:val="en-GB" w:eastAsia="fr-BE"/>
-        </w:rPr>
-      </w:pPr>
-      <w:r>
-        <w:rPr>
-          <w:rFonts w:ascii="Segoe UI" w:eastAsia="Times New Roman" w:hAnsi="Segoe UI" w:cs="Segoe UI"/>
-          <w:color w:val="30332D"/>
-          <w:sz w:val="20"/>
-          <w:szCs w:val="20"/>
-          <w:lang w:val="en-GB" w:eastAsia="fr-BE"/>
-        </w:rPr>
-        <w:t>That is all about the translation folder. It does not need to have any other properties declared.</w:t>
-      </w:r>
-    </w:p>
-    <w:p>
-      <w:pPr>
-        <w:spacing w:before="240" w:after="240" w:line="240" w:lineRule="auto"/>
-        <w:jc w:val="both"/>
-        <w:rPr>
-          <w:rFonts w:ascii="Segoe UI" w:eastAsia="Times New Roman" w:hAnsi="Segoe UI" w:cs="Segoe UI"/>
-          <w:color w:val="30332D"/>
-          <w:sz w:val="20"/>
-          <w:szCs w:val="20"/>
-          <w:lang w:val="en-GB" w:eastAsia="fr-BE"/>
-        </w:rPr>
-      </w:pPr>
-      <w:r>
-        <w:rPr>
-          <w:rFonts w:ascii="Segoe UI" w:eastAsia="Times New Roman" w:hAnsi="Segoe UI" w:cs="Segoe UI"/>
-          <w:color w:val="30332D"/>
-          <w:sz w:val="20"/>
-          <w:szCs w:val="20"/>
-          <w:lang w:val="en-GB" w:eastAsia="fr-BE"/>
-        </w:rPr>
-        <w:t xml:space="preserve">Following that, the translation document type for the </w:t>
-      </w:r>
-      <w:proofErr w:type="spellStart"/>
-      <w:r>
-        <w:rPr>
-          <w:rFonts w:ascii="Segoe UI" w:eastAsia="Times New Roman" w:hAnsi="Segoe UI" w:cs="Segoe UI"/>
-          <w:color w:val="30332D"/>
-          <w:sz w:val="20"/>
-          <w:szCs w:val="20"/>
-          <w:lang w:val="en-GB" w:eastAsia="fr-BE"/>
-        </w:rPr>
-        <w:t>TextPage</w:t>
-      </w:r>
-      <w:proofErr w:type="spellEnd"/>
-      <w:r>
-        <w:rPr>
-          <w:rFonts w:ascii="Segoe UI" w:eastAsia="Times New Roman" w:hAnsi="Segoe UI" w:cs="Segoe UI"/>
-          <w:color w:val="30332D"/>
-          <w:sz w:val="20"/>
-          <w:szCs w:val="20"/>
-          <w:lang w:val="en-GB" w:eastAsia="fr-BE"/>
-        </w:rPr>
-        <w:t xml:space="preserve"> needs to be created. It is suggested that it be given the alias </w:t>
-      </w:r>
-      <w:proofErr w:type="spellStart"/>
-      <w:r>
-        <w:rPr>
-          <w:rFonts w:ascii="Segoe UI" w:eastAsia="Times New Roman" w:hAnsi="Segoe UI" w:cs="Segoe UI"/>
-          <w:color w:val="30332D"/>
-          <w:sz w:val="20"/>
-          <w:szCs w:val="20"/>
-          <w:lang w:val="en-GB" w:eastAsia="fr-BE"/>
-        </w:rPr>
-        <w:t>TextPage_Translation</w:t>
-      </w:r>
-      <w:proofErr w:type="spellEnd"/>
-      <w:r>
-        <w:rPr>
-          <w:rFonts w:ascii="Segoe UI" w:eastAsia="Times New Roman" w:hAnsi="Segoe UI" w:cs="Segoe UI"/>
-          <w:color w:val="30332D"/>
-          <w:sz w:val="20"/>
-          <w:szCs w:val="20"/>
-          <w:lang w:val="en-GB" w:eastAsia="fr-BE"/>
-        </w:rPr>
-        <w:t xml:space="preserve"> for clarity, but this is not as important as the alias of the translation folder. Again, “Create matching template” should not be checked while creating the document type. All the properties of </w:t>
-      </w:r>
-      <w:proofErr w:type="spellStart"/>
-      <w:r>
-        <w:rPr>
-          <w:rFonts w:ascii="Segoe UI" w:eastAsia="Times New Roman" w:hAnsi="Segoe UI" w:cs="Segoe UI"/>
-          <w:color w:val="30332D"/>
-          <w:sz w:val="20"/>
-          <w:szCs w:val="20"/>
-          <w:lang w:val="en-GB" w:eastAsia="fr-BE"/>
-        </w:rPr>
-        <w:t>TextPage</w:t>
-      </w:r>
-      <w:proofErr w:type="spellEnd"/>
-      <w:r>
-        <w:rPr>
-          <w:rFonts w:ascii="Segoe UI" w:eastAsia="Times New Roman" w:hAnsi="Segoe UI" w:cs="Segoe UI"/>
-          <w:color w:val="30332D"/>
-          <w:sz w:val="20"/>
-          <w:szCs w:val="20"/>
-          <w:lang w:val="en-GB" w:eastAsia="fr-BE"/>
-        </w:rPr>
-        <w:t xml:space="preserve">, which will be translatable, need to be declared in </w:t>
-      </w:r>
-      <w:proofErr w:type="spellStart"/>
-      <w:r>
-        <w:rPr>
-          <w:rFonts w:ascii="Segoe UI" w:eastAsia="Times New Roman" w:hAnsi="Segoe UI" w:cs="Segoe UI"/>
-          <w:color w:val="30332D"/>
-          <w:sz w:val="20"/>
-          <w:szCs w:val="20"/>
-          <w:lang w:val="en-GB" w:eastAsia="fr-BE"/>
-        </w:rPr>
-        <w:t>TextPage_Translation</w:t>
-      </w:r>
-      <w:proofErr w:type="spellEnd"/>
-      <w:r>
-        <w:rPr>
-          <w:rFonts w:ascii="Segoe UI" w:eastAsia="Times New Roman" w:hAnsi="Segoe UI" w:cs="Segoe UI"/>
-          <w:color w:val="30332D"/>
-          <w:sz w:val="20"/>
-          <w:szCs w:val="20"/>
-          <w:lang w:val="en-GB" w:eastAsia="fr-BE"/>
-        </w:rPr>
-        <w:t xml:space="preserve"> as well, with the exact same aliases which they have in </w:t>
-      </w:r>
-      <w:proofErr w:type="spellStart"/>
-      <w:r>
-        <w:rPr>
-          <w:rFonts w:ascii="Segoe UI" w:eastAsia="Times New Roman" w:hAnsi="Segoe UI" w:cs="Segoe UI"/>
-          <w:color w:val="30332D"/>
-          <w:sz w:val="20"/>
-          <w:szCs w:val="20"/>
-          <w:lang w:val="en-GB" w:eastAsia="fr-BE"/>
-        </w:rPr>
-        <w:t>TextPage</w:t>
-      </w:r>
-      <w:proofErr w:type="spellEnd"/>
-      <w:r>
-        <w:rPr>
-          <w:rFonts w:ascii="Segoe UI" w:eastAsia="Times New Roman" w:hAnsi="Segoe UI" w:cs="Segoe UI"/>
-          <w:color w:val="30332D"/>
-          <w:sz w:val="20"/>
-          <w:szCs w:val="20"/>
-          <w:lang w:val="en-GB" w:eastAsia="fr-BE"/>
-        </w:rPr>
-        <w:t xml:space="preserve">. An easy way to do this is not to create a new document type for </w:t>
-      </w:r>
-      <w:proofErr w:type="spellStart"/>
-      <w:r>
-        <w:rPr>
-          <w:rFonts w:ascii="Segoe UI" w:eastAsia="Times New Roman" w:hAnsi="Segoe UI" w:cs="Segoe UI"/>
-          <w:color w:val="30332D"/>
-          <w:sz w:val="20"/>
-          <w:szCs w:val="20"/>
-          <w:lang w:val="en-GB" w:eastAsia="fr-BE"/>
-        </w:rPr>
-        <w:t>TextPage_Translation</w:t>
-      </w:r>
-      <w:proofErr w:type="spellEnd"/>
-      <w:r>
-        <w:rPr>
-          <w:rFonts w:ascii="Segoe UI" w:eastAsia="Times New Roman" w:hAnsi="Segoe UI" w:cs="Segoe UI"/>
-          <w:color w:val="30332D"/>
-          <w:sz w:val="20"/>
-          <w:szCs w:val="20"/>
-          <w:lang w:val="en-GB" w:eastAsia="fr-BE"/>
-        </w:rPr>
-        <w:t xml:space="preserve"> but to make a copy of </w:t>
-      </w:r>
-      <w:proofErr w:type="spellStart"/>
-      <w:r>
-        <w:rPr>
-          <w:rFonts w:ascii="Segoe UI" w:eastAsia="Times New Roman" w:hAnsi="Segoe UI" w:cs="Segoe UI"/>
-          <w:color w:val="30332D"/>
-          <w:sz w:val="20"/>
-          <w:szCs w:val="20"/>
-          <w:lang w:val="en-GB" w:eastAsia="fr-BE"/>
-        </w:rPr>
-        <w:t>TextPage</w:t>
-      </w:r>
-      <w:proofErr w:type="spellEnd"/>
-      <w:r>
-        <w:rPr>
-          <w:rFonts w:ascii="Segoe UI" w:eastAsia="Times New Roman" w:hAnsi="Segoe UI" w:cs="Segoe UI"/>
-          <w:color w:val="30332D"/>
-          <w:sz w:val="20"/>
-          <w:szCs w:val="20"/>
-          <w:lang w:val="en-GB" w:eastAsia="fr-BE"/>
-        </w:rPr>
-        <w:t xml:space="preserve"> and then give it the alias </w:t>
-      </w:r>
-      <w:proofErr w:type="spellStart"/>
-      <w:r>
-        <w:rPr>
-          <w:rFonts w:ascii="Segoe UI" w:eastAsia="Times New Roman" w:hAnsi="Segoe UI" w:cs="Segoe UI"/>
-          <w:color w:val="30332D"/>
-          <w:sz w:val="20"/>
-          <w:szCs w:val="20"/>
-          <w:lang w:val="en-GB" w:eastAsia="fr-BE"/>
-        </w:rPr>
-        <w:t>TextPage_Translation</w:t>
-      </w:r>
-      <w:proofErr w:type="spellEnd"/>
-      <w:r>
-        <w:rPr>
-          <w:rFonts w:ascii="Segoe UI" w:eastAsia="Times New Roman" w:hAnsi="Segoe UI" w:cs="Segoe UI"/>
-          <w:color w:val="30332D"/>
-          <w:sz w:val="20"/>
-          <w:szCs w:val="20"/>
-          <w:lang w:val="en-GB" w:eastAsia="fr-BE"/>
-        </w:rPr>
         <w:t>.</w:t>
-      </w:r>
-    </w:p>
-    <w:p>
-      <w:pPr>
-        <w:spacing w:before="240" w:after="240" w:line="240" w:lineRule="auto"/>
-        <w:jc w:val="both"/>
-        <w:rPr>
-          <w:rFonts w:ascii="Segoe UI" w:eastAsia="Times New Roman" w:hAnsi="Segoe UI" w:cs="Segoe UI"/>
-          <w:color w:val="30332D"/>
-          <w:sz w:val="20"/>
-          <w:szCs w:val="20"/>
-          <w:lang w:val="en-GB" w:eastAsia="fr-BE"/>
-        </w:rPr>
-      </w:pPr>
-      <w:r>
-        <w:rPr>
-          <w:rFonts w:ascii="Segoe UI" w:eastAsia="Times New Roman" w:hAnsi="Segoe UI" w:cs="Segoe UI"/>
-          <w:b/>
-          <w:bCs/>
-          <w:color w:val="30332D"/>
-          <w:sz w:val="20"/>
-          <w:lang w:val="en-GB" w:eastAsia="fr-BE"/>
-        </w:rPr>
-        <w:t>Most importantly</w:t>
-      </w:r>
-      <w:r>
-        <w:rPr>
-          <w:rFonts w:ascii="Segoe UI" w:eastAsia="Times New Roman" w:hAnsi="Segoe UI" w:cs="Segoe UI"/>
-          <w:color w:val="30332D"/>
-          <w:sz w:val="20"/>
-          <w:szCs w:val="20"/>
-          <w:lang w:val="en-GB" w:eastAsia="fr-BE"/>
-        </w:rPr>
-        <w:t xml:space="preserve">, an additional property needs to be declared in </w:t>
-      </w:r>
-      <w:proofErr w:type="spellStart"/>
-      <w:r>
-        <w:rPr>
-          <w:rFonts w:ascii="Segoe UI" w:eastAsia="Times New Roman" w:hAnsi="Segoe UI" w:cs="Segoe UI"/>
-          <w:color w:val="30332D"/>
-          <w:sz w:val="20"/>
-          <w:szCs w:val="20"/>
-          <w:lang w:val="en-GB" w:eastAsia="fr-BE"/>
-        </w:rPr>
-        <w:t>Textpage_Translation</w:t>
-      </w:r>
-      <w:proofErr w:type="spellEnd"/>
-      <w:r>
-        <w:rPr>
-          <w:rFonts w:ascii="Segoe UI" w:eastAsia="Times New Roman" w:hAnsi="Segoe UI" w:cs="Segoe UI"/>
-          <w:color w:val="30332D"/>
-          <w:sz w:val="20"/>
-          <w:szCs w:val="20"/>
-          <w:lang w:val="en-GB" w:eastAsia="fr-BE"/>
-        </w:rPr>
-        <w:t xml:space="preserve">, of type “Label”, with the alias “language” (all lower case). This will hold the ISO code of the language of each translation node. Then, the template “Translation” (installed by the Polyglot package) needs to be assigned as the default template of </w:t>
-      </w:r>
-      <w:proofErr w:type="spellStart"/>
-      <w:r>
-        <w:rPr>
-          <w:rFonts w:ascii="Segoe UI" w:eastAsia="Times New Roman" w:hAnsi="Segoe UI" w:cs="Segoe UI"/>
-          <w:color w:val="30332D"/>
-          <w:sz w:val="20"/>
-          <w:szCs w:val="20"/>
-          <w:lang w:val="en-GB" w:eastAsia="fr-BE"/>
-        </w:rPr>
-        <w:t>TextPage_Translation</w:t>
-      </w:r>
-      <w:proofErr w:type="spellEnd"/>
-      <w:r>
-        <w:rPr>
-          <w:rFonts w:ascii="Segoe UI" w:eastAsia="Times New Roman" w:hAnsi="Segoe UI" w:cs="Segoe UI"/>
-          <w:color w:val="30332D"/>
-          <w:sz w:val="20"/>
-          <w:szCs w:val="20"/>
-          <w:lang w:val="en-GB" w:eastAsia="fr-BE"/>
-        </w:rPr>
-        <w:t xml:space="preserve">. This same template should be used by all translation pages. On the site, when a language is selected, the parameter </w:t>
-      </w:r>
-      <w:proofErr w:type="spellStart"/>
-      <w:r>
-        <w:rPr>
-          <w:rFonts w:ascii="Segoe UI" w:eastAsia="Times New Roman" w:hAnsi="Segoe UI" w:cs="Segoe UI"/>
-          <w:color w:val="30332D"/>
-          <w:sz w:val="20"/>
-          <w:szCs w:val="20"/>
-          <w:lang w:val="en-GB" w:eastAsia="fr-BE"/>
-        </w:rPr>
-        <w:t>lang</w:t>
-      </w:r>
-      <w:proofErr w:type="spellEnd"/>
-      <w:r>
-        <w:rPr>
-          <w:rFonts w:ascii="Segoe UI" w:eastAsia="Times New Roman" w:hAnsi="Segoe UI" w:cs="Segoe UI"/>
-          <w:color w:val="30332D"/>
-          <w:sz w:val="20"/>
-          <w:szCs w:val="20"/>
-          <w:lang w:val="en-GB" w:eastAsia="fr-BE"/>
-        </w:rPr>
-        <w:t>=xx is added to the URL. The Translation template ensures that the preview of the translations works by redirecting to the main page (</w:t>
-      </w:r>
-      <w:proofErr w:type="spellStart"/>
-      <w:r>
-        <w:rPr>
-          <w:rFonts w:ascii="Segoe UI" w:eastAsia="Times New Roman" w:hAnsi="Segoe UI" w:cs="Segoe UI"/>
-          <w:color w:val="30332D"/>
-          <w:sz w:val="20"/>
-          <w:szCs w:val="20"/>
-          <w:lang w:val="en-GB" w:eastAsia="fr-BE"/>
-        </w:rPr>
-        <w:t>TextPage</w:t>
-      </w:r>
-      <w:proofErr w:type="spellEnd"/>
-      <w:r>
-        <w:rPr>
-          <w:rFonts w:ascii="Segoe UI" w:eastAsia="Times New Roman" w:hAnsi="Segoe UI" w:cs="Segoe UI"/>
-          <w:color w:val="30332D"/>
-          <w:sz w:val="20"/>
-          <w:szCs w:val="20"/>
-          <w:lang w:val="en-GB" w:eastAsia="fr-BE"/>
-        </w:rPr>
-        <w:t xml:space="preserve"> in this case) and adding the </w:t>
-      </w:r>
-      <w:proofErr w:type="spellStart"/>
-      <w:r>
-        <w:rPr>
-          <w:rFonts w:ascii="Segoe UI" w:eastAsia="Times New Roman" w:hAnsi="Segoe UI" w:cs="Segoe UI"/>
-          <w:color w:val="30332D"/>
-          <w:sz w:val="20"/>
-          <w:szCs w:val="20"/>
-          <w:lang w:val="en-GB" w:eastAsia="fr-BE"/>
-        </w:rPr>
-        <w:t>lang</w:t>
-      </w:r>
-      <w:proofErr w:type="spellEnd"/>
-      <w:r>
-        <w:rPr>
-          <w:rFonts w:ascii="Segoe UI" w:eastAsia="Times New Roman" w:hAnsi="Segoe UI" w:cs="Segoe UI"/>
-          <w:color w:val="30332D"/>
-          <w:sz w:val="20"/>
-          <w:szCs w:val="20"/>
-          <w:lang w:val="en-GB" w:eastAsia="fr-BE"/>
-        </w:rPr>
-        <w:t xml:space="preserve"> parameter. Also, </w:t>
-      </w:r>
-      <w:proofErr w:type="spellStart"/>
-      <w:r>
-        <w:rPr>
-          <w:rFonts w:ascii="Segoe UI" w:eastAsia="Times New Roman" w:hAnsi="Segoe UI" w:cs="Segoe UI"/>
-          <w:color w:val="30332D"/>
-          <w:sz w:val="20"/>
-          <w:szCs w:val="20"/>
-          <w:lang w:val="en-GB" w:eastAsia="fr-BE"/>
-        </w:rPr>
-        <w:t>TextPage_TranslationFolder</w:t>
-      </w:r>
-      <w:proofErr w:type="spellEnd"/>
-      <w:r>
-        <w:rPr>
-          <w:rFonts w:ascii="Segoe UI" w:eastAsia="Times New Roman" w:hAnsi="Segoe UI" w:cs="Segoe UI"/>
-          <w:color w:val="30332D"/>
-          <w:sz w:val="20"/>
-          <w:szCs w:val="20"/>
-          <w:lang w:val="en-GB" w:eastAsia="fr-BE"/>
-        </w:rPr>
-        <w:t xml:space="preserve"> needs to be configured to allow </w:t>
-      </w:r>
-      <w:proofErr w:type="spellStart"/>
-      <w:r>
-        <w:rPr>
-          <w:rFonts w:ascii="Segoe UI" w:eastAsia="Times New Roman" w:hAnsi="Segoe UI" w:cs="Segoe UI"/>
-          <w:color w:val="30332D"/>
-          <w:sz w:val="20"/>
-          <w:szCs w:val="20"/>
-          <w:lang w:val="en-GB" w:eastAsia="fr-BE"/>
-        </w:rPr>
-        <w:t>TextPage_Translation</w:t>
-      </w:r>
-      <w:proofErr w:type="spellEnd"/>
-      <w:r>
-        <w:rPr>
-          <w:rFonts w:ascii="Segoe UI" w:eastAsia="Times New Roman" w:hAnsi="Segoe UI" w:cs="Segoe UI"/>
-          <w:color w:val="30332D"/>
-          <w:sz w:val="20"/>
-          <w:szCs w:val="20"/>
-          <w:lang w:val="en-GB" w:eastAsia="fr-BE"/>
-        </w:rPr>
-        <w:t xml:space="preserve"> as a child node type. Finally it is suggested that the true/false “</w:t>
-      </w:r>
-      <w:proofErr w:type="spellStart"/>
-      <w:r>
-        <w:rPr>
-          <w:rFonts w:ascii="Segoe UI" w:eastAsia="Times New Roman" w:hAnsi="Segoe UI" w:cs="Segoe UI"/>
-          <w:color w:val="30332D"/>
-          <w:sz w:val="20"/>
-          <w:szCs w:val="20"/>
-          <w:lang w:val="en-GB" w:eastAsia="fr-BE"/>
-        </w:rPr>
-        <w:t>umbracoNaviHide</w:t>
-      </w:r>
-      <w:proofErr w:type="spellEnd"/>
-      <w:r>
-        <w:rPr>
-          <w:rFonts w:ascii="Segoe UI" w:eastAsia="Times New Roman" w:hAnsi="Segoe UI" w:cs="Segoe UI"/>
-          <w:color w:val="30332D"/>
-          <w:sz w:val="20"/>
-          <w:szCs w:val="20"/>
-          <w:lang w:val="en-GB" w:eastAsia="fr-BE"/>
-        </w:rPr>
-        <w:t xml:space="preserve">” property is declared in </w:t>
-      </w:r>
-      <w:proofErr w:type="spellStart"/>
-      <w:r>
-        <w:rPr>
-          <w:rFonts w:ascii="Segoe UI" w:eastAsia="Times New Roman" w:hAnsi="Segoe UI" w:cs="Segoe UI"/>
-          <w:color w:val="30332D"/>
-          <w:sz w:val="20"/>
-          <w:szCs w:val="20"/>
-          <w:lang w:val="en-GB" w:eastAsia="fr-BE"/>
-        </w:rPr>
-        <w:t>TextPage_Translation</w:t>
-      </w:r>
-      <w:proofErr w:type="spellEnd"/>
-      <w:r>
-        <w:rPr>
-          <w:rFonts w:ascii="Segoe UI" w:eastAsia="Times New Roman" w:hAnsi="Segoe UI" w:cs="Segoe UI"/>
-          <w:color w:val="30332D"/>
-          <w:sz w:val="20"/>
-          <w:szCs w:val="20"/>
-          <w:lang w:val="en-GB" w:eastAsia="fr-BE"/>
-        </w:rPr>
-        <w:t xml:space="preserve">, just like it has been declared in </w:t>
-      </w:r>
-      <w:proofErr w:type="spellStart"/>
-      <w:r>
-        <w:rPr>
-          <w:rFonts w:ascii="Segoe UI" w:eastAsia="Times New Roman" w:hAnsi="Segoe UI" w:cs="Segoe UI"/>
-          <w:color w:val="30332D"/>
-          <w:sz w:val="20"/>
-          <w:szCs w:val="20"/>
-          <w:lang w:val="en-GB" w:eastAsia="fr-BE"/>
-        </w:rPr>
-        <w:t>TextPage_TranslationFolder</w:t>
-      </w:r>
-      <w:proofErr w:type="spellEnd"/>
-      <w:r>
-        <w:rPr>
-          <w:rFonts w:ascii="Segoe UI" w:eastAsia="Times New Roman" w:hAnsi="Segoe UI" w:cs="Segoe UI"/>
-          <w:color w:val="30332D"/>
-          <w:sz w:val="20"/>
-          <w:szCs w:val="20"/>
-          <w:lang w:val="en-GB" w:eastAsia="fr-BE"/>
-        </w:rPr>
-        <w:t>.</w:t>
-      </w:r>
-    </w:p>
-    <w:p>
-      <w:pPr>
-        <w:rPr>
-          <w:rFonts w:ascii="Segoe UI" w:eastAsia="Times New Roman" w:hAnsi="Segoe UI" w:cs="Segoe UI"/>
-          <w:b/>
-          <w:bCs/>
-          <w:color w:val="30332D"/>
-          <w:sz w:val="28"/>
-          <w:szCs w:val="28"/>
-          <w:lang w:val="en-GB" w:eastAsia="fr-BE"/>
-        </w:rPr>
-      </w:pPr>
-      <w:r>
-        <w:rPr>
-          <w:rFonts w:ascii="Segoe UI" w:eastAsia="Times New Roman" w:hAnsi="Segoe UI" w:cs="Segoe UI"/>
-          <w:b/>
-          <w:bCs/>
-          <w:color w:val="30332D"/>
-          <w:sz w:val="28"/>
-          <w:szCs w:val="28"/>
-          <w:lang w:val="en-GB" w:eastAsia="fr-BE"/>
-        </w:rPr>
-        <w:br w:type="page"/>
       </w:r>
     </w:p>
     <w:p>
@@ -5282,7 +5270,7 @@
 </file>
 
 <file path=customXml/itemProps1.xml><?xml version="1.0" encoding="utf-8"?>
-<ds:datastoreItem xmlns:ds="http://schemas.openxmlformats.org/officeDocument/2006/customXml" ds:itemID="{8A74F0D4-B95E-4078-9E3C-1BE11A1D249E}">
+<ds:datastoreItem xmlns:ds="http://schemas.openxmlformats.org/officeDocument/2006/customXml" ds:itemID="{AA381ED9-AAB2-437D-8E37-291986A2E204}">
   <ds:schemaRefs>
     <ds:schemaRef ds:uri="http://schemas.openxmlformats.org/officeDocument/2006/bibliography"/>
   </ds:schemaRefs>

</xml_diff>

<commit_message>
Small improvements in the documentation
</commit_message>
<xml_diff>
--- a/Documentation.docx
+++ b/Documentation.docx
@@ -200,7 +200,39 @@
           <w:szCs w:val="20"/>
           <w:lang w:val="en-GB" w:eastAsia="fr-BE"/>
         </w:rPr>
-        <w:t>The Polyglot package supports Umbraco v 4.5.x and up with the new xml schema. For Umbraco v 4.7.x</w:t>
+        <w:t xml:space="preserve">The Polyglot package supports Umbraco v 4.5.x and up with the new xml schema. For </w:t>
+      </w:r>
+      <w:proofErr w:type="spellStart"/>
+      <w:r>
+        <w:rPr>
+          <w:rFonts w:ascii="Segoe UI" w:eastAsia="Times New Roman" w:hAnsi="Segoe UI" w:cs="Segoe UI"/>
+          <w:color w:val="30332D"/>
+          <w:sz w:val="20"/>
+          <w:szCs w:val="20"/>
+          <w:lang w:val="en-GB" w:eastAsia="fr-BE"/>
+        </w:rPr>
+        <w:t>Umbraco</w:t>
+      </w:r>
+      <w:proofErr w:type="spellEnd"/>
+      <w:r>
+        <w:rPr>
+          <w:rFonts w:ascii="Segoe UI" w:eastAsia="Times New Roman" w:hAnsi="Segoe UI" w:cs="Segoe UI"/>
+          <w:color w:val="30332D"/>
+          <w:sz w:val="20"/>
+          <w:szCs w:val="20"/>
+          <w:lang w:val="en-GB" w:eastAsia="fr-BE"/>
+        </w:rPr>
+        <w:t xml:space="preserve"> v 4.7.x</w:t>
+      </w:r>
+      <w:r>
+        <w:rPr>
+          <w:rFonts w:ascii="Segoe UI" w:eastAsia="Times New Roman" w:hAnsi="Segoe UI" w:cs="Segoe UI"/>
+          <w:color w:val="30332D"/>
+          <w:sz w:val="20"/>
+          <w:szCs w:val="20"/>
+          <w:lang w:val="en-GB" w:eastAsia="fr-BE"/>
+        </w:rPr>
+        <w:t xml:space="preserve"> or higher</w:t>
       </w:r>
       <w:r>
         <w:rPr>
@@ -220,17 +252,17 @@
           <w:szCs w:val="20"/>
           <w:lang w:val="en-GB" w:eastAsia="fr-BE"/>
         </w:rPr>
-        <w:t xml:space="preserve"> a version implemented using razor scripts is also available. It has been compi</w:t>
-      </w:r>
-      <w:r>
-        <w:rPr>
-          <w:rFonts w:ascii="Segoe UI" w:eastAsia="Times New Roman" w:hAnsi="Segoe UI" w:cs="Segoe UI"/>
-          <w:color w:val="30332D"/>
-          <w:sz w:val="20"/>
-          <w:szCs w:val="20"/>
-          <w:lang w:val="en-GB" w:eastAsia="fr-BE"/>
-        </w:rPr>
-        <w:t>led using the .NET 4 framework.</w:t>
+        <w:t xml:space="preserve"> a version implemented using razor scripts is also available</w:t>
+      </w:r>
+      <w:r>
+        <w:rPr>
+          <w:rFonts w:ascii="Segoe UI" w:eastAsia="Times New Roman" w:hAnsi="Segoe UI" w:cs="Segoe UI"/>
+          <w:color w:val="30332D"/>
+          <w:sz w:val="20"/>
+          <w:szCs w:val="20"/>
+          <w:lang w:val="en-GB" w:eastAsia="fr-BE"/>
+        </w:rPr>
+        <w:t>.</w:t>
       </w:r>
     </w:p>
     <w:p>
@@ -544,110 +576,110 @@
           <w:szCs w:val="20"/>
           <w:lang w:val="en-GB" w:eastAsia="fr-BE"/>
         </w:rPr>
+        <w:t>PropertyTranslation.cshtml</w:t>
+      </w:r>
+      <w:proofErr w:type="spellEnd"/>
+      <w:r>
+        <w:rPr>
+          <w:rFonts w:ascii="Segoe UI" w:eastAsia="Times New Roman" w:hAnsi="Segoe UI" w:cs="Segoe UI"/>
+          <w:color w:val="30332D"/>
+          <w:sz w:val="20"/>
+          <w:szCs w:val="20"/>
+          <w:lang w:val="en-GB" w:eastAsia="fr-BE"/>
+        </w:rPr>
+        <w:t xml:space="preserve"> (or .</w:t>
+      </w:r>
+      <w:proofErr w:type="spellStart"/>
+      <w:r>
+        <w:rPr>
+          <w:rFonts w:ascii="Segoe UI" w:eastAsia="Times New Roman" w:hAnsi="Segoe UI" w:cs="Segoe UI"/>
+          <w:b/>
+          <w:color w:val="30332D"/>
+          <w:sz w:val="20"/>
+          <w:szCs w:val="20"/>
+          <w:lang w:val="en-GB" w:eastAsia="fr-BE"/>
+        </w:rPr>
+        <w:t>xslt</w:t>
+      </w:r>
+      <w:proofErr w:type="spellEnd"/>
+      <w:r>
+        <w:rPr>
+          <w:rFonts w:ascii="Segoe UI" w:eastAsia="Times New Roman" w:hAnsi="Segoe UI" w:cs="Segoe UI"/>
+          <w:color w:val="30332D"/>
+          <w:sz w:val="20"/>
+          <w:szCs w:val="20"/>
+          <w:lang w:val="en-GB" w:eastAsia="fr-BE"/>
+        </w:rPr>
+        <w:t xml:space="preserve">) in </w:t>
+      </w:r>
+      <w:proofErr w:type="spellStart"/>
+      <w:r>
+        <w:rPr>
+          <w:rFonts w:ascii="Segoe UI" w:eastAsia="Times New Roman" w:hAnsi="Segoe UI" w:cs="Segoe UI"/>
+          <w:color w:val="30332D"/>
+          <w:sz w:val="20"/>
+          <w:szCs w:val="20"/>
+          <w:lang w:val="en-GB" w:eastAsia="fr-BE"/>
+        </w:rPr>
+        <w:t>macroScripts</w:t>
+      </w:r>
+      <w:proofErr w:type="spellEnd"/>
+      <w:r>
+        <w:rPr>
+          <w:rFonts w:ascii="Segoe UI" w:eastAsia="Times New Roman" w:hAnsi="Segoe UI" w:cs="Segoe UI"/>
+          <w:color w:val="30332D"/>
+          <w:sz w:val="20"/>
+          <w:szCs w:val="20"/>
+          <w:lang w:val="en-GB" w:eastAsia="fr-BE"/>
+        </w:rPr>
+        <w:t xml:space="preserve"> or </w:t>
+      </w:r>
+      <w:proofErr w:type="spellStart"/>
+      <w:r>
+        <w:rPr>
+          <w:rFonts w:ascii="Segoe UI" w:eastAsia="Times New Roman" w:hAnsi="Segoe UI" w:cs="Segoe UI"/>
+          <w:color w:val="30332D"/>
+          <w:sz w:val="20"/>
+          <w:szCs w:val="20"/>
+          <w:lang w:val="en-GB" w:eastAsia="fr-BE"/>
+        </w:rPr>
+        <w:t>xslt</w:t>
+      </w:r>
+      <w:proofErr w:type="spellEnd"/>
+      <w:r>
+        <w:rPr>
+          <w:rFonts w:ascii="Segoe UI" w:eastAsia="Times New Roman" w:hAnsi="Segoe UI" w:cs="Segoe UI"/>
+          <w:color w:val="30332D"/>
+          <w:sz w:val="20"/>
+          <w:szCs w:val="20"/>
+          <w:lang w:val="en-GB" w:eastAsia="fr-BE"/>
+        </w:rPr>
+        <w:t>: A corresponding macro will also be created. The macro will be used instead of the Umbraco page fields in the templates, so that the fields entered are translated into the various languages</w:t>
+      </w:r>
+    </w:p>
+    <w:p>
+      <w:pPr>
+        <w:spacing w:before="240" w:after="240" w:line="240" w:lineRule="auto"/>
+        <w:jc w:val="both"/>
+        <w:rPr>
+          <w:rFonts w:ascii="Segoe UI" w:eastAsia="Times New Roman" w:hAnsi="Segoe UI" w:cs="Segoe UI"/>
+          <w:color w:val="30332D"/>
+          <w:sz w:val="20"/>
+          <w:szCs w:val="20"/>
+          <w:lang w:val="en-GB" w:eastAsia="fr-BE"/>
+        </w:rPr>
+      </w:pPr>
+      <w:proofErr w:type="spellStart"/>
+      <w:r>
+        <w:rPr>
+          <w:rFonts w:ascii="Segoe UI" w:eastAsia="Times New Roman" w:hAnsi="Segoe UI" w:cs="Segoe UI"/>
+          <w:b/>
+          <w:color w:val="30332D"/>
+          <w:sz w:val="20"/>
+          <w:szCs w:val="20"/>
+          <w:lang w:val="en-GB" w:eastAsia="fr-BE"/>
+        </w:rPr>
         <w:lastRenderedPageBreak/>
-        <w:t>PropertyTranslation.cshtml</w:t>
-      </w:r>
-      <w:proofErr w:type="spellEnd"/>
-      <w:r>
-        <w:rPr>
-          <w:rFonts w:ascii="Segoe UI" w:eastAsia="Times New Roman" w:hAnsi="Segoe UI" w:cs="Segoe UI"/>
-          <w:color w:val="30332D"/>
-          <w:sz w:val="20"/>
-          <w:szCs w:val="20"/>
-          <w:lang w:val="en-GB" w:eastAsia="fr-BE"/>
-        </w:rPr>
-        <w:t xml:space="preserve"> (or .</w:t>
-      </w:r>
-      <w:proofErr w:type="spellStart"/>
-      <w:r>
-        <w:rPr>
-          <w:rFonts w:ascii="Segoe UI" w:eastAsia="Times New Roman" w:hAnsi="Segoe UI" w:cs="Segoe UI"/>
-          <w:b/>
-          <w:color w:val="30332D"/>
-          <w:sz w:val="20"/>
-          <w:szCs w:val="20"/>
-          <w:lang w:val="en-GB" w:eastAsia="fr-BE"/>
-        </w:rPr>
-        <w:t>xslt</w:t>
-      </w:r>
-      <w:proofErr w:type="spellEnd"/>
-      <w:r>
-        <w:rPr>
-          <w:rFonts w:ascii="Segoe UI" w:eastAsia="Times New Roman" w:hAnsi="Segoe UI" w:cs="Segoe UI"/>
-          <w:color w:val="30332D"/>
-          <w:sz w:val="20"/>
-          <w:szCs w:val="20"/>
-          <w:lang w:val="en-GB" w:eastAsia="fr-BE"/>
-        </w:rPr>
-        <w:t xml:space="preserve">) in </w:t>
-      </w:r>
-      <w:proofErr w:type="spellStart"/>
-      <w:r>
-        <w:rPr>
-          <w:rFonts w:ascii="Segoe UI" w:eastAsia="Times New Roman" w:hAnsi="Segoe UI" w:cs="Segoe UI"/>
-          <w:color w:val="30332D"/>
-          <w:sz w:val="20"/>
-          <w:szCs w:val="20"/>
-          <w:lang w:val="en-GB" w:eastAsia="fr-BE"/>
-        </w:rPr>
-        <w:t>macroScripts</w:t>
-      </w:r>
-      <w:proofErr w:type="spellEnd"/>
-      <w:r>
-        <w:rPr>
-          <w:rFonts w:ascii="Segoe UI" w:eastAsia="Times New Roman" w:hAnsi="Segoe UI" w:cs="Segoe UI"/>
-          <w:color w:val="30332D"/>
-          <w:sz w:val="20"/>
-          <w:szCs w:val="20"/>
-          <w:lang w:val="en-GB" w:eastAsia="fr-BE"/>
-        </w:rPr>
-        <w:t xml:space="preserve"> or </w:t>
-      </w:r>
-      <w:proofErr w:type="spellStart"/>
-      <w:r>
-        <w:rPr>
-          <w:rFonts w:ascii="Segoe UI" w:eastAsia="Times New Roman" w:hAnsi="Segoe UI" w:cs="Segoe UI"/>
-          <w:color w:val="30332D"/>
-          <w:sz w:val="20"/>
-          <w:szCs w:val="20"/>
-          <w:lang w:val="en-GB" w:eastAsia="fr-BE"/>
-        </w:rPr>
-        <w:t>xslt</w:t>
-      </w:r>
-      <w:proofErr w:type="spellEnd"/>
-      <w:r>
-        <w:rPr>
-          <w:rFonts w:ascii="Segoe UI" w:eastAsia="Times New Roman" w:hAnsi="Segoe UI" w:cs="Segoe UI"/>
-          <w:color w:val="30332D"/>
-          <w:sz w:val="20"/>
-          <w:szCs w:val="20"/>
-          <w:lang w:val="en-GB" w:eastAsia="fr-BE"/>
-        </w:rPr>
-        <w:t>: A corresponding macro will also be created. The macro will be used instead of the Umbraco page fields in the templates, so that the fields entered are translated into the various languages</w:t>
-      </w:r>
-    </w:p>
-    <w:p>
-      <w:pPr>
-        <w:spacing w:before="240" w:after="240" w:line="240" w:lineRule="auto"/>
-        <w:jc w:val="both"/>
-        <w:rPr>
-          <w:rFonts w:ascii="Segoe UI" w:eastAsia="Times New Roman" w:hAnsi="Segoe UI" w:cs="Segoe UI"/>
-          <w:color w:val="30332D"/>
-          <w:sz w:val="20"/>
-          <w:szCs w:val="20"/>
-          <w:lang w:val="en-GB" w:eastAsia="fr-BE"/>
-        </w:rPr>
-      </w:pPr>
-      <w:proofErr w:type="spellStart"/>
-      <w:r>
-        <w:rPr>
-          <w:rFonts w:ascii="Segoe UI" w:eastAsia="Times New Roman" w:hAnsi="Segoe UI" w:cs="Segoe UI"/>
-          <w:b/>
-          <w:color w:val="30332D"/>
-          <w:sz w:val="20"/>
-          <w:szCs w:val="20"/>
-          <w:lang w:val="en-GB" w:eastAsia="fr-BE"/>
-        </w:rPr>
         <w:t>PropertyReferenceTranslation.cshtml</w:t>
       </w:r>
       <w:proofErr w:type="spellEnd"/>
@@ -1915,7 +1947,7 @@
           <w:szCs w:val="20"/>
           <w:lang w:val="en-GB" w:eastAsia="fr-BE"/>
         </w:rPr>
-        <w:t xml:space="preserve"> and the Polyglot package razor script version, please remember to apply the razor script patch (RazorScriptPatchForUmbraco4.7.1.zip), which is </w:t>
+        <w:t xml:space="preserve"> and the Polyglot package razor script version, please remember to apply the razor script patch (RazorScriptPatchForUmbraco4.7.1</w:t>
       </w:r>
       <w:r>
         <w:rPr>
@@ -1927,8 +1959,19 @@
           <w:szCs w:val="20"/>
           <w:lang w:val="en-GB" w:eastAsia="fr-BE"/>
         </w:rPr>
-        <w:lastRenderedPageBreak/>
-        <w:t>available for download. You just need to unzip it and copy the three files it contains to your macroScripts folder, overwriting the existing files.</w:t>
+        <w:t>_xxxx</w:t>
+      </w:r>
+      <w:r>
+        <w:rPr>
+          <w:rFonts w:ascii="Segoe UI" w:eastAsia="Times New Roman" w:hAnsi="Segoe UI" w:cs="Segoe UI"/>
+          <w:b/>
+          <w:i/>
+          <w:color w:val="30332D"/>
+          <w:sz w:val="20"/>
+          <w:szCs w:val="20"/>
+          <w:lang w:val="en-GB" w:eastAsia="fr-BE"/>
+        </w:rPr>
+        <w:t>.zip), which is available for download. You just need to unzip it and copy the three files it contains to your macroScripts folder, overwriting the existing files.</w:t>
       </w:r>
     </w:p>
     <w:p>
@@ -1953,18 +1996,44 @@
           <w:szCs w:val="32"/>
           <w:lang w:val="en-GB" w:eastAsia="fr-BE"/>
         </w:rPr>
-        <w:t>Usage Instructions</w:t>
-      </w:r>
-    </w:p>
-    <w:p>
-      <w:pPr>
-        <w:spacing w:before="100" w:beforeAutospacing="1" w:after="31" w:line="240" w:lineRule="auto"/>
-        <w:jc w:val="both"/>
-        <w:outlineLvl w:val="2"/>
+        <w:br w:type="page"/>
+      </w:r>
+    </w:p>
+    <w:p>
+      <w:pPr>
         <w:rPr>
           <w:rFonts w:ascii="Segoe UI" w:eastAsia="Times New Roman" w:hAnsi="Segoe UI" w:cs="Segoe UI"/>
           <w:b/>
           <w:bCs/>
+          <w:color w:val="000000"/>
+          <w:sz w:val="32"/>
+          <w:szCs w:val="32"/>
+          <w:lang w:val="en-GB" w:eastAsia="fr-BE"/>
+        </w:rPr>
+      </w:pPr>
+      <w:r>
+        <w:rPr>
+          <w:rFonts w:ascii="Segoe UI" w:eastAsia="Times New Roman" w:hAnsi="Segoe UI" w:cs="Segoe UI"/>
+          <w:b/>
+          <w:bCs/>
+          <w:color w:val="000000"/>
+          <w:sz w:val="32"/>
+          <w:szCs w:val="32"/>
+          <w:lang w:val="en-GB" w:eastAsia="fr-BE"/>
+        </w:rPr>
+        <w:lastRenderedPageBreak/>
+        <w:t>Usage Instructions</w:t>
+      </w:r>
+    </w:p>
+    <w:p>
+      <w:pPr>
+        <w:spacing w:before="100" w:beforeAutospacing="1" w:after="31" w:line="240" w:lineRule="auto"/>
+        <w:jc w:val="both"/>
+        <w:outlineLvl w:val="2"/>
+        <w:rPr>
+          <w:rFonts w:ascii="Segoe UI" w:eastAsia="Times New Roman" w:hAnsi="Segoe UI" w:cs="Segoe UI"/>
+          <w:b/>
+          <w:bCs/>
           <w:color w:val="30332D"/>
           <w:sz w:val="28"/>
           <w:szCs w:val="28"/>
@@ -2901,6 +2970,31 @@
           <w:lang w:val="en-GB" w:eastAsia="fr-BE"/>
         </w:rPr>
         <w:t>.</w:t>
+      </w:r>
+    </w:p>
+    <w:p>
+      <w:pPr>
+        <w:rPr>
+          <w:rFonts w:ascii="Segoe UI" w:eastAsia="Times New Roman" w:hAnsi="Segoe UI" w:cs="Segoe UI"/>
+          <w:b/>
+          <w:bCs/>
+          <w:color w:val="30332D"/>
+          <w:sz w:val="28"/>
+          <w:szCs w:val="28"/>
+          <w:lang w:val="en-GB" w:eastAsia="fr-BE"/>
+        </w:rPr>
+      </w:pPr>
+      <w:r>
+        <w:rPr>
+          <w:rFonts w:ascii="Segoe UI" w:eastAsia="Times New Roman" w:hAnsi="Segoe UI" w:cs="Segoe UI"/>
+          <w:b/>
+          <w:bCs/>
+          <w:color w:val="30332D"/>
+          <w:sz w:val="28"/>
+          <w:szCs w:val="28"/>
+          <w:lang w:val="en-GB" w:eastAsia="fr-BE"/>
+        </w:rPr>
+        <w:br w:type="page"/>
       </w:r>
     </w:p>
     <w:p>
@@ -5414,7 +5508,7 @@
 </file>
 
 <file path=customXml/itemProps1.xml><?xml version="1.0" encoding="utf-8"?>
-<ds:datastoreItem xmlns:ds="http://schemas.openxmlformats.org/officeDocument/2006/customXml" ds:itemID="{904FCA91-D3CF-4E8A-93C3-62172478E6EE}">
+<ds:datastoreItem xmlns:ds="http://schemas.openxmlformats.org/officeDocument/2006/customXml" ds:itemID="{876FC593-7611-456F-8C9F-D26F5C9F68DB}">
   <ds:schemaRefs>
     <ds:schemaRef ds:uri="http://schemas.openxmlformats.org/officeDocument/2006/bibliography"/>
   </ds:schemaRefs>

</xml_diff>

<commit_message>
v1.51 - small bug fix for SQLCE and documentation improvement
</commit_message>
<xml_diff>
--- a/Documentation.docx
+++ b/Documentation.docx
@@ -3485,62 +3485,7 @@
           <w:szCs w:val="28"/>
           <w:lang w:val="en-GB" w:eastAsia="fr-BE"/>
         </w:rPr>
-        <w:t>An alternative way to work, using tabs</w:t>
-      </w:r>
-    </w:p>
-    <w:p>
-      <w:pPr>
-        <w:spacing w:before="240" w:after="240" w:line="240" w:lineRule="auto"/>
-        <w:jc w:val="both"/>
-        <w:rPr>
-          <w:rFonts w:ascii="Segoe UI" w:eastAsia="Times New Roman" w:hAnsi="Segoe UI" w:cs="Segoe UI"/>
-          <w:color w:val="30332D"/>
-          <w:sz w:val="20"/>
-          <w:szCs w:val="20"/>
-          <w:lang w:val="en-GB" w:eastAsia="fr-BE"/>
-        </w:rPr>
-      </w:pPr>
-      <w:r>
-        <w:rPr>
-          <w:rFonts w:ascii="Segoe UI" w:eastAsia="Times New Roman" w:hAnsi="Segoe UI" w:cs="Segoe UI"/>
-          <w:color w:val="30332D"/>
-          <w:sz w:val="20"/>
-          <w:szCs w:val="20"/>
-          <w:lang w:val="en-GB" w:eastAsia="fr-BE"/>
-        </w:rPr>
-        <w:t>In the event that using the translation document type as described above is not the desired way to provide translations, there is also another way to do so. </w:t>
-      </w:r>
-    </w:p>
-    <w:p>
-      <w:pPr>
-        <w:spacing w:before="240" w:after="240" w:line="240" w:lineRule="auto"/>
-        <w:jc w:val="both"/>
-        <w:rPr>
-          <w:rFonts w:ascii="Segoe UI" w:eastAsia="Times New Roman" w:hAnsi="Segoe UI" w:cs="Segoe UI"/>
-          <w:color w:val="30332D"/>
-          <w:sz w:val="20"/>
-          <w:szCs w:val="20"/>
-          <w:lang w:val="en-GB" w:eastAsia="fr-BE"/>
-        </w:rPr>
-      </w:pPr>
-      <w:r>
-        <w:rPr>
-          <w:rFonts w:ascii="Segoe UI" w:eastAsia="Times New Roman" w:hAnsi="Segoe UI" w:cs="Segoe UI"/>
-          <w:color w:val="30332D"/>
-          <w:sz w:val="20"/>
-          <w:szCs w:val="20"/>
-          <w:lang w:val="en-GB" w:eastAsia="fr-BE"/>
-        </w:rPr>
-        <w:t>The package also supports creating "translation properties" for each property on a page that is to be translated. So if a property has the</w:t>
-      </w:r>
-      <w:r>
-        <w:rPr>
-          <w:rFonts w:ascii="Segoe UI" w:eastAsia="Times New Roman" w:hAnsi="Segoe UI" w:cs="Segoe UI"/>
-          <w:color w:val="30332D"/>
-          <w:sz w:val="20"/>
-          <w:lang w:val="en-GB" w:eastAsia="fr-BE"/>
-        </w:rPr>
-        <w:t> </w:t>
+        <w:t>An Alternative Way to Work, Using T</w:t>
       </w:r>
       <w:r>
         <w:rPr>
@@ -3548,6 +3493,73 @@
           <w:b/>
           <w:bCs/>
           <w:color w:val="30332D"/>
+          <w:sz w:val="28"/>
+          <w:szCs w:val="28"/>
+          <w:lang w:val="en-GB" w:eastAsia="fr-BE"/>
+        </w:rPr>
+        <w:t>abs</w:t>
+      </w:r>
+    </w:p>
+    <w:p>
+      <w:pPr>
+        <w:spacing w:before="240" w:after="240" w:line="240" w:lineRule="auto"/>
+        <w:jc w:val="both"/>
+        <w:rPr>
+          <w:rFonts w:ascii="Segoe UI" w:eastAsia="Times New Roman" w:hAnsi="Segoe UI" w:cs="Segoe UI"/>
+          <w:color w:val="30332D"/>
+          <w:sz w:val="20"/>
+          <w:szCs w:val="20"/>
+          <w:lang w:val="en-GB" w:eastAsia="fr-BE"/>
+        </w:rPr>
+      </w:pPr>
+      <w:r>
+        <w:rPr>
+          <w:rFonts w:ascii="Segoe UI" w:eastAsia="Times New Roman" w:hAnsi="Segoe UI" w:cs="Segoe UI"/>
+          <w:color w:val="30332D"/>
+          <w:sz w:val="20"/>
+          <w:szCs w:val="20"/>
+          <w:lang w:val="en-GB" w:eastAsia="fr-BE"/>
+        </w:rPr>
+        <w:t>In the event that using the translation document type as described above is not the desired way to provide translations, there is also another way to do so. </w:t>
+      </w:r>
+    </w:p>
+    <w:p>
+      <w:pPr>
+        <w:spacing w:before="240" w:after="240" w:line="240" w:lineRule="auto"/>
+        <w:jc w:val="both"/>
+        <w:rPr>
+          <w:rFonts w:ascii="Segoe UI" w:eastAsia="Times New Roman" w:hAnsi="Segoe UI" w:cs="Segoe UI"/>
+          <w:color w:val="30332D"/>
+          <w:sz w:val="20"/>
+          <w:szCs w:val="20"/>
+          <w:lang w:val="en-GB" w:eastAsia="fr-BE"/>
+        </w:rPr>
+      </w:pPr>
+      <w:r>
+        <w:rPr>
+          <w:rFonts w:ascii="Segoe UI" w:eastAsia="Times New Roman" w:hAnsi="Segoe UI" w:cs="Segoe UI"/>
+          <w:color w:val="30332D"/>
+          <w:sz w:val="20"/>
+          <w:szCs w:val="20"/>
+          <w:lang w:val="en-GB" w:eastAsia="fr-BE"/>
+        </w:rPr>
+        <w:t>The package also supports creating "translation properties" for each property on a page that is to be translated. So if a property has the</w:t>
+      </w:r>
+      <w:r>
+        <w:rPr>
+          <w:rFonts w:ascii="Segoe UI" w:eastAsia="Times New Roman" w:hAnsi="Segoe UI" w:cs="Segoe UI"/>
+          <w:color w:val="30332D"/>
+          <w:sz w:val="20"/>
+          <w:lang w:val="en-GB" w:eastAsia="fr-BE"/>
+        </w:rPr>
+        <w:t> </w:t>
+      </w:r>
+      <w:r>
+        <w:rPr>
+          <w:rFonts w:ascii="Segoe UI" w:eastAsia="Times New Roman" w:hAnsi="Segoe UI" w:cs="Segoe UI"/>
+          <w:b/>
+          <w:bCs/>
+          <w:color w:val="30332D"/>
           <w:sz w:val="20"/>
           <w:lang w:val="en-GB" w:eastAsia="fr-BE"/>
         </w:rPr>
@@ -4626,7 +4638,17 @@
           <w:szCs w:val="20"/>
           <w:lang w:val="en-GB" w:eastAsia="fr-BE"/>
         </w:rPr>
-        <w:t>AppSettings</w:t>
+        <w:t>A</w:t>
+      </w:r>
+      <w:r>
+        <w:rPr>
+          <w:rFonts w:ascii="Segoe UI" w:eastAsia="Times New Roman" w:hAnsi="Segoe UI" w:cs="Segoe UI"/>
+          <w:color w:val="30332D"/>
+          <w:sz w:val="20"/>
+          <w:szCs w:val="20"/>
+          <w:lang w:val="en-GB" w:eastAsia="fr-BE"/>
+        </w:rPr>
+        <w:t>ppSettings</w:t>
       </w:r>
       <w:proofErr w:type="spellEnd"/>
       <w:r>
@@ -4691,7 +4713,17 @@
           <w:szCs w:val="20"/>
           <w:lang w:val="en-GB" w:eastAsia="fr-BE"/>
         </w:rPr>
-        <w:t xml:space="preserve">, as is the </w:t>
+        <w:t xml:space="preserve">, as is the case anyway. </w:t>
+      </w:r>
+      <w:r>
+        <w:rPr>
+          <w:rFonts w:ascii="Segoe UI" w:eastAsia="Times New Roman" w:hAnsi="Segoe UI" w:cs="Segoe UI"/>
+          <w:color w:val="30332D"/>
+          <w:sz w:val="20"/>
+          <w:szCs w:val="20"/>
+          <w:lang w:val="en-GB" w:eastAsia="fr-BE"/>
+        </w:rPr>
+        <w:t xml:space="preserve">Other than that, the package will function just like in the case of using a single culture </w:t>
       </w:r>
       <w:r>
         <w:rPr>
@@ -4702,17 +4734,59 @@
           <w:lang w:val="en-GB" w:eastAsia="fr-BE"/>
         </w:rPr>
         <w:lastRenderedPageBreak/>
-        <w:t xml:space="preserve">case anyway. </w:t>
-      </w:r>
-      <w:r>
-        <w:rPr>
-          <w:rFonts w:ascii="Segoe UI" w:eastAsia="Times New Roman" w:hAnsi="Segoe UI" w:cs="Segoe UI"/>
-          <w:color w:val="30332D"/>
-          <w:sz w:val="20"/>
-          <w:szCs w:val="20"/>
-          <w:lang w:val="en-GB" w:eastAsia="fr-BE"/>
-        </w:rPr>
-        <w:t>Other than that, the package will function just like in the case of using a single culture per language.</w:t>
+        <w:t>per language.</w:t>
+      </w:r>
+      <w:r>
+        <w:rPr>
+          <w:rFonts w:ascii="Segoe UI" w:eastAsia="Times New Roman" w:hAnsi="Segoe UI" w:cs="Segoe UI"/>
+          <w:color w:val="30332D"/>
+          <w:sz w:val="20"/>
+          <w:szCs w:val="20"/>
+          <w:lang w:val="en-GB" w:eastAsia="fr-BE"/>
+        </w:rPr>
+        <w:t xml:space="preserve"> Note however that, if tabs are used for translations, the suffix of each </w:t>
+      </w:r>
+      <w:r>
+        <w:rPr>
+          <w:rFonts w:ascii="Segoe UI" w:eastAsia="Times New Roman" w:hAnsi="Segoe UI" w:cs="Segoe UI"/>
+          <w:color w:val="30332D"/>
+          <w:sz w:val="20"/>
+          <w:szCs w:val="20"/>
+          <w:lang w:val="en-GB" w:eastAsia="fr-BE"/>
+        </w:rPr>
+        <w:t>property</w:t>
+      </w:r>
+      <w:r>
+        <w:rPr>
+          <w:rFonts w:ascii="Segoe UI" w:eastAsia="Times New Roman" w:hAnsi="Segoe UI" w:cs="Segoe UI"/>
+          <w:color w:val="30332D"/>
+          <w:sz w:val="20"/>
+          <w:szCs w:val="20"/>
+          <w:lang w:val="en-GB" w:eastAsia="fr-BE"/>
+        </w:rPr>
+        <w:t xml:space="preserve"> has to include the culture, in capitals (e.g. </w:t>
+      </w:r>
+      <w:proofErr w:type="spellStart"/>
+      <w:r>
+        <w:rPr>
+          <w:rFonts w:ascii="Segoe UI" w:eastAsia="Times New Roman" w:hAnsi="Segoe UI" w:cs="Segoe UI"/>
+          <w:color w:val="30332D"/>
+          <w:sz w:val="20"/>
+          <w:szCs w:val="20"/>
+          <w:lang w:val="en-GB" w:eastAsia="fr-BE"/>
+        </w:rPr>
+        <w:t>bodyText_en</w:t>
+      </w:r>
+      <w:proofErr w:type="spellEnd"/>
+      <w:r>
+        <w:rPr>
+          <w:rFonts w:ascii="Segoe UI" w:eastAsia="Times New Roman" w:hAnsi="Segoe UI" w:cs="Segoe UI"/>
+          <w:color w:val="30332D"/>
+          <w:sz w:val="20"/>
+          <w:szCs w:val="20"/>
+          <w:lang w:val="en-GB" w:eastAsia="fr-BE"/>
+        </w:rPr>
+        <w:t>-GB).</w:t>
       </w:r>
     </w:p>
     <w:p>
@@ -5844,7 +5918,7 @@
 </file>
 
 <file path=customXml/itemProps1.xml><?xml version="1.0" encoding="utf-8"?>
-<ds:datastoreItem xmlns:ds="http://schemas.openxmlformats.org/officeDocument/2006/customXml" ds:itemID="{697C7332-D230-468A-8CF5-133824C1887C}">
+<ds:datastoreItem xmlns:ds="http://schemas.openxmlformats.org/officeDocument/2006/customXml" ds:itemID="{016D13A1-8517-49FE-82C1-4EDA3CE11859}">
   <ds:schemaRefs>
     <ds:schemaRef ds:uri="http://schemas.openxmlformats.org/officeDocument/2006/bibliography"/>
   </ds:schemaRefs>

</xml_diff>

<commit_message>
Final changes after moving to Bitbucket
</commit_message>
<xml_diff>
--- a/Documentation.docx
+++ b/Documentation.docx
@@ -1923,8 +1923,9 @@
           <w:szCs w:val="20"/>
           <w:lang w:val="en-GB" w:eastAsia="fr-BE"/>
         </w:rPr>
-        <w:t>If you are using Umbraco 4.7.1</w:t>
-      </w:r>
+        <w:t xml:space="preserve">If you are using </w:t>
+      </w:r>
+      <w:proofErr w:type="spellStart"/>
       <w:r>
         <w:rPr>
           <w:rFonts w:ascii="Segoe UI" w:eastAsia="Times New Roman" w:hAnsi="Segoe UI" w:cs="Segoe UI"/>
@@ -1935,8 +1936,9 @@
           <w:szCs w:val="20"/>
           <w:lang w:val="en-GB" w:eastAsia="fr-BE"/>
         </w:rPr>
-        <w:t xml:space="preserve"> and up</w:t>
-      </w:r>
+        <w:t>Umbraco</w:t>
+      </w:r>
+      <w:proofErr w:type="spellEnd"/>
       <w:r>
         <w:rPr>
           <w:rFonts w:ascii="Segoe UI" w:eastAsia="Times New Roman" w:hAnsi="Segoe UI" w:cs="Segoe UI"/>
@@ -1947,7 +1949,67 @@
           <w:szCs w:val="20"/>
           <w:lang w:val="en-GB" w:eastAsia="fr-BE"/>
         </w:rPr>
-        <w:t xml:space="preserve"> and the Polyglot package razor script version, please remember to apply the razor script patch (RazorScriptPatchForUmbraco4.7.1</w:t>
+        <w:t xml:space="preserve"> 4.7.</w:t>
+      </w:r>
+      <w:r>
+        <w:rPr>
+          <w:rFonts w:ascii="Segoe UI" w:eastAsia="Times New Roman" w:hAnsi="Segoe UI" w:cs="Segoe UI"/>
+          <w:b/>
+          <w:i/>
+          <w:color w:val="30332D"/>
+          <w:sz w:val="20"/>
+          <w:szCs w:val="20"/>
+          <w:lang w:val="en-GB" w:eastAsia="fr-BE"/>
+        </w:rPr>
+        <w:t>0</w:t>
+      </w:r>
+      <w:r>
+        <w:rPr>
+          <w:rFonts w:ascii="Segoe UI" w:eastAsia="Times New Roman" w:hAnsi="Segoe UI" w:cs="Segoe UI"/>
+          <w:b/>
+          <w:i/>
+          <w:color w:val="30332D"/>
+          <w:sz w:val="20"/>
+          <w:szCs w:val="20"/>
+          <w:lang w:val="en-GB" w:eastAsia="fr-BE"/>
+        </w:rPr>
+        <w:t xml:space="preserve"> </w:t>
+      </w:r>
+      <w:r>
+        <w:rPr>
+          <w:rFonts w:ascii="Segoe UI" w:eastAsia="Times New Roman" w:hAnsi="Segoe UI" w:cs="Segoe UI"/>
+          <w:b/>
+          <w:i/>
+          <w:color w:val="30332D"/>
+          <w:sz w:val="20"/>
+          <w:szCs w:val="20"/>
+          <w:lang w:val="en-GB" w:eastAsia="fr-BE"/>
+        </w:rPr>
+        <w:t>or earlier</w:t>
+      </w:r>
+      <w:r>
+        <w:rPr>
+          <w:rFonts w:ascii="Segoe UI" w:eastAsia="Times New Roman" w:hAnsi="Segoe UI" w:cs="Segoe UI"/>
+          <w:b/>
+          <w:i/>
+          <w:color w:val="30332D"/>
+          <w:sz w:val="20"/>
+          <w:szCs w:val="20"/>
+          <w:lang w:val="en-GB" w:eastAsia="fr-BE"/>
+        </w:rPr>
+        <w:t xml:space="preserve"> and the Polyglot package razor script version, please remember to apply the razor script patch (RazorScript</w:t>
+      </w:r>
+      <w:r>
+        <w:rPr>
+          <w:rFonts w:ascii="Segoe UI" w:eastAsia="Times New Roman" w:hAnsi="Segoe UI" w:cs="Segoe UI"/>
+          <w:b/>
+          <w:i/>
+          <w:color w:val="30332D"/>
+          <w:sz w:val="20"/>
+          <w:szCs w:val="20"/>
+          <w:lang w:val="en-GB" w:eastAsia="fr-BE"/>
+        </w:rPr>
+        <w:t>LegacyPatchForUmbraco4.7.0</w:t>
       </w:r>
       <w:r>
         <w:rPr>
@@ -5918,7 +5980,7 @@
 </file>
 
 <file path=customXml/itemProps1.xml><?xml version="1.0" encoding="utf-8"?>
-<ds:datastoreItem xmlns:ds="http://schemas.openxmlformats.org/officeDocument/2006/customXml" ds:itemID="{016D13A1-8517-49FE-82C1-4EDA3CE11859}">
+<ds:datastoreItem xmlns:ds="http://schemas.openxmlformats.org/officeDocument/2006/customXml" ds:itemID="{F6F63AC7-0483-4906-A4F1-282226594925}">
   <ds:schemaRefs>
     <ds:schemaRef ds:uri="http://schemas.openxmlformats.org/officeDocument/2006/bibliography"/>
   </ds:schemaRefs>

</xml_diff>

<commit_message>
Updated demonstration link in documentation to point directly to YouTube
</commit_message>
<xml_diff>
--- a/Documentation.docx
+++ b/Documentation.docx
@@ -139,18 +139,31 @@
           <w:lang w:val="en-GB" w:eastAsia="fr-BE"/>
         </w:rPr>
       </w:pPr>
-      <w:hyperlink r:id="rId6" w:tgtFrame="_blank" w:tooltip="Watch a demonstration" w:history="1">
-        <w:r>
-          <w:rPr>
-            <w:rFonts w:ascii="Segoe UI" w:eastAsia="Times New Roman" w:hAnsi="Segoe UI" w:cs="Segoe UI"/>
-            <w:color w:val="3E62A6"/>
-            <w:sz w:val="20"/>
-            <w:u w:val="single"/>
-            <w:lang w:val="en-GB" w:eastAsia="fr-BE"/>
-          </w:rPr>
-          <w:t>Watch a demonstration</w:t>
-        </w:r>
-      </w:hyperlink>
+      <w:r>
+        <w:fldChar w:fldCharType="begin"/>
+      </w:r>
+      <w:r>
+        <w:rPr>
+          <w:lang w:val="en-GB"/>
+        </w:rPr>
+        <w:instrText>HYPERLINK "http://www.youtube.com/watch?v=Q2rlusfbxP4" \o "Watch a demonstration" \t "_blank"</w:instrText>
+      </w:r>
+      <w:r>
+        <w:fldChar w:fldCharType="separate"/>
+      </w:r>
+      <w:r>
+        <w:rPr>
+          <w:rFonts w:ascii="Segoe UI" w:eastAsia="Times New Roman" w:hAnsi="Segoe UI" w:cs="Segoe UI"/>
+          <w:color w:val="3E62A6"/>
+          <w:sz w:val="20"/>
+          <w:u w:val="single"/>
+          <w:lang w:val="en-GB" w:eastAsia="fr-BE"/>
+        </w:rPr>
+        <w:t>Watch a demonstration</w:t>
+      </w:r>
+      <w:r>
+        <w:fldChar w:fldCharType="end"/>
+      </w:r>
     </w:p>
     <w:p>
       <w:pPr>
@@ -5980,7 +5993,7 @@
 </file>
 
 <file path=customXml/itemProps1.xml><?xml version="1.0" encoding="utf-8"?>
-<ds:datastoreItem xmlns:ds="http://schemas.openxmlformats.org/officeDocument/2006/customXml" ds:itemID="{F6F63AC7-0483-4906-A4F1-282226594925}">
+<ds:datastoreItem xmlns:ds="http://schemas.openxmlformats.org/officeDocument/2006/customXml" ds:itemID="{58D67210-0929-46D7-90B1-0F44FE2215C6}">
   <ds:schemaRefs>
     <ds:schemaRef ds:uri="http://schemas.openxmlformats.org/officeDocument/2006/bibliography"/>
   </ds:schemaRefs>

</xml_diff>

<commit_message>
Draft version of instrutions for migrating to using cultures (not well tested yet)
</commit_message>
<xml_diff>
--- a/Documentation.docx
+++ b/Documentation.docx
@@ -139,31 +139,18 @@
           <w:lang w:val="en-GB" w:eastAsia="fr-BE"/>
         </w:rPr>
       </w:pPr>
-      <w:r>
-        <w:fldChar w:fldCharType="begin"/>
-      </w:r>
-      <w:r>
-        <w:rPr>
-          <w:lang w:val="en-GB"/>
-        </w:rPr>
-        <w:instrText>HYPERLINK "http://www.youtube.com/watch?v=Q2rlusfbxP4" \o "Watch a demonstration" \t "_blank"</w:instrText>
-      </w:r>
-      <w:r>
-        <w:fldChar w:fldCharType="separate"/>
-      </w:r>
-      <w:r>
-        <w:rPr>
-          <w:rFonts w:ascii="Segoe UI" w:eastAsia="Times New Roman" w:hAnsi="Segoe UI" w:cs="Segoe UI"/>
-          <w:color w:val="3E62A6"/>
-          <w:sz w:val="20"/>
-          <w:u w:val="single"/>
-          <w:lang w:val="en-GB" w:eastAsia="fr-BE"/>
-        </w:rPr>
-        <w:t>Watch a demonstration</w:t>
-      </w:r>
-      <w:r>
-        <w:fldChar w:fldCharType="end"/>
-      </w:r>
+      <w:hyperlink r:id="rId6" w:tgtFrame="_blank" w:tooltip="Watch a demonstration" w:history="1">
+        <w:r>
+          <w:rPr>
+            <w:rFonts w:ascii="Segoe UI" w:eastAsia="Times New Roman" w:hAnsi="Segoe UI" w:cs="Segoe UI"/>
+            <w:color w:val="3E62A6"/>
+            <w:sz w:val="20"/>
+            <w:u w:val="single"/>
+            <w:lang w:val="en-GB" w:eastAsia="fr-BE"/>
+          </w:rPr>
+          <w:t>Watch a demonstration</w:t>
+        </w:r>
+      </w:hyperlink>
     </w:p>
     <w:p>
       <w:pPr>
@@ -4884,7 +4871,2667 @@
           <w:szCs w:val="20"/>
           <w:lang w:val="en-GB" w:eastAsia="fr-BE"/>
         </w:rPr>
-        <w:t>It is best if it is decided whether or not this feature will be used before any translations have been created. Otherwise it will still work, but the existing non culture specific translations will have to be deleted and their content copied to the new, culture specific ones.</w:t>
+        <w:t xml:space="preserve">It is best if it is decided whether or not this feature will be used before any translations have been created. </w:t>
+      </w:r>
+      <w:r>
+        <w:rPr>
+          <w:rFonts w:ascii="Segoe UI" w:eastAsia="Times New Roman" w:hAnsi="Segoe UI" w:cs="Segoe UI"/>
+          <w:color w:val="30332D"/>
+          <w:sz w:val="20"/>
+          <w:szCs w:val="20"/>
+          <w:lang w:val="en-GB" w:eastAsia="fr-BE"/>
+        </w:rPr>
+        <w:t>Nevertheless, for a system which has already been running without this feature activated and which needs to start using cultures, the procedure mentioned in the next section can be followed.</w:t>
+      </w:r>
+    </w:p>
+    <w:p>
+      <w:pPr>
+        <w:spacing w:before="240" w:after="240" w:line="240" w:lineRule="auto"/>
+        <w:jc w:val="both"/>
+        <w:rPr>
+          <w:rFonts w:ascii="Segoe UI" w:eastAsia="Times New Roman" w:hAnsi="Segoe UI" w:cs="Segoe UI"/>
+          <w:b/>
+          <w:color w:val="30332D"/>
+          <w:sz w:val="28"/>
+          <w:szCs w:val="28"/>
+          <w:lang w:val="en-GB" w:eastAsia="fr-BE"/>
+        </w:rPr>
+      </w:pPr>
+      <w:r>
+        <w:rPr>
+          <w:rFonts w:ascii="Segoe UI" w:eastAsia="Times New Roman" w:hAnsi="Segoe UI" w:cs="Segoe UI"/>
+          <w:b/>
+          <w:color w:val="30332D"/>
+          <w:sz w:val="28"/>
+          <w:szCs w:val="28"/>
+          <w:lang w:val="en-GB" w:eastAsia="fr-BE"/>
+        </w:rPr>
+        <w:t>Migrating to Using Cultures</w:t>
+      </w:r>
+    </w:p>
+    <w:p>
+      <w:pPr>
+        <w:spacing w:before="240" w:after="240" w:line="240" w:lineRule="auto"/>
+        <w:jc w:val="both"/>
+        <w:rPr>
+          <w:rFonts w:ascii="Segoe UI" w:eastAsia="Times New Roman" w:hAnsi="Segoe UI" w:cs="Segoe UI"/>
+          <w:color w:val="30332D"/>
+          <w:sz w:val="20"/>
+          <w:szCs w:val="20"/>
+          <w:lang w:val="en-GB" w:eastAsia="fr-BE"/>
+        </w:rPr>
+      </w:pPr>
+      <w:r>
+        <w:rPr>
+          <w:rFonts w:ascii="Segoe UI" w:eastAsia="Times New Roman" w:hAnsi="Segoe UI" w:cs="Segoe UI"/>
+          <w:color w:val="30332D"/>
+          <w:sz w:val="20"/>
+          <w:szCs w:val="20"/>
+          <w:lang w:val="en-GB" w:eastAsia="fr-BE"/>
+        </w:rPr>
+        <w:t>This section can be skipped if you are making a fresh installation of Polyglot.</w:t>
+      </w:r>
+    </w:p>
+    <w:p>
+      <w:pPr>
+        <w:spacing w:before="240" w:after="240" w:line="240" w:lineRule="auto"/>
+        <w:jc w:val="both"/>
+        <w:rPr>
+          <w:rFonts w:ascii="Segoe UI" w:eastAsia="Times New Roman" w:hAnsi="Segoe UI" w:cs="Segoe UI"/>
+          <w:color w:val="30332D"/>
+          <w:sz w:val="20"/>
+          <w:szCs w:val="20"/>
+          <w:lang w:val="en-GB" w:eastAsia="fr-BE"/>
+        </w:rPr>
+      </w:pPr>
+      <w:r>
+        <w:rPr>
+          <w:rFonts w:ascii="Segoe UI" w:eastAsia="Times New Roman" w:hAnsi="Segoe UI" w:cs="Segoe UI"/>
+          <w:color w:val="30332D"/>
+          <w:sz w:val="20"/>
+          <w:szCs w:val="20"/>
+          <w:lang w:val="en-GB" w:eastAsia="fr-BE"/>
+        </w:rPr>
+        <w:t>It is strongly encouraged that the following steps be executed initially on a test environment because they involve massive updates to the database.</w:t>
+      </w:r>
+    </w:p>
+    <w:p>
+      <w:pPr>
+        <w:spacing w:before="240" w:after="240" w:line="240" w:lineRule="auto"/>
+        <w:jc w:val="both"/>
+        <w:rPr>
+          <w:rFonts w:ascii="Segoe UI" w:eastAsia="Times New Roman" w:hAnsi="Segoe UI" w:cs="Segoe UI"/>
+          <w:color w:val="30332D"/>
+          <w:sz w:val="20"/>
+          <w:szCs w:val="20"/>
+          <w:lang w:val="en-GB" w:eastAsia="fr-BE"/>
+        </w:rPr>
+      </w:pPr>
+      <w:r>
+        <w:rPr>
+          <w:rFonts w:ascii="Segoe UI" w:eastAsia="Times New Roman" w:hAnsi="Segoe UI" w:cs="Segoe UI"/>
+          <w:color w:val="30332D"/>
+          <w:sz w:val="20"/>
+          <w:szCs w:val="20"/>
+          <w:lang w:val="en-GB" w:eastAsia="fr-BE"/>
+        </w:rPr>
+        <w:t xml:space="preserve">As a reference </w:t>
+      </w:r>
+      <w:r>
+        <w:rPr>
+          <w:rFonts w:ascii="Segoe UI" w:eastAsia="Times New Roman" w:hAnsi="Segoe UI" w:cs="Segoe UI"/>
+          <w:color w:val="30332D"/>
+          <w:sz w:val="20"/>
+          <w:szCs w:val="20"/>
+          <w:lang w:val="en-GB" w:eastAsia="fr-BE"/>
+        </w:rPr>
+        <w:t>example, we will assume that a</w:t>
+      </w:r>
+      <w:r>
+        <w:rPr>
+          <w:rFonts w:ascii="Segoe UI" w:eastAsia="Times New Roman" w:hAnsi="Segoe UI" w:cs="Segoe UI"/>
+          <w:color w:val="30332D"/>
+          <w:sz w:val="20"/>
+          <w:szCs w:val="20"/>
+          <w:lang w:val="en-GB" w:eastAsia="fr-BE"/>
+        </w:rPr>
+        <w:t xml:space="preserve"> system has been runn</w:t>
+      </w:r>
+      <w:r>
+        <w:rPr>
+          <w:rFonts w:ascii="Segoe UI" w:eastAsia="Times New Roman" w:hAnsi="Segoe UI" w:cs="Segoe UI"/>
+          <w:color w:val="30332D"/>
+          <w:sz w:val="20"/>
+          <w:szCs w:val="20"/>
+          <w:lang w:val="en-GB" w:eastAsia="fr-BE"/>
+        </w:rPr>
+        <w:t>ing with the languages en-US,</w:t>
+      </w:r>
+      <w:r>
+        <w:rPr>
+          <w:rFonts w:ascii="Segoe UI" w:eastAsia="Times New Roman" w:hAnsi="Segoe UI" w:cs="Segoe UI"/>
+          <w:color w:val="30332D"/>
+          <w:sz w:val="20"/>
+          <w:szCs w:val="20"/>
+          <w:lang w:val="en-GB" w:eastAsia="fr-BE"/>
+        </w:rPr>
+        <w:t xml:space="preserve"> </w:t>
+      </w:r>
+      <w:proofErr w:type="spellStart"/>
+      <w:r>
+        <w:rPr>
+          <w:rFonts w:ascii="Segoe UI" w:eastAsia="Times New Roman" w:hAnsi="Segoe UI" w:cs="Segoe UI"/>
+          <w:color w:val="30332D"/>
+          <w:sz w:val="20"/>
+          <w:szCs w:val="20"/>
+          <w:lang w:val="en-GB" w:eastAsia="fr-BE"/>
+        </w:rPr>
+        <w:t>fr</w:t>
+      </w:r>
+      <w:proofErr w:type="spellEnd"/>
+      <w:r>
+        <w:rPr>
+          <w:rFonts w:ascii="Segoe UI" w:eastAsia="Times New Roman" w:hAnsi="Segoe UI" w:cs="Segoe UI"/>
+          <w:color w:val="30332D"/>
+          <w:sz w:val="20"/>
+          <w:szCs w:val="20"/>
+          <w:lang w:val="en-GB" w:eastAsia="fr-BE"/>
+        </w:rPr>
+        <w:t>-FR</w:t>
+      </w:r>
+      <w:r>
+        <w:rPr>
+          <w:rFonts w:ascii="Segoe UI" w:eastAsia="Times New Roman" w:hAnsi="Segoe UI" w:cs="Segoe UI"/>
+          <w:color w:val="30332D"/>
+          <w:sz w:val="20"/>
+          <w:szCs w:val="20"/>
+          <w:lang w:val="en-GB" w:eastAsia="fr-BE"/>
+        </w:rPr>
+        <w:t>, de-DE</w:t>
+      </w:r>
+      <w:r>
+        <w:rPr>
+          <w:rFonts w:ascii="Segoe UI" w:eastAsia="Times New Roman" w:hAnsi="Segoe UI" w:cs="Segoe UI"/>
+          <w:color w:val="30332D"/>
+          <w:sz w:val="20"/>
+          <w:szCs w:val="20"/>
+          <w:lang w:val="en-GB" w:eastAsia="fr-BE"/>
+        </w:rPr>
+        <w:t xml:space="preserve"> declared in the </w:t>
+      </w:r>
+      <w:proofErr w:type="spellStart"/>
+      <w:r>
+        <w:rPr>
+          <w:rFonts w:ascii="Segoe UI" w:eastAsia="Times New Roman" w:hAnsi="Segoe UI" w:cs="Segoe UI"/>
+          <w:color w:val="30332D"/>
+          <w:sz w:val="20"/>
+          <w:szCs w:val="20"/>
+          <w:lang w:val="en-GB" w:eastAsia="fr-BE"/>
+        </w:rPr>
+        <w:t>Umbraco</w:t>
+      </w:r>
+      <w:proofErr w:type="spellEnd"/>
+      <w:r>
+        <w:rPr>
+          <w:rFonts w:ascii="Segoe UI" w:eastAsia="Times New Roman" w:hAnsi="Segoe UI" w:cs="Segoe UI"/>
+          <w:color w:val="30332D"/>
+          <w:sz w:val="20"/>
+          <w:szCs w:val="20"/>
+          <w:lang w:val="en-GB" w:eastAsia="fr-BE"/>
+        </w:rPr>
+        <w:t xml:space="preserve"> back office, with Polyglot</w:t>
+      </w:r>
+      <w:r>
+        <w:rPr>
+          <w:rFonts w:ascii="Segoe UI" w:eastAsia="Times New Roman" w:hAnsi="Segoe UI" w:cs="Segoe UI"/>
+          <w:color w:val="30332D"/>
+          <w:sz w:val="20"/>
+          <w:szCs w:val="20"/>
+          <w:lang w:val="en-GB" w:eastAsia="fr-BE"/>
+        </w:rPr>
+        <w:t xml:space="preserve"> running without the cultures feature activated.</w:t>
+      </w:r>
+    </w:p>
+    <w:p>
+      <w:pPr>
+        <w:spacing w:before="240" w:after="240" w:line="240" w:lineRule="auto"/>
+        <w:jc w:val="both"/>
+        <w:rPr>
+          <w:rFonts w:ascii="Segoe UI" w:eastAsia="Times New Roman" w:hAnsi="Segoe UI" w:cs="Segoe UI"/>
+          <w:color w:val="30332D"/>
+          <w:sz w:val="20"/>
+          <w:szCs w:val="20"/>
+          <w:lang w:val="en-GB" w:eastAsia="fr-BE"/>
+        </w:rPr>
+      </w:pPr>
+      <w:r>
+        <w:rPr>
+          <w:rFonts w:ascii="Segoe UI" w:eastAsia="Times New Roman" w:hAnsi="Segoe UI" w:cs="Segoe UI"/>
+          <w:color w:val="30332D"/>
+          <w:sz w:val="20"/>
+          <w:szCs w:val="20"/>
+          <w:lang w:val="en-GB" w:eastAsia="fr-BE"/>
+        </w:rPr>
+        <w:t xml:space="preserve">First we need to update the configuration and the database to work with cultures, without adding or changing the existing languages declared in </w:t>
+      </w:r>
+      <w:proofErr w:type="spellStart"/>
+      <w:r>
+        <w:rPr>
+          <w:rFonts w:ascii="Segoe UI" w:eastAsia="Times New Roman" w:hAnsi="Segoe UI" w:cs="Segoe UI"/>
+          <w:color w:val="30332D"/>
+          <w:sz w:val="20"/>
+          <w:szCs w:val="20"/>
+          <w:lang w:val="en-GB" w:eastAsia="fr-BE"/>
+        </w:rPr>
+        <w:t>Umbraco</w:t>
+      </w:r>
+      <w:proofErr w:type="spellEnd"/>
+      <w:r>
+        <w:rPr>
+          <w:rFonts w:ascii="Segoe UI" w:eastAsia="Times New Roman" w:hAnsi="Segoe UI" w:cs="Segoe UI"/>
+          <w:color w:val="30332D"/>
+          <w:sz w:val="20"/>
+          <w:szCs w:val="20"/>
+          <w:lang w:val="en-GB" w:eastAsia="fr-BE"/>
+        </w:rPr>
+        <w:t xml:space="preserve">. As mentioned in the previous section, we start by adding the </w:t>
+      </w:r>
+      <w:r>
+        <w:rPr>
+          <w:rFonts w:ascii="Courier" w:eastAsia="Times New Roman" w:hAnsi="Courier" w:cs="Segoe UI"/>
+          <w:color w:val="30332D"/>
+          <w:sz w:val="20"/>
+          <w:szCs w:val="20"/>
+          <w:lang w:val="en-GB" w:eastAsia="fr-BE"/>
+        </w:rPr>
+        <w:t>&lt;add key="</w:t>
+      </w:r>
+      <w:proofErr w:type="spellStart"/>
+      <w:r>
+        <w:rPr>
+          <w:rFonts w:ascii="Courier" w:eastAsia="Times New Roman" w:hAnsi="Courier" w:cs="Segoe UI"/>
+          <w:color w:val="30332D"/>
+          <w:sz w:val="20"/>
+          <w:szCs w:val="20"/>
+          <w:lang w:val="en-GB" w:eastAsia="fr-BE"/>
+        </w:rPr>
+        <w:t>uPolyglotUseCultureInLanguageCode</w:t>
+      </w:r>
+      <w:proofErr w:type="spellEnd"/>
+      <w:r>
+        <w:rPr>
+          <w:rFonts w:ascii="Courier" w:eastAsia="Times New Roman" w:hAnsi="Courier" w:cs="Segoe UI"/>
+          <w:color w:val="30332D"/>
+          <w:sz w:val="20"/>
+          <w:szCs w:val="20"/>
+          <w:lang w:val="en-GB" w:eastAsia="fr-BE"/>
+        </w:rPr>
+        <w:t>" value="true" /&gt;</w:t>
+      </w:r>
+      <w:r>
+        <w:rPr>
+          <w:rFonts w:ascii="Courier" w:eastAsia="Times New Roman" w:hAnsi="Courier" w:cs="Segoe UI"/>
+          <w:color w:val="30332D"/>
+          <w:sz w:val="20"/>
+          <w:szCs w:val="20"/>
+          <w:lang w:val="en-GB" w:eastAsia="fr-BE"/>
+        </w:rPr>
+        <w:t xml:space="preserve"> </w:t>
+      </w:r>
+      <w:r>
+        <w:rPr>
+          <w:rFonts w:ascii="Segoe UI" w:eastAsia="Times New Roman" w:hAnsi="Segoe UI" w:cs="Segoe UI"/>
+          <w:color w:val="30332D"/>
+          <w:sz w:val="20"/>
+          <w:szCs w:val="20"/>
+          <w:lang w:val="en-GB" w:eastAsia="fr-BE"/>
+        </w:rPr>
+        <w:t xml:space="preserve">needs to the </w:t>
+      </w:r>
+      <w:proofErr w:type="spellStart"/>
+      <w:r>
+        <w:rPr>
+          <w:rFonts w:ascii="Segoe UI" w:eastAsia="Times New Roman" w:hAnsi="Segoe UI" w:cs="Segoe UI"/>
+          <w:color w:val="30332D"/>
+          <w:sz w:val="20"/>
+          <w:szCs w:val="20"/>
+          <w:lang w:val="en-GB" w:eastAsia="fr-BE"/>
+        </w:rPr>
+        <w:t>AppSettings</w:t>
+      </w:r>
+      <w:proofErr w:type="spellEnd"/>
+      <w:r>
+        <w:rPr>
+          <w:rFonts w:ascii="Segoe UI" w:eastAsia="Times New Roman" w:hAnsi="Segoe UI" w:cs="Segoe UI"/>
+          <w:color w:val="30332D"/>
+          <w:sz w:val="20"/>
+          <w:szCs w:val="20"/>
+          <w:lang w:val="en-GB" w:eastAsia="fr-BE"/>
+        </w:rPr>
+        <w:t xml:space="preserve"> section of the </w:t>
+      </w:r>
+      <w:proofErr w:type="spellStart"/>
+      <w:r>
+        <w:rPr>
+          <w:rFonts w:ascii="Segoe UI" w:eastAsia="Times New Roman" w:hAnsi="Segoe UI" w:cs="Segoe UI"/>
+          <w:color w:val="30332D"/>
+          <w:sz w:val="20"/>
+          <w:szCs w:val="20"/>
+          <w:lang w:val="en-GB" w:eastAsia="fr-BE"/>
+        </w:rPr>
+        <w:t>web.config</w:t>
+      </w:r>
+      <w:proofErr w:type="spellEnd"/>
+      <w:r>
+        <w:rPr>
+          <w:rFonts w:ascii="Segoe UI" w:eastAsia="Times New Roman" w:hAnsi="Segoe UI" w:cs="Segoe UI"/>
+          <w:color w:val="30332D"/>
+          <w:sz w:val="20"/>
+          <w:szCs w:val="20"/>
+          <w:lang w:val="en-GB" w:eastAsia="fr-BE"/>
+        </w:rPr>
+        <w:t xml:space="preserve"> file.</w:t>
+      </w:r>
+    </w:p>
+    <w:p>
+      <w:pPr>
+        <w:spacing w:before="240" w:after="240" w:line="240" w:lineRule="auto"/>
+        <w:jc w:val="both"/>
+        <w:rPr>
+          <w:rFonts w:ascii="Segoe UI" w:eastAsia="Times New Roman" w:hAnsi="Segoe UI" w:cs="Segoe UI"/>
+          <w:color w:val="30332D"/>
+          <w:sz w:val="20"/>
+          <w:szCs w:val="20"/>
+          <w:lang w:val="en-GB" w:eastAsia="fr-BE"/>
+        </w:rPr>
+      </w:pPr>
+      <w:r>
+        <w:rPr>
+          <w:rFonts w:ascii="Segoe UI" w:eastAsia="Times New Roman" w:hAnsi="Segoe UI" w:cs="Segoe UI"/>
+          <w:color w:val="30332D"/>
+          <w:sz w:val="20"/>
+          <w:szCs w:val="20"/>
+          <w:lang w:val="en-GB" w:eastAsia="fr-BE"/>
+        </w:rPr>
+        <w:t>We execute the following script successively,</w:t>
+      </w:r>
+      <w:r>
+        <w:rPr>
+          <w:rFonts w:ascii="Segoe UI" w:eastAsia="Times New Roman" w:hAnsi="Segoe UI" w:cs="Segoe UI"/>
+          <w:color w:val="30332D"/>
+          <w:sz w:val="20"/>
+          <w:szCs w:val="20"/>
+          <w:lang w:val="en-GB" w:eastAsia="fr-BE"/>
+        </w:rPr>
+        <w:t xml:space="preserve"> each time</w:t>
+      </w:r>
+      <w:r>
+        <w:rPr>
+          <w:rFonts w:ascii="Segoe UI" w:eastAsia="Times New Roman" w:hAnsi="Segoe UI" w:cs="Segoe UI"/>
+          <w:color w:val="30332D"/>
+          <w:sz w:val="20"/>
+          <w:szCs w:val="20"/>
+          <w:lang w:val="en-GB" w:eastAsia="fr-BE"/>
+        </w:rPr>
+        <w:t xml:space="preserve"> replacing the parts marked in yellow with each corresponding culture-less and culture including language code. This will update th</w:t>
+      </w:r>
+      <w:r>
+        <w:rPr>
+          <w:rFonts w:ascii="Segoe UI" w:eastAsia="Times New Roman" w:hAnsi="Segoe UI" w:cs="Segoe UI"/>
+          <w:color w:val="30332D"/>
+          <w:sz w:val="20"/>
+          <w:szCs w:val="20"/>
+          <w:lang w:val="en-GB" w:eastAsia="fr-BE"/>
+        </w:rPr>
+        <w:t>e names of the translation nodes</w:t>
+      </w:r>
+      <w:r>
+        <w:rPr>
+          <w:rFonts w:ascii="Segoe UI" w:eastAsia="Times New Roman" w:hAnsi="Segoe UI" w:cs="Segoe UI"/>
+          <w:color w:val="30332D"/>
+          <w:sz w:val="20"/>
+          <w:szCs w:val="20"/>
+          <w:lang w:val="en-GB" w:eastAsia="fr-BE"/>
+        </w:rPr>
+        <w:t xml:space="preserve"> on the content tree</w:t>
+      </w:r>
+      <w:r>
+        <w:rPr>
+          <w:rFonts w:ascii="Segoe UI" w:eastAsia="Times New Roman" w:hAnsi="Segoe UI" w:cs="Segoe UI"/>
+          <w:color w:val="30332D"/>
+          <w:sz w:val="20"/>
+          <w:szCs w:val="20"/>
+          <w:lang w:val="en-GB" w:eastAsia="fr-BE"/>
+        </w:rPr>
+        <w:t>:</w:t>
+      </w:r>
+    </w:p>
+    <w:p>
+      <w:pPr>
+        <w:spacing w:before="240" w:after="240" w:line="240" w:lineRule="auto"/>
+        <w:jc w:val="both"/>
+        <w:rPr>
+          <w:rFonts w:ascii="Courier New" w:eastAsia="Times New Roman" w:hAnsi="Courier New" w:cs="Courier New"/>
+          <w:color w:val="30332D"/>
+          <w:sz w:val="20"/>
+          <w:szCs w:val="20"/>
+          <w:lang w:val="en-GB" w:eastAsia="fr-BE"/>
+        </w:rPr>
+      </w:pPr>
+      <w:r>
+        <w:rPr>
+          <w:rFonts w:ascii="Courier New" w:eastAsia="Times New Roman" w:hAnsi="Courier New" w:cs="Courier New"/>
+          <w:color w:val="30332D"/>
+          <w:sz w:val="20"/>
+          <w:szCs w:val="20"/>
+          <w:lang w:val="en-GB" w:eastAsia="fr-BE"/>
+        </w:rPr>
+        <w:t>update [</w:t>
+      </w:r>
+      <w:proofErr w:type="spellStart"/>
+      <w:r>
+        <w:rPr>
+          <w:rFonts w:ascii="Courier New" w:eastAsia="Times New Roman" w:hAnsi="Courier New" w:cs="Courier New"/>
+          <w:color w:val="30332D"/>
+          <w:sz w:val="20"/>
+          <w:szCs w:val="20"/>
+          <w:lang w:val="en-GB" w:eastAsia="fr-BE"/>
+        </w:rPr>
+        <w:t>umbracoNode</w:t>
+      </w:r>
+      <w:proofErr w:type="spellEnd"/>
+      <w:r>
+        <w:rPr>
+          <w:rFonts w:ascii="Courier New" w:eastAsia="Times New Roman" w:hAnsi="Courier New" w:cs="Courier New"/>
+          <w:color w:val="30332D"/>
+          <w:sz w:val="20"/>
+          <w:szCs w:val="20"/>
+          <w:lang w:val="en-GB" w:eastAsia="fr-BE"/>
+        </w:rPr>
+        <w:t>] set text = '</w:t>
+      </w:r>
+      <w:proofErr w:type="spellStart"/>
+      <w:r>
+        <w:rPr>
+          <w:rFonts w:ascii="Courier New" w:eastAsia="Times New Roman" w:hAnsi="Courier New" w:cs="Courier New"/>
+          <w:color w:val="30332D"/>
+          <w:sz w:val="20"/>
+          <w:szCs w:val="20"/>
+          <w:highlight w:val="yellow"/>
+          <w:lang w:val="en-GB" w:eastAsia="fr-BE"/>
+        </w:rPr>
+        <w:t>fr</w:t>
+      </w:r>
+      <w:proofErr w:type="spellEnd"/>
+      <w:r>
+        <w:rPr>
+          <w:rFonts w:ascii="Courier New" w:eastAsia="Times New Roman" w:hAnsi="Courier New" w:cs="Courier New"/>
+          <w:color w:val="30332D"/>
+          <w:sz w:val="20"/>
+          <w:szCs w:val="20"/>
+          <w:highlight w:val="yellow"/>
+          <w:lang w:val="en-GB" w:eastAsia="fr-BE"/>
+        </w:rPr>
+        <w:t>-FR</w:t>
+      </w:r>
+      <w:r>
+        <w:rPr>
+          <w:rFonts w:ascii="Courier New" w:eastAsia="Times New Roman" w:hAnsi="Courier New" w:cs="Courier New"/>
+          <w:color w:val="30332D"/>
+          <w:sz w:val="20"/>
+          <w:szCs w:val="20"/>
+          <w:lang w:val="en-GB" w:eastAsia="fr-BE"/>
+        </w:rPr>
+        <w:t>'</w:t>
+      </w:r>
+    </w:p>
+    <w:p>
+      <w:pPr>
+        <w:spacing w:before="240" w:after="240" w:line="240" w:lineRule="auto"/>
+        <w:jc w:val="both"/>
+        <w:rPr>
+          <w:rFonts w:ascii="Courier New" w:eastAsia="Times New Roman" w:hAnsi="Courier New" w:cs="Courier New"/>
+          <w:color w:val="30332D"/>
+          <w:sz w:val="20"/>
+          <w:szCs w:val="20"/>
+          <w:lang w:val="en-GB" w:eastAsia="fr-BE"/>
+        </w:rPr>
+      </w:pPr>
+      <w:r>
+        <w:rPr>
+          <w:rFonts w:ascii="Courier New" w:eastAsia="Times New Roman" w:hAnsi="Courier New" w:cs="Courier New"/>
+          <w:color w:val="30332D"/>
+          <w:sz w:val="20"/>
+          <w:szCs w:val="20"/>
+          <w:lang w:val="en-GB" w:eastAsia="fr-BE"/>
+        </w:rPr>
+        <w:t>where text = '</w:t>
+      </w:r>
+      <w:proofErr w:type="spellStart"/>
+      <w:r>
+        <w:rPr>
+          <w:rFonts w:ascii="Courier New" w:eastAsia="Times New Roman" w:hAnsi="Courier New" w:cs="Courier New"/>
+          <w:color w:val="30332D"/>
+          <w:sz w:val="20"/>
+          <w:szCs w:val="20"/>
+          <w:highlight w:val="yellow"/>
+          <w:lang w:val="en-GB" w:eastAsia="fr-BE"/>
+        </w:rPr>
+        <w:t>fr</w:t>
+      </w:r>
+      <w:proofErr w:type="spellEnd"/>
+      <w:r>
+        <w:rPr>
+          <w:rFonts w:ascii="Courier New" w:eastAsia="Times New Roman" w:hAnsi="Courier New" w:cs="Courier New"/>
+          <w:color w:val="30332D"/>
+          <w:sz w:val="20"/>
+          <w:szCs w:val="20"/>
+          <w:lang w:val="en-GB" w:eastAsia="fr-BE"/>
+        </w:rPr>
+        <w:t>' and</w:t>
+      </w:r>
+    </w:p>
+    <w:p>
+      <w:pPr>
+        <w:spacing w:before="240" w:after="240" w:line="240" w:lineRule="auto"/>
+        <w:jc w:val="both"/>
+        <w:rPr>
+          <w:rFonts w:ascii="Courier New" w:eastAsia="Times New Roman" w:hAnsi="Courier New" w:cs="Courier New"/>
+          <w:color w:val="30332D"/>
+          <w:sz w:val="20"/>
+          <w:szCs w:val="20"/>
+          <w:lang w:val="en-GB" w:eastAsia="fr-BE"/>
+        </w:rPr>
+      </w:pPr>
+      <w:r>
+        <w:rPr>
+          <w:rFonts w:ascii="Courier New" w:eastAsia="Times New Roman" w:hAnsi="Courier New" w:cs="Courier New"/>
+          <w:color w:val="30332D"/>
+          <w:sz w:val="20"/>
+          <w:szCs w:val="20"/>
+          <w:lang w:val="en-GB" w:eastAsia="fr-BE"/>
+        </w:rPr>
+        <w:t>id in</w:t>
+      </w:r>
+    </w:p>
+    <w:p>
+      <w:pPr>
+        <w:spacing w:before="240" w:after="240" w:line="240" w:lineRule="auto"/>
+        <w:jc w:val="both"/>
+        <w:rPr>
+          <w:rFonts w:ascii="Courier New" w:eastAsia="Times New Roman" w:hAnsi="Courier New" w:cs="Courier New"/>
+          <w:color w:val="30332D"/>
+          <w:sz w:val="20"/>
+          <w:szCs w:val="20"/>
+          <w:lang w:val="en-GB" w:eastAsia="fr-BE"/>
+        </w:rPr>
+      </w:pPr>
+      <w:r>
+        <w:rPr>
+          <w:rFonts w:ascii="Courier New" w:eastAsia="Times New Roman" w:hAnsi="Courier New" w:cs="Courier New"/>
+          <w:color w:val="30332D"/>
+          <w:sz w:val="20"/>
+          <w:szCs w:val="20"/>
+          <w:lang w:val="en-GB" w:eastAsia="fr-BE"/>
+        </w:rPr>
+        <w:t>(select [</w:t>
+      </w:r>
+      <w:proofErr w:type="spellStart"/>
+      <w:r>
+        <w:rPr>
+          <w:rFonts w:ascii="Courier New" w:eastAsia="Times New Roman" w:hAnsi="Courier New" w:cs="Courier New"/>
+          <w:color w:val="30332D"/>
+          <w:sz w:val="20"/>
+          <w:szCs w:val="20"/>
+          <w:lang w:val="en-GB" w:eastAsia="fr-BE"/>
+        </w:rPr>
+        <w:t>cmsContent</w:t>
+      </w:r>
+      <w:proofErr w:type="spellEnd"/>
+      <w:r>
+        <w:rPr>
+          <w:rFonts w:ascii="Courier New" w:eastAsia="Times New Roman" w:hAnsi="Courier New" w:cs="Courier New"/>
+          <w:color w:val="30332D"/>
+          <w:sz w:val="20"/>
+          <w:szCs w:val="20"/>
+          <w:lang w:val="en-GB" w:eastAsia="fr-BE"/>
+        </w:rPr>
+        <w:t>].</w:t>
+      </w:r>
+      <w:proofErr w:type="spellStart"/>
+      <w:r>
+        <w:rPr>
+          <w:rFonts w:ascii="Courier New" w:eastAsia="Times New Roman" w:hAnsi="Courier New" w:cs="Courier New"/>
+          <w:color w:val="30332D"/>
+          <w:sz w:val="20"/>
+          <w:szCs w:val="20"/>
+          <w:lang w:val="en-GB" w:eastAsia="fr-BE"/>
+        </w:rPr>
+        <w:t>nodeId</w:t>
+      </w:r>
+      <w:proofErr w:type="spellEnd"/>
+    </w:p>
+    <w:p>
+      <w:pPr>
+        <w:spacing w:before="240" w:after="240" w:line="240" w:lineRule="auto"/>
+        <w:jc w:val="both"/>
+        <w:rPr>
+          <w:rFonts w:ascii="Courier New" w:eastAsia="Times New Roman" w:hAnsi="Courier New" w:cs="Courier New"/>
+          <w:color w:val="30332D"/>
+          <w:sz w:val="20"/>
+          <w:szCs w:val="20"/>
+          <w:lang w:val="en-GB" w:eastAsia="fr-BE"/>
+        </w:rPr>
+      </w:pPr>
+      <w:r>
+        <w:rPr>
+          <w:rFonts w:ascii="Courier New" w:eastAsia="Times New Roman" w:hAnsi="Courier New" w:cs="Courier New"/>
+          <w:color w:val="30332D"/>
+          <w:sz w:val="20"/>
+          <w:szCs w:val="20"/>
+          <w:lang w:val="en-GB" w:eastAsia="fr-BE"/>
+        </w:rPr>
+        <w:t>from [</w:t>
+      </w:r>
+      <w:proofErr w:type="spellStart"/>
+      <w:r>
+        <w:rPr>
+          <w:rFonts w:ascii="Courier New" w:eastAsia="Times New Roman" w:hAnsi="Courier New" w:cs="Courier New"/>
+          <w:color w:val="30332D"/>
+          <w:sz w:val="20"/>
+          <w:szCs w:val="20"/>
+          <w:lang w:val="en-GB" w:eastAsia="fr-BE"/>
+        </w:rPr>
+        <w:t>cmsContentType</w:t>
+      </w:r>
+      <w:proofErr w:type="spellEnd"/>
+      <w:r>
+        <w:rPr>
+          <w:rFonts w:ascii="Courier New" w:eastAsia="Times New Roman" w:hAnsi="Courier New" w:cs="Courier New"/>
+          <w:color w:val="30332D"/>
+          <w:sz w:val="20"/>
+          <w:szCs w:val="20"/>
+          <w:lang w:val="en-GB" w:eastAsia="fr-BE"/>
+        </w:rPr>
+        <w:t>], [</w:t>
+      </w:r>
+      <w:proofErr w:type="spellStart"/>
+      <w:r>
+        <w:rPr>
+          <w:rFonts w:ascii="Courier New" w:eastAsia="Times New Roman" w:hAnsi="Courier New" w:cs="Courier New"/>
+          <w:color w:val="30332D"/>
+          <w:sz w:val="20"/>
+          <w:szCs w:val="20"/>
+          <w:lang w:val="en-GB" w:eastAsia="fr-BE"/>
+        </w:rPr>
+        <w:t>cmsContent</w:t>
+      </w:r>
+      <w:proofErr w:type="spellEnd"/>
+      <w:r>
+        <w:rPr>
+          <w:rFonts w:ascii="Courier New" w:eastAsia="Times New Roman" w:hAnsi="Courier New" w:cs="Courier New"/>
+          <w:color w:val="30332D"/>
+          <w:sz w:val="20"/>
+          <w:szCs w:val="20"/>
+          <w:lang w:val="en-GB" w:eastAsia="fr-BE"/>
+        </w:rPr>
+        <w:t>]</w:t>
+      </w:r>
+    </w:p>
+    <w:p>
+      <w:pPr>
+        <w:spacing w:before="240" w:after="240" w:line="240" w:lineRule="auto"/>
+        <w:jc w:val="both"/>
+        <w:rPr>
+          <w:rFonts w:ascii="Courier New" w:eastAsia="Times New Roman" w:hAnsi="Courier New" w:cs="Courier New"/>
+          <w:color w:val="30332D"/>
+          <w:sz w:val="20"/>
+          <w:szCs w:val="20"/>
+          <w:lang w:val="en-GB" w:eastAsia="fr-BE"/>
+        </w:rPr>
+      </w:pPr>
+      <w:r>
+        <w:rPr>
+          <w:rFonts w:ascii="Courier New" w:eastAsia="Times New Roman" w:hAnsi="Courier New" w:cs="Courier New"/>
+          <w:color w:val="30332D"/>
+          <w:sz w:val="20"/>
+          <w:szCs w:val="20"/>
+          <w:lang w:val="en-GB" w:eastAsia="fr-BE"/>
+        </w:rPr>
+        <w:t>where [</w:t>
+      </w:r>
+      <w:proofErr w:type="spellStart"/>
+      <w:r>
+        <w:rPr>
+          <w:rFonts w:ascii="Courier New" w:eastAsia="Times New Roman" w:hAnsi="Courier New" w:cs="Courier New"/>
+          <w:color w:val="30332D"/>
+          <w:sz w:val="20"/>
+          <w:szCs w:val="20"/>
+          <w:lang w:val="en-GB" w:eastAsia="fr-BE"/>
+        </w:rPr>
+        <w:t>cmsContentType</w:t>
+      </w:r>
+      <w:proofErr w:type="spellEnd"/>
+      <w:r>
+        <w:rPr>
+          <w:rFonts w:ascii="Courier New" w:eastAsia="Times New Roman" w:hAnsi="Courier New" w:cs="Courier New"/>
+          <w:color w:val="30332D"/>
+          <w:sz w:val="20"/>
+          <w:szCs w:val="20"/>
+          <w:lang w:val="en-GB" w:eastAsia="fr-BE"/>
+        </w:rPr>
+        <w:t>].</w:t>
+      </w:r>
+      <w:proofErr w:type="spellStart"/>
+      <w:r>
+        <w:rPr>
+          <w:rFonts w:ascii="Courier New" w:eastAsia="Times New Roman" w:hAnsi="Courier New" w:cs="Courier New"/>
+          <w:color w:val="30332D"/>
+          <w:sz w:val="20"/>
+          <w:szCs w:val="20"/>
+          <w:lang w:val="en-GB" w:eastAsia="fr-BE"/>
+        </w:rPr>
+        <w:t>nodeId</w:t>
+      </w:r>
+      <w:proofErr w:type="spellEnd"/>
+      <w:r>
+        <w:rPr>
+          <w:rFonts w:ascii="Courier New" w:eastAsia="Times New Roman" w:hAnsi="Courier New" w:cs="Courier New"/>
+          <w:color w:val="30332D"/>
+          <w:sz w:val="20"/>
+          <w:szCs w:val="20"/>
+          <w:lang w:val="en-GB" w:eastAsia="fr-BE"/>
+        </w:rPr>
+        <w:t xml:space="preserve"> = [</w:t>
+      </w:r>
+      <w:proofErr w:type="spellStart"/>
+      <w:r>
+        <w:rPr>
+          <w:rFonts w:ascii="Courier New" w:eastAsia="Times New Roman" w:hAnsi="Courier New" w:cs="Courier New"/>
+          <w:color w:val="30332D"/>
+          <w:sz w:val="20"/>
+          <w:szCs w:val="20"/>
+          <w:lang w:val="en-GB" w:eastAsia="fr-BE"/>
+        </w:rPr>
+        <w:t>cmsContent</w:t>
+      </w:r>
+      <w:proofErr w:type="spellEnd"/>
+      <w:r>
+        <w:rPr>
+          <w:rFonts w:ascii="Courier New" w:eastAsia="Times New Roman" w:hAnsi="Courier New" w:cs="Courier New"/>
+          <w:color w:val="30332D"/>
+          <w:sz w:val="20"/>
+          <w:szCs w:val="20"/>
+          <w:lang w:val="en-GB" w:eastAsia="fr-BE"/>
+        </w:rPr>
+        <w:t>].</w:t>
+      </w:r>
+      <w:proofErr w:type="spellStart"/>
+      <w:r>
+        <w:rPr>
+          <w:rFonts w:ascii="Courier New" w:eastAsia="Times New Roman" w:hAnsi="Courier New" w:cs="Courier New"/>
+          <w:color w:val="30332D"/>
+          <w:sz w:val="20"/>
+          <w:szCs w:val="20"/>
+          <w:lang w:val="en-GB" w:eastAsia="fr-BE"/>
+        </w:rPr>
+        <w:t>contentType</w:t>
+      </w:r>
+      <w:proofErr w:type="spellEnd"/>
+    </w:p>
+    <w:p>
+      <w:pPr>
+        <w:spacing w:before="240" w:after="240" w:line="240" w:lineRule="auto"/>
+        <w:jc w:val="both"/>
+        <w:rPr>
+          <w:rFonts w:ascii="Segoe UI" w:eastAsia="Times New Roman" w:hAnsi="Segoe UI" w:cs="Segoe UI"/>
+          <w:color w:val="30332D"/>
+          <w:sz w:val="20"/>
+          <w:szCs w:val="20"/>
+          <w:lang w:val="en-GB" w:eastAsia="fr-BE"/>
+        </w:rPr>
+      </w:pPr>
+      <w:r>
+        <w:rPr>
+          <w:rFonts w:ascii="Courier New" w:eastAsia="Times New Roman" w:hAnsi="Courier New" w:cs="Courier New"/>
+          <w:color w:val="30332D"/>
+          <w:sz w:val="20"/>
+          <w:szCs w:val="20"/>
+          <w:lang w:val="en-GB" w:eastAsia="fr-BE"/>
+        </w:rPr>
+        <w:t>and [</w:t>
+      </w:r>
+      <w:proofErr w:type="spellStart"/>
+      <w:r>
+        <w:rPr>
+          <w:rFonts w:ascii="Courier New" w:eastAsia="Times New Roman" w:hAnsi="Courier New" w:cs="Courier New"/>
+          <w:color w:val="30332D"/>
+          <w:sz w:val="20"/>
+          <w:szCs w:val="20"/>
+          <w:lang w:val="en-GB" w:eastAsia="fr-BE"/>
+        </w:rPr>
+        <w:t>cmsContentType</w:t>
+      </w:r>
+      <w:proofErr w:type="spellEnd"/>
+      <w:r>
+        <w:rPr>
+          <w:rFonts w:ascii="Courier New" w:eastAsia="Times New Roman" w:hAnsi="Courier New" w:cs="Courier New"/>
+          <w:color w:val="30332D"/>
+          <w:sz w:val="20"/>
+          <w:szCs w:val="20"/>
+          <w:lang w:val="en-GB" w:eastAsia="fr-BE"/>
+        </w:rPr>
+        <w:t>].alias like '%_Translation')</w:t>
+      </w:r>
+    </w:p>
+    <w:p>
+      <w:pPr>
+        <w:spacing w:before="240" w:after="240" w:line="240" w:lineRule="auto"/>
+        <w:jc w:val="both"/>
+        <w:rPr>
+          <w:rFonts w:ascii="Segoe UI" w:eastAsia="Times New Roman" w:hAnsi="Segoe UI" w:cs="Segoe UI"/>
+          <w:color w:val="30332D"/>
+          <w:sz w:val="20"/>
+          <w:szCs w:val="20"/>
+          <w:lang w:val="en-GB" w:eastAsia="fr-BE"/>
+        </w:rPr>
+      </w:pPr>
+      <w:r>
+        <w:rPr>
+          <w:rFonts w:ascii="Segoe UI" w:eastAsia="Times New Roman" w:hAnsi="Segoe UI" w:cs="Segoe UI"/>
+          <w:color w:val="30332D"/>
+          <w:sz w:val="20"/>
+          <w:szCs w:val="20"/>
+          <w:lang w:val="en-GB" w:eastAsia="fr-BE"/>
+        </w:rPr>
+        <w:t xml:space="preserve">In the same manner we execute the following script successively. This will update the </w:t>
+      </w:r>
+      <w:r>
+        <w:rPr>
+          <w:rFonts w:ascii="Segoe UI" w:eastAsia="Times New Roman" w:hAnsi="Segoe UI" w:cs="Segoe UI"/>
+          <w:color w:val="30332D"/>
+          <w:sz w:val="20"/>
+          <w:szCs w:val="20"/>
+          <w:lang w:val="en-GB" w:eastAsia="fr-BE"/>
+        </w:rPr>
+        <w:t>names of the translation nodes in their properties tab.</w:t>
+      </w:r>
+    </w:p>
+    <w:p>
+      <w:pPr>
+        <w:spacing w:before="240" w:after="240" w:line="240" w:lineRule="auto"/>
+        <w:jc w:val="both"/>
+        <w:rPr>
+          <w:rFonts w:ascii="Courier New" w:eastAsia="Times New Roman" w:hAnsi="Courier New" w:cs="Courier New"/>
+          <w:color w:val="30332D"/>
+          <w:sz w:val="20"/>
+          <w:szCs w:val="20"/>
+          <w:lang w:val="en-GB" w:eastAsia="fr-BE"/>
+        </w:rPr>
+      </w:pPr>
+      <w:r>
+        <w:rPr>
+          <w:rFonts w:ascii="Courier New" w:eastAsia="Times New Roman" w:hAnsi="Courier New" w:cs="Courier New"/>
+          <w:color w:val="30332D"/>
+          <w:sz w:val="20"/>
+          <w:szCs w:val="20"/>
+          <w:lang w:val="en-GB" w:eastAsia="fr-BE"/>
+        </w:rPr>
+        <w:t>update [</w:t>
+      </w:r>
+      <w:proofErr w:type="spellStart"/>
+      <w:r>
+        <w:rPr>
+          <w:rFonts w:ascii="Courier New" w:eastAsia="Times New Roman" w:hAnsi="Courier New" w:cs="Courier New"/>
+          <w:color w:val="30332D"/>
+          <w:sz w:val="20"/>
+          <w:szCs w:val="20"/>
+          <w:lang w:val="en-GB" w:eastAsia="fr-BE"/>
+        </w:rPr>
+        <w:t>cmsDocument</w:t>
+      </w:r>
+      <w:proofErr w:type="spellEnd"/>
+      <w:r>
+        <w:rPr>
+          <w:rFonts w:ascii="Courier New" w:eastAsia="Times New Roman" w:hAnsi="Courier New" w:cs="Courier New"/>
+          <w:color w:val="30332D"/>
+          <w:sz w:val="20"/>
+          <w:szCs w:val="20"/>
+          <w:lang w:val="en-GB" w:eastAsia="fr-BE"/>
+        </w:rPr>
+        <w:t>]</w:t>
+      </w:r>
+    </w:p>
+    <w:p>
+      <w:pPr>
+        <w:spacing w:before="240" w:after="240" w:line="240" w:lineRule="auto"/>
+        <w:jc w:val="both"/>
+        <w:rPr>
+          <w:rFonts w:ascii="Courier New" w:eastAsia="Times New Roman" w:hAnsi="Courier New" w:cs="Courier New"/>
+          <w:color w:val="30332D"/>
+          <w:sz w:val="20"/>
+          <w:szCs w:val="20"/>
+          <w:lang w:val="en-GB" w:eastAsia="fr-BE"/>
+        </w:rPr>
+      </w:pPr>
+      <w:r>
+        <w:rPr>
+          <w:rFonts w:ascii="Courier New" w:eastAsia="Times New Roman" w:hAnsi="Courier New" w:cs="Courier New"/>
+          <w:color w:val="30332D"/>
+          <w:sz w:val="20"/>
+          <w:szCs w:val="20"/>
+          <w:lang w:val="en-GB" w:eastAsia="fr-BE"/>
+        </w:rPr>
+        <w:t>set text = '</w:t>
+      </w:r>
+      <w:proofErr w:type="spellStart"/>
+      <w:r>
+        <w:rPr>
+          <w:rFonts w:ascii="Courier New" w:eastAsia="Times New Roman" w:hAnsi="Courier New" w:cs="Courier New"/>
+          <w:color w:val="30332D"/>
+          <w:sz w:val="20"/>
+          <w:szCs w:val="20"/>
+          <w:highlight w:val="yellow"/>
+          <w:lang w:val="en-GB" w:eastAsia="fr-BE"/>
+        </w:rPr>
+        <w:t>fr</w:t>
+      </w:r>
+      <w:proofErr w:type="spellEnd"/>
+      <w:r>
+        <w:rPr>
+          <w:rFonts w:ascii="Courier New" w:eastAsia="Times New Roman" w:hAnsi="Courier New" w:cs="Courier New"/>
+          <w:color w:val="30332D"/>
+          <w:sz w:val="20"/>
+          <w:szCs w:val="20"/>
+          <w:highlight w:val="yellow"/>
+          <w:lang w:val="en-GB" w:eastAsia="fr-BE"/>
+        </w:rPr>
+        <w:t>-FR</w:t>
+      </w:r>
+      <w:r>
+        <w:rPr>
+          <w:rFonts w:ascii="Courier New" w:eastAsia="Times New Roman" w:hAnsi="Courier New" w:cs="Courier New"/>
+          <w:color w:val="30332D"/>
+          <w:sz w:val="20"/>
+          <w:szCs w:val="20"/>
+          <w:lang w:val="en-GB" w:eastAsia="fr-BE"/>
+        </w:rPr>
+        <w:t>'</w:t>
+      </w:r>
+    </w:p>
+    <w:p>
+      <w:pPr>
+        <w:spacing w:before="240" w:after="240" w:line="240" w:lineRule="auto"/>
+        <w:jc w:val="both"/>
+        <w:rPr>
+          <w:rFonts w:ascii="Courier New" w:eastAsia="Times New Roman" w:hAnsi="Courier New" w:cs="Courier New"/>
+          <w:color w:val="30332D"/>
+          <w:sz w:val="20"/>
+          <w:szCs w:val="20"/>
+          <w:lang w:val="en-GB" w:eastAsia="fr-BE"/>
+        </w:rPr>
+      </w:pPr>
+      <w:r>
+        <w:rPr>
+          <w:rFonts w:ascii="Courier New" w:eastAsia="Times New Roman" w:hAnsi="Courier New" w:cs="Courier New"/>
+          <w:color w:val="30332D"/>
+          <w:sz w:val="20"/>
+          <w:szCs w:val="20"/>
+          <w:lang w:val="en-GB" w:eastAsia="fr-BE"/>
+        </w:rPr>
+        <w:t>where</w:t>
+      </w:r>
+    </w:p>
+    <w:p>
+      <w:pPr>
+        <w:spacing w:before="240" w:after="240" w:line="240" w:lineRule="auto"/>
+        <w:jc w:val="both"/>
+        <w:rPr>
+          <w:rFonts w:ascii="Courier New" w:eastAsia="Times New Roman" w:hAnsi="Courier New" w:cs="Courier New"/>
+          <w:color w:val="30332D"/>
+          <w:sz w:val="20"/>
+          <w:szCs w:val="20"/>
+          <w:lang w:val="en-GB" w:eastAsia="fr-BE"/>
+        </w:rPr>
+      </w:pPr>
+      <w:r>
+        <w:rPr>
+          <w:rFonts w:ascii="Courier New" w:eastAsia="Times New Roman" w:hAnsi="Courier New" w:cs="Courier New"/>
+          <w:color w:val="30332D"/>
+          <w:sz w:val="20"/>
+          <w:szCs w:val="20"/>
+          <w:lang w:val="en-GB" w:eastAsia="fr-BE"/>
+        </w:rPr>
+        <w:t>text = '</w:t>
+      </w:r>
+      <w:proofErr w:type="spellStart"/>
+      <w:r>
+        <w:rPr>
+          <w:rFonts w:ascii="Courier New" w:eastAsia="Times New Roman" w:hAnsi="Courier New" w:cs="Courier New"/>
+          <w:color w:val="30332D"/>
+          <w:sz w:val="20"/>
+          <w:szCs w:val="20"/>
+          <w:highlight w:val="yellow"/>
+          <w:lang w:val="en-GB" w:eastAsia="fr-BE"/>
+        </w:rPr>
+        <w:t>fr</w:t>
+      </w:r>
+      <w:proofErr w:type="spellEnd"/>
+      <w:r>
+        <w:rPr>
+          <w:rFonts w:ascii="Courier New" w:eastAsia="Times New Roman" w:hAnsi="Courier New" w:cs="Courier New"/>
+          <w:color w:val="30332D"/>
+          <w:sz w:val="20"/>
+          <w:szCs w:val="20"/>
+          <w:lang w:val="en-GB" w:eastAsia="fr-BE"/>
+        </w:rPr>
+        <w:t xml:space="preserve">' and </w:t>
+      </w:r>
+    </w:p>
+    <w:p>
+      <w:pPr>
+        <w:spacing w:before="240" w:after="240" w:line="240" w:lineRule="auto"/>
+        <w:jc w:val="both"/>
+        <w:rPr>
+          <w:rFonts w:ascii="Courier New" w:eastAsia="Times New Roman" w:hAnsi="Courier New" w:cs="Courier New"/>
+          <w:color w:val="30332D"/>
+          <w:sz w:val="20"/>
+          <w:szCs w:val="20"/>
+          <w:lang w:val="en-GB" w:eastAsia="fr-BE"/>
+        </w:rPr>
+      </w:pPr>
+      <w:r>
+        <w:rPr>
+          <w:rFonts w:ascii="Courier New" w:eastAsia="Times New Roman" w:hAnsi="Courier New" w:cs="Courier New"/>
+          <w:color w:val="30332D"/>
+          <w:sz w:val="20"/>
+          <w:szCs w:val="20"/>
+          <w:lang w:val="en-GB" w:eastAsia="fr-BE"/>
+        </w:rPr>
+        <w:t>newest = 1 and</w:t>
+      </w:r>
+    </w:p>
+    <w:p>
+      <w:pPr>
+        <w:spacing w:before="240" w:after="240" w:line="240" w:lineRule="auto"/>
+        <w:jc w:val="both"/>
+        <w:rPr>
+          <w:rFonts w:ascii="Courier New" w:eastAsia="Times New Roman" w:hAnsi="Courier New" w:cs="Courier New"/>
+          <w:color w:val="30332D"/>
+          <w:sz w:val="20"/>
+          <w:szCs w:val="20"/>
+          <w:lang w:val="en-GB" w:eastAsia="fr-BE"/>
+        </w:rPr>
+      </w:pPr>
+      <w:r>
+        <w:rPr>
+          <w:rFonts w:ascii="Courier New" w:eastAsia="Times New Roman" w:hAnsi="Courier New" w:cs="Courier New"/>
+          <w:color w:val="30332D"/>
+          <w:sz w:val="20"/>
+          <w:szCs w:val="20"/>
+          <w:lang w:val="en-GB" w:eastAsia="fr-BE"/>
+        </w:rPr>
+        <w:t>[</w:t>
+      </w:r>
+      <w:proofErr w:type="spellStart"/>
+      <w:r>
+        <w:rPr>
+          <w:rFonts w:ascii="Courier New" w:eastAsia="Times New Roman" w:hAnsi="Courier New" w:cs="Courier New"/>
+          <w:color w:val="30332D"/>
+          <w:sz w:val="20"/>
+          <w:szCs w:val="20"/>
+          <w:lang w:val="en-GB" w:eastAsia="fr-BE"/>
+        </w:rPr>
+        <w:t>cmsDocument</w:t>
+      </w:r>
+      <w:proofErr w:type="spellEnd"/>
+      <w:r>
+        <w:rPr>
+          <w:rFonts w:ascii="Courier New" w:eastAsia="Times New Roman" w:hAnsi="Courier New" w:cs="Courier New"/>
+          <w:color w:val="30332D"/>
+          <w:sz w:val="20"/>
+          <w:szCs w:val="20"/>
+          <w:lang w:val="en-GB" w:eastAsia="fr-BE"/>
+        </w:rPr>
+        <w:t>].</w:t>
+      </w:r>
+      <w:proofErr w:type="spellStart"/>
+      <w:r>
+        <w:rPr>
+          <w:rFonts w:ascii="Courier New" w:eastAsia="Times New Roman" w:hAnsi="Courier New" w:cs="Courier New"/>
+          <w:color w:val="30332D"/>
+          <w:sz w:val="20"/>
+          <w:szCs w:val="20"/>
+          <w:lang w:val="en-GB" w:eastAsia="fr-BE"/>
+        </w:rPr>
+        <w:t>nodeId</w:t>
+      </w:r>
+      <w:proofErr w:type="spellEnd"/>
+      <w:r>
+        <w:rPr>
+          <w:rFonts w:ascii="Courier New" w:eastAsia="Times New Roman" w:hAnsi="Courier New" w:cs="Courier New"/>
+          <w:color w:val="30332D"/>
+          <w:sz w:val="20"/>
+          <w:szCs w:val="20"/>
+          <w:lang w:val="en-GB" w:eastAsia="fr-BE"/>
+        </w:rPr>
+        <w:t xml:space="preserve"> in</w:t>
+      </w:r>
+    </w:p>
+    <w:p>
+      <w:pPr>
+        <w:spacing w:before="240" w:after="240" w:line="240" w:lineRule="auto"/>
+        <w:jc w:val="both"/>
+        <w:rPr>
+          <w:rFonts w:ascii="Courier New" w:eastAsia="Times New Roman" w:hAnsi="Courier New" w:cs="Courier New"/>
+          <w:color w:val="30332D"/>
+          <w:sz w:val="20"/>
+          <w:szCs w:val="20"/>
+          <w:lang w:val="en-GB" w:eastAsia="fr-BE"/>
+        </w:rPr>
+      </w:pPr>
+      <w:r>
+        <w:rPr>
+          <w:rFonts w:ascii="Courier New" w:eastAsia="Times New Roman" w:hAnsi="Courier New" w:cs="Courier New"/>
+          <w:color w:val="30332D"/>
+          <w:sz w:val="20"/>
+          <w:szCs w:val="20"/>
+          <w:lang w:val="en-GB" w:eastAsia="fr-BE"/>
+        </w:rPr>
+        <w:lastRenderedPageBreak/>
+        <w:t>(select [</w:t>
+      </w:r>
+      <w:proofErr w:type="spellStart"/>
+      <w:r>
+        <w:rPr>
+          <w:rFonts w:ascii="Courier New" w:eastAsia="Times New Roman" w:hAnsi="Courier New" w:cs="Courier New"/>
+          <w:color w:val="30332D"/>
+          <w:sz w:val="20"/>
+          <w:szCs w:val="20"/>
+          <w:lang w:val="en-GB" w:eastAsia="fr-BE"/>
+        </w:rPr>
+        <w:t>cmsContent</w:t>
+      </w:r>
+      <w:proofErr w:type="spellEnd"/>
+      <w:r>
+        <w:rPr>
+          <w:rFonts w:ascii="Courier New" w:eastAsia="Times New Roman" w:hAnsi="Courier New" w:cs="Courier New"/>
+          <w:color w:val="30332D"/>
+          <w:sz w:val="20"/>
+          <w:szCs w:val="20"/>
+          <w:lang w:val="en-GB" w:eastAsia="fr-BE"/>
+        </w:rPr>
+        <w:t>].</w:t>
+      </w:r>
+      <w:proofErr w:type="spellStart"/>
+      <w:r>
+        <w:rPr>
+          <w:rFonts w:ascii="Courier New" w:eastAsia="Times New Roman" w:hAnsi="Courier New" w:cs="Courier New"/>
+          <w:color w:val="30332D"/>
+          <w:sz w:val="20"/>
+          <w:szCs w:val="20"/>
+          <w:lang w:val="en-GB" w:eastAsia="fr-BE"/>
+        </w:rPr>
+        <w:t>nodeId</w:t>
+      </w:r>
+      <w:proofErr w:type="spellEnd"/>
+    </w:p>
+    <w:p>
+      <w:pPr>
+        <w:spacing w:before="240" w:after="240" w:line="240" w:lineRule="auto"/>
+        <w:jc w:val="both"/>
+        <w:rPr>
+          <w:rFonts w:ascii="Courier New" w:eastAsia="Times New Roman" w:hAnsi="Courier New" w:cs="Courier New"/>
+          <w:color w:val="30332D"/>
+          <w:sz w:val="20"/>
+          <w:szCs w:val="20"/>
+          <w:lang w:val="en-GB" w:eastAsia="fr-BE"/>
+        </w:rPr>
+      </w:pPr>
+      <w:r>
+        <w:rPr>
+          <w:rFonts w:ascii="Courier New" w:eastAsia="Times New Roman" w:hAnsi="Courier New" w:cs="Courier New"/>
+          <w:color w:val="30332D"/>
+          <w:sz w:val="20"/>
+          <w:szCs w:val="20"/>
+          <w:lang w:val="en-GB" w:eastAsia="fr-BE"/>
+        </w:rPr>
+        <w:t>from</w:t>
+      </w:r>
+      <w:r>
+        <w:rPr>
+          <w:rFonts w:ascii="Courier New" w:eastAsia="Times New Roman" w:hAnsi="Courier New" w:cs="Courier New"/>
+          <w:color w:val="30332D"/>
+          <w:sz w:val="20"/>
+          <w:szCs w:val="20"/>
+          <w:lang w:val="en-GB" w:eastAsia="fr-BE"/>
+        </w:rPr>
+        <w:t xml:space="preserve"> </w:t>
+      </w:r>
+      <w:r>
+        <w:rPr>
+          <w:rFonts w:ascii="Courier New" w:eastAsia="Times New Roman" w:hAnsi="Courier New" w:cs="Courier New"/>
+          <w:color w:val="30332D"/>
+          <w:sz w:val="20"/>
+          <w:szCs w:val="20"/>
+          <w:lang w:val="en-GB" w:eastAsia="fr-BE"/>
+        </w:rPr>
+        <w:t>[</w:t>
+      </w:r>
+      <w:proofErr w:type="spellStart"/>
+      <w:r>
+        <w:rPr>
+          <w:rFonts w:ascii="Courier New" w:eastAsia="Times New Roman" w:hAnsi="Courier New" w:cs="Courier New"/>
+          <w:color w:val="30332D"/>
+          <w:sz w:val="20"/>
+          <w:szCs w:val="20"/>
+          <w:lang w:val="en-GB" w:eastAsia="fr-BE"/>
+        </w:rPr>
+        <w:t>cmsContentType</w:t>
+      </w:r>
+      <w:proofErr w:type="spellEnd"/>
+      <w:r>
+        <w:rPr>
+          <w:rFonts w:ascii="Courier New" w:eastAsia="Times New Roman" w:hAnsi="Courier New" w:cs="Courier New"/>
+          <w:color w:val="30332D"/>
+          <w:sz w:val="20"/>
+          <w:szCs w:val="20"/>
+          <w:lang w:val="en-GB" w:eastAsia="fr-BE"/>
+        </w:rPr>
+        <w:t>], [</w:t>
+      </w:r>
+      <w:proofErr w:type="spellStart"/>
+      <w:r>
+        <w:rPr>
+          <w:rFonts w:ascii="Courier New" w:eastAsia="Times New Roman" w:hAnsi="Courier New" w:cs="Courier New"/>
+          <w:color w:val="30332D"/>
+          <w:sz w:val="20"/>
+          <w:szCs w:val="20"/>
+          <w:lang w:val="en-GB" w:eastAsia="fr-BE"/>
+        </w:rPr>
+        <w:t>cmsContent</w:t>
+      </w:r>
+      <w:proofErr w:type="spellEnd"/>
+      <w:r>
+        <w:rPr>
+          <w:rFonts w:ascii="Courier New" w:eastAsia="Times New Roman" w:hAnsi="Courier New" w:cs="Courier New"/>
+          <w:color w:val="30332D"/>
+          <w:sz w:val="20"/>
+          <w:szCs w:val="20"/>
+          <w:lang w:val="en-GB" w:eastAsia="fr-BE"/>
+        </w:rPr>
+        <w:t>]</w:t>
+      </w:r>
+    </w:p>
+    <w:p>
+      <w:pPr>
+        <w:spacing w:before="240" w:after="240" w:line="240" w:lineRule="auto"/>
+        <w:jc w:val="both"/>
+        <w:rPr>
+          <w:rFonts w:ascii="Courier New" w:eastAsia="Times New Roman" w:hAnsi="Courier New" w:cs="Courier New"/>
+          <w:color w:val="30332D"/>
+          <w:sz w:val="20"/>
+          <w:szCs w:val="20"/>
+          <w:lang w:val="en-GB" w:eastAsia="fr-BE"/>
+        </w:rPr>
+      </w:pPr>
+      <w:r>
+        <w:rPr>
+          <w:rFonts w:ascii="Courier New" w:eastAsia="Times New Roman" w:hAnsi="Courier New" w:cs="Courier New"/>
+          <w:color w:val="30332D"/>
+          <w:sz w:val="20"/>
+          <w:szCs w:val="20"/>
+          <w:lang w:val="en-GB" w:eastAsia="fr-BE"/>
+        </w:rPr>
+        <w:t>where [</w:t>
+      </w:r>
+      <w:proofErr w:type="spellStart"/>
+      <w:r>
+        <w:rPr>
+          <w:rFonts w:ascii="Courier New" w:eastAsia="Times New Roman" w:hAnsi="Courier New" w:cs="Courier New"/>
+          <w:color w:val="30332D"/>
+          <w:sz w:val="20"/>
+          <w:szCs w:val="20"/>
+          <w:lang w:val="en-GB" w:eastAsia="fr-BE"/>
+        </w:rPr>
+        <w:t>cmsContentType</w:t>
+      </w:r>
+      <w:proofErr w:type="spellEnd"/>
+      <w:r>
+        <w:rPr>
+          <w:rFonts w:ascii="Courier New" w:eastAsia="Times New Roman" w:hAnsi="Courier New" w:cs="Courier New"/>
+          <w:color w:val="30332D"/>
+          <w:sz w:val="20"/>
+          <w:szCs w:val="20"/>
+          <w:lang w:val="en-GB" w:eastAsia="fr-BE"/>
+        </w:rPr>
+        <w:t>].</w:t>
+      </w:r>
+      <w:proofErr w:type="spellStart"/>
+      <w:r>
+        <w:rPr>
+          <w:rFonts w:ascii="Courier New" w:eastAsia="Times New Roman" w:hAnsi="Courier New" w:cs="Courier New"/>
+          <w:color w:val="30332D"/>
+          <w:sz w:val="20"/>
+          <w:szCs w:val="20"/>
+          <w:lang w:val="en-GB" w:eastAsia="fr-BE"/>
+        </w:rPr>
+        <w:t>nodeId</w:t>
+      </w:r>
+      <w:proofErr w:type="spellEnd"/>
+      <w:r>
+        <w:rPr>
+          <w:rFonts w:ascii="Courier New" w:eastAsia="Times New Roman" w:hAnsi="Courier New" w:cs="Courier New"/>
+          <w:color w:val="30332D"/>
+          <w:sz w:val="20"/>
+          <w:szCs w:val="20"/>
+          <w:lang w:val="en-GB" w:eastAsia="fr-BE"/>
+        </w:rPr>
+        <w:t xml:space="preserve"> = [</w:t>
+      </w:r>
+      <w:proofErr w:type="spellStart"/>
+      <w:r>
+        <w:rPr>
+          <w:rFonts w:ascii="Courier New" w:eastAsia="Times New Roman" w:hAnsi="Courier New" w:cs="Courier New"/>
+          <w:color w:val="30332D"/>
+          <w:sz w:val="20"/>
+          <w:szCs w:val="20"/>
+          <w:lang w:val="en-GB" w:eastAsia="fr-BE"/>
+        </w:rPr>
+        <w:t>cmsContent</w:t>
+      </w:r>
+      <w:proofErr w:type="spellEnd"/>
+      <w:r>
+        <w:rPr>
+          <w:rFonts w:ascii="Courier New" w:eastAsia="Times New Roman" w:hAnsi="Courier New" w:cs="Courier New"/>
+          <w:color w:val="30332D"/>
+          <w:sz w:val="20"/>
+          <w:szCs w:val="20"/>
+          <w:lang w:val="en-GB" w:eastAsia="fr-BE"/>
+        </w:rPr>
+        <w:t>].</w:t>
+      </w:r>
+      <w:proofErr w:type="spellStart"/>
+      <w:r>
+        <w:rPr>
+          <w:rFonts w:ascii="Courier New" w:eastAsia="Times New Roman" w:hAnsi="Courier New" w:cs="Courier New"/>
+          <w:color w:val="30332D"/>
+          <w:sz w:val="20"/>
+          <w:szCs w:val="20"/>
+          <w:lang w:val="en-GB" w:eastAsia="fr-BE"/>
+        </w:rPr>
+        <w:t>contentType</w:t>
+      </w:r>
+      <w:proofErr w:type="spellEnd"/>
+    </w:p>
+    <w:p>
+      <w:pPr>
+        <w:spacing w:before="240" w:after="240" w:line="240" w:lineRule="auto"/>
+        <w:jc w:val="both"/>
+        <w:rPr>
+          <w:rFonts w:ascii="Segoe UI" w:eastAsia="Times New Roman" w:hAnsi="Segoe UI" w:cs="Segoe UI"/>
+          <w:color w:val="30332D"/>
+          <w:sz w:val="20"/>
+          <w:szCs w:val="20"/>
+          <w:lang w:val="en-GB" w:eastAsia="fr-BE"/>
+        </w:rPr>
+      </w:pPr>
+      <w:r>
+        <w:rPr>
+          <w:rFonts w:ascii="Courier New" w:eastAsia="Times New Roman" w:hAnsi="Courier New" w:cs="Courier New"/>
+          <w:color w:val="30332D"/>
+          <w:sz w:val="20"/>
+          <w:szCs w:val="20"/>
+          <w:lang w:val="en-GB" w:eastAsia="fr-BE"/>
+        </w:rPr>
+        <w:t>and [</w:t>
+      </w:r>
+      <w:proofErr w:type="spellStart"/>
+      <w:r>
+        <w:rPr>
+          <w:rFonts w:ascii="Courier New" w:eastAsia="Times New Roman" w:hAnsi="Courier New" w:cs="Courier New"/>
+          <w:color w:val="30332D"/>
+          <w:sz w:val="20"/>
+          <w:szCs w:val="20"/>
+          <w:lang w:val="en-GB" w:eastAsia="fr-BE"/>
+        </w:rPr>
+        <w:t>cmsContentType</w:t>
+      </w:r>
+      <w:proofErr w:type="spellEnd"/>
+      <w:r>
+        <w:rPr>
+          <w:rFonts w:ascii="Courier New" w:eastAsia="Times New Roman" w:hAnsi="Courier New" w:cs="Courier New"/>
+          <w:color w:val="30332D"/>
+          <w:sz w:val="20"/>
+          <w:szCs w:val="20"/>
+          <w:lang w:val="en-GB" w:eastAsia="fr-BE"/>
+        </w:rPr>
+        <w:t>].alias like '%_Translation')</w:t>
+      </w:r>
+    </w:p>
+    <w:p>
+      <w:pPr>
+        <w:spacing w:before="240" w:after="240" w:line="240" w:lineRule="auto"/>
+        <w:jc w:val="both"/>
+        <w:rPr>
+          <w:rFonts w:ascii="Segoe UI" w:eastAsia="Times New Roman" w:hAnsi="Segoe UI" w:cs="Segoe UI"/>
+          <w:color w:val="30332D"/>
+          <w:sz w:val="20"/>
+          <w:szCs w:val="20"/>
+          <w:lang w:val="en-GB" w:eastAsia="fr-BE"/>
+        </w:rPr>
+      </w:pPr>
+      <w:r>
+        <w:rPr>
+          <w:rFonts w:ascii="Segoe UI" w:eastAsia="Times New Roman" w:hAnsi="Segoe UI" w:cs="Segoe UI"/>
+          <w:color w:val="30332D"/>
+          <w:sz w:val="20"/>
+          <w:szCs w:val="20"/>
+          <w:lang w:val="en-GB" w:eastAsia="fr-BE"/>
+        </w:rPr>
+        <w:t>We repeat the same for the following script. This will update the language label of the translation nodes:</w:t>
+      </w:r>
+    </w:p>
+    <w:p>
+      <w:pPr>
+        <w:spacing w:before="240" w:after="240" w:line="240" w:lineRule="auto"/>
+        <w:jc w:val="both"/>
+        <w:rPr>
+          <w:rFonts w:ascii="Courier New" w:eastAsia="Times New Roman" w:hAnsi="Courier New" w:cs="Courier New"/>
+          <w:color w:val="30332D"/>
+          <w:sz w:val="20"/>
+          <w:szCs w:val="20"/>
+          <w:lang w:val="en-GB" w:eastAsia="fr-BE"/>
+        </w:rPr>
+      </w:pPr>
+      <w:r>
+        <w:rPr>
+          <w:rFonts w:ascii="Courier New" w:eastAsia="Times New Roman" w:hAnsi="Courier New" w:cs="Courier New"/>
+          <w:color w:val="30332D"/>
+          <w:sz w:val="20"/>
+          <w:szCs w:val="20"/>
+          <w:lang w:val="en-GB" w:eastAsia="fr-BE"/>
+        </w:rPr>
+        <w:t>UPDATE [</w:t>
+      </w:r>
+      <w:proofErr w:type="spellStart"/>
+      <w:r>
+        <w:rPr>
+          <w:rFonts w:ascii="Courier New" w:eastAsia="Times New Roman" w:hAnsi="Courier New" w:cs="Courier New"/>
+          <w:color w:val="30332D"/>
+          <w:sz w:val="20"/>
+          <w:szCs w:val="20"/>
+          <w:lang w:val="en-GB" w:eastAsia="fr-BE"/>
+        </w:rPr>
+        <w:t>cmsPropertyData</w:t>
+      </w:r>
+      <w:proofErr w:type="spellEnd"/>
+      <w:r>
+        <w:rPr>
+          <w:rFonts w:ascii="Courier New" w:eastAsia="Times New Roman" w:hAnsi="Courier New" w:cs="Courier New"/>
+          <w:color w:val="30332D"/>
+          <w:sz w:val="20"/>
+          <w:szCs w:val="20"/>
+          <w:lang w:val="en-GB" w:eastAsia="fr-BE"/>
+        </w:rPr>
+        <w:t>]</w:t>
+      </w:r>
+    </w:p>
+    <w:p>
+      <w:pPr>
+        <w:spacing w:before="240" w:after="240" w:line="240" w:lineRule="auto"/>
+        <w:jc w:val="both"/>
+        <w:rPr>
+          <w:rFonts w:ascii="Courier New" w:eastAsia="Times New Roman" w:hAnsi="Courier New" w:cs="Courier New"/>
+          <w:color w:val="30332D"/>
+          <w:sz w:val="20"/>
+          <w:szCs w:val="20"/>
+          <w:lang w:val="en-GB" w:eastAsia="fr-BE"/>
+        </w:rPr>
+      </w:pPr>
+      <w:r>
+        <w:rPr>
+          <w:rFonts w:ascii="Courier New" w:eastAsia="Times New Roman" w:hAnsi="Courier New" w:cs="Courier New"/>
+          <w:color w:val="30332D"/>
+          <w:sz w:val="20"/>
+          <w:szCs w:val="20"/>
+          <w:lang w:val="en-GB" w:eastAsia="fr-BE"/>
+        </w:rPr>
+        <w:t xml:space="preserve">set </w:t>
+      </w:r>
+      <w:proofErr w:type="spellStart"/>
+      <w:r>
+        <w:rPr>
+          <w:rFonts w:ascii="Courier New" w:eastAsia="Times New Roman" w:hAnsi="Courier New" w:cs="Courier New"/>
+          <w:color w:val="30332D"/>
+          <w:sz w:val="20"/>
+          <w:szCs w:val="20"/>
+          <w:lang w:val="en-GB" w:eastAsia="fr-BE"/>
+        </w:rPr>
+        <w:t>dataNVarchar</w:t>
+      </w:r>
+      <w:proofErr w:type="spellEnd"/>
+      <w:r>
+        <w:rPr>
+          <w:rFonts w:ascii="Courier New" w:eastAsia="Times New Roman" w:hAnsi="Courier New" w:cs="Courier New"/>
+          <w:color w:val="30332D"/>
+          <w:sz w:val="20"/>
+          <w:szCs w:val="20"/>
+          <w:lang w:val="en-GB" w:eastAsia="fr-BE"/>
+        </w:rPr>
+        <w:t xml:space="preserve"> = '</w:t>
+      </w:r>
+      <w:proofErr w:type="spellStart"/>
+      <w:r>
+        <w:rPr>
+          <w:rFonts w:ascii="Courier New" w:eastAsia="Times New Roman" w:hAnsi="Courier New" w:cs="Courier New"/>
+          <w:color w:val="30332D"/>
+          <w:sz w:val="20"/>
+          <w:szCs w:val="20"/>
+          <w:highlight w:val="yellow"/>
+          <w:lang w:val="en-GB" w:eastAsia="fr-BE"/>
+        </w:rPr>
+        <w:t>fr</w:t>
+      </w:r>
+      <w:proofErr w:type="spellEnd"/>
+      <w:r>
+        <w:rPr>
+          <w:rFonts w:ascii="Courier New" w:eastAsia="Times New Roman" w:hAnsi="Courier New" w:cs="Courier New"/>
+          <w:color w:val="30332D"/>
+          <w:sz w:val="20"/>
+          <w:szCs w:val="20"/>
+          <w:highlight w:val="yellow"/>
+          <w:lang w:val="en-GB" w:eastAsia="fr-BE"/>
+        </w:rPr>
+        <w:t>-FR</w:t>
+      </w:r>
+      <w:r>
+        <w:rPr>
+          <w:rFonts w:ascii="Courier New" w:eastAsia="Times New Roman" w:hAnsi="Courier New" w:cs="Courier New"/>
+          <w:color w:val="30332D"/>
+          <w:sz w:val="20"/>
+          <w:szCs w:val="20"/>
+          <w:lang w:val="en-GB" w:eastAsia="fr-BE"/>
+        </w:rPr>
+        <w:t>'</w:t>
+      </w:r>
+    </w:p>
+    <w:p>
+      <w:pPr>
+        <w:spacing w:before="240" w:after="240" w:line="240" w:lineRule="auto"/>
+        <w:jc w:val="both"/>
+        <w:rPr>
+          <w:rFonts w:ascii="Courier New" w:eastAsia="Times New Roman" w:hAnsi="Courier New" w:cs="Courier New"/>
+          <w:color w:val="30332D"/>
+          <w:sz w:val="20"/>
+          <w:szCs w:val="20"/>
+          <w:lang w:val="en-GB" w:eastAsia="fr-BE"/>
+        </w:rPr>
+      </w:pPr>
+      <w:r>
+        <w:rPr>
+          <w:rFonts w:ascii="Courier New" w:eastAsia="Times New Roman" w:hAnsi="Courier New" w:cs="Courier New"/>
+          <w:color w:val="30332D"/>
+          <w:sz w:val="20"/>
+          <w:szCs w:val="20"/>
+          <w:lang w:val="en-GB" w:eastAsia="fr-BE"/>
+        </w:rPr>
+        <w:t>WHERE</w:t>
+      </w:r>
+    </w:p>
+    <w:p>
+      <w:pPr>
+        <w:spacing w:before="240" w:after="240" w:line="240" w:lineRule="auto"/>
+        <w:jc w:val="both"/>
+        <w:rPr>
+          <w:rFonts w:ascii="Courier New" w:eastAsia="Times New Roman" w:hAnsi="Courier New" w:cs="Courier New"/>
+          <w:color w:val="30332D"/>
+          <w:sz w:val="20"/>
+          <w:szCs w:val="20"/>
+          <w:lang w:val="en-GB" w:eastAsia="fr-BE"/>
+        </w:rPr>
+      </w:pPr>
+      <w:proofErr w:type="spellStart"/>
+      <w:r>
+        <w:rPr>
+          <w:rFonts w:ascii="Courier New" w:eastAsia="Times New Roman" w:hAnsi="Courier New" w:cs="Courier New"/>
+          <w:color w:val="30332D"/>
+          <w:sz w:val="20"/>
+          <w:szCs w:val="20"/>
+          <w:lang w:val="en-GB" w:eastAsia="fr-BE"/>
+        </w:rPr>
+        <w:t>dataNVarchar</w:t>
+      </w:r>
+      <w:proofErr w:type="spellEnd"/>
+      <w:r>
+        <w:rPr>
+          <w:rFonts w:ascii="Courier New" w:eastAsia="Times New Roman" w:hAnsi="Courier New" w:cs="Courier New"/>
+          <w:color w:val="30332D"/>
+          <w:sz w:val="20"/>
+          <w:szCs w:val="20"/>
+          <w:lang w:val="en-GB" w:eastAsia="fr-BE"/>
+        </w:rPr>
+        <w:t xml:space="preserve"> = '</w:t>
+      </w:r>
+      <w:proofErr w:type="spellStart"/>
+      <w:r>
+        <w:rPr>
+          <w:rFonts w:ascii="Courier New" w:eastAsia="Times New Roman" w:hAnsi="Courier New" w:cs="Courier New"/>
+          <w:color w:val="30332D"/>
+          <w:sz w:val="20"/>
+          <w:szCs w:val="20"/>
+          <w:highlight w:val="yellow"/>
+          <w:lang w:val="en-GB" w:eastAsia="fr-BE"/>
+        </w:rPr>
+        <w:t>fr</w:t>
+      </w:r>
+      <w:proofErr w:type="spellEnd"/>
+      <w:r>
+        <w:rPr>
+          <w:rFonts w:ascii="Courier New" w:eastAsia="Times New Roman" w:hAnsi="Courier New" w:cs="Courier New"/>
+          <w:color w:val="30332D"/>
+          <w:sz w:val="20"/>
+          <w:szCs w:val="20"/>
+          <w:lang w:val="en-GB" w:eastAsia="fr-BE"/>
+        </w:rPr>
+        <w:t xml:space="preserve">' and </w:t>
+      </w:r>
+    </w:p>
+    <w:p>
+      <w:pPr>
+        <w:spacing w:before="240" w:after="240" w:line="240" w:lineRule="auto"/>
+        <w:jc w:val="both"/>
+        <w:rPr>
+          <w:rFonts w:ascii="Courier New" w:eastAsia="Times New Roman" w:hAnsi="Courier New" w:cs="Courier New"/>
+          <w:color w:val="30332D"/>
+          <w:sz w:val="20"/>
+          <w:szCs w:val="20"/>
+          <w:lang w:val="en-GB" w:eastAsia="fr-BE"/>
+        </w:rPr>
+      </w:pPr>
+      <w:proofErr w:type="spellStart"/>
+      <w:r>
+        <w:rPr>
+          <w:rFonts w:ascii="Courier New" w:eastAsia="Times New Roman" w:hAnsi="Courier New" w:cs="Courier New"/>
+          <w:color w:val="30332D"/>
+          <w:sz w:val="20"/>
+          <w:szCs w:val="20"/>
+          <w:lang w:val="en-GB" w:eastAsia="fr-BE"/>
+        </w:rPr>
+        <w:t>propertytypeid</w:t>
+      </w:r>
+      <w:proofErr w:type="spellEnd"/>
+      <w:r>
+        <w:rPr>
+          <w:rFonts w:ascii="Courier New" w:eastAsia="Times New Roman" w:hAnsi="Courier New" w:cs="Courier New"/>
+          <w:color w:val="30332D"/>
+          <w:sz w:val="20"/>
+          <w:szCs w:val="20"/>
+          <w:lang w:val="en-GB" w:eastAsia="fr-BE"/>
+        </w:rPr>
+        <w:t xml:space="preserve"> in </w:t>
+      </w:r>
+    </w:p>
+    <w:p>
+      <w:pPr>
+        <w:spacing w:before="240" w:after="240" w:line="240" w:lineRule="auto"/>
+        <w:jc w:val="both"/>
+        <w:rPr>
+          <w:rFonts w:ascii="Courier New" w:eastAsia="Times New Roman" w:hAnsi="Courier New" w:cs="Courier New"/>
+          <w:color w:val="30332D"/>
+          <w:sz w:val="20"/>
+          <w:szCs w:val="20"/>
+          <w:lang w:val="en-GB" w:eastAsia="fr-BE"/>
+        </w:rPr>
+      </w:pPr>
+      <w:r>
+        <w:rPr>
+          <w:rFonts w:ascii="Courier New" w:eastAsia="Times New Roman" w:hAnsi="Courier New" w:cs="Courier New"/>
+          <w:color w:val="30332D"/>
+          <w:sz w:val="20"/>
+          <w:szCs w:val="20"/>
+          <w:lang w:val="en-GB" w:eastAsia="fr-BE"/>
+        </w:rPr>
+        <w:t>(</w:t>
+      </w:r>
+    </w:p>
+    <w:p>
+      <w:pPr>
+        <w:spacing w:before="240" w:after="240" w:line="240" w:lineRule="auto"/>
+        <w:jc w:val="both"/>
+        <w:rPr>
+          <w:rFonts w:ascii="Courier New" w:eastAsia="Times New Roman" w:hAnsi="Courier New" w:cs="Courier New"/>
+          <w:color w:val="30332D"/>
+          <w:sz w:val="20"/>
+          <w:szCs w:val="20"/>
+          <w:lang w:val="en-GB" w:eastAsia="fr-BE"/>
+        </w:rPr>
+      </w:pPr>
+      <w:r>
+        <w:rPr>
+          <w:rFonts w:ascii="Courier New" w:eastAsia="Times New Roman" w:hAnsi="Courier New" w:cs="Courier New"/>
+          <w:color w:val="30332D"/>
+          <w:sz w:val="20"/>
+          <w:szCs w:val="20"/>
+          <w:lang w:val="en-GB" w:eastAsia="fr-BE"/>
+        </w:rPr>
+        <w:t>SELECT id</w:t>
+      </w:r>
+    </w:p>
+    <w:p>
+      <w:pPr>
+        <w:spacing w:before="240" w:after="240" w:line="240" w:lineRule="auto"/>
+        <w:jc w:val="both"/>
+        <w:rPr>
+          <w:rFonts w:ascii="Courier New" w:eastAsia="Times New Roman" w:hAnsi="Courier New" w:cs="Courier New"/>
+          <w:color w:val="30332D"/>
+          <w:sz w:val="20"/>
+          <w:szCs w:val="20"/>
+          <w:lang w:val="en-GB" w:eastAsia="fr-BE"/>
+        </w:rPr>
+      </w:pPr>
+      <w:r>
+        <w:rPr>
+          <w:rFonts w:ascii="Courier New" w:eastAsia="Times New Roman" w:hAnsi="Courier New" w:cs="Courier New"/>
+          <w:color w:val="30332D"/>
+          <w:sz w:val="20"/>
+          <w:szCs w:val="20"/>
+          <w:lang w:val="en-GB" w:eastAsia="fr-BE"/>
+        </w:rPr>
+        <w:t>FROM [</w:t>
+      </w:r>
+      <w:proofErr w:type="spellStart"/>
+      <w:r>
+        <w:rPr>
+          <w:rFonts w:ascii="Courier New" w:eastAsia="Times New Roman" w:hAnsi="Courier New" w:cs="Courier New"/>
+          <w:color w:val="30332D"/>
+          <w:sz w:val="20"/>
+          <w:szCs w:val="20"/>
+          <w:lang w:val="en-GB" w:eastAsia="fr-BE"/>
+        </w:rPr>
+        <w:t>cmsPropertyType</w:t>
+      </w:r>
+      <w:proofErr w:type="spellEnd"/>
+      <w:r>
+        <w:rPr>
+          <w:rFonts w:ascii="Courier New" w:eastAsia="Times New Roman" w:hAnsi="Courier New" w:cs="Courier New"/>
+          <w:color w:val="30332D"/>
+          <w:sz w:val="20"/>
+          <w:szCs w:val="20"/>
+          <w:lang w:val="en-GB" w:eastAsia="fr-BE"/>
+        </w:rPr>
+        <w:t>]</w:t>
+      </w:r>
+    </w:p>
+    <w:p>
+      <w:pPr>
+        <w:spacing w:before="240" w:after="240" w:line="240" w:lineRule="auto"/>
+        <w:jc w:val="both"/>
+        <w:rPr>
+          <w:rFonts w:ascii="Courier New" w:eastAsia="Times New Roman" w:hAnsi="Courier New" w:cs="Courier New"/>
+          <w:color w:val="30332D"/>
+          <w:sz w:val="20"/>
+          <w:szCs w:val="20"/>
+          <w:lang w:val="en-GB" w:eastAsia="fr-BE"/>
+        </w:rPr>
+      </w:pPr>
+      <w:r>
+        <w:rPr>
+          <w:rFonts w:ascii="Courier New" w:eastAsia="Times New Roman" w:hAnsi="Courier New" w:cs="Courier New"/>
+          <w:color w:val="30332D"/>
+          <w:sz w:val="20"/>
+          <w:szCs w:val="20"/>
+          <w:lang w:val="en-GB" w:eastAsia="fr-BE"/>
+        </w:rPr>
+        <w:t xml:space="preserve">WHERE </w:t>
+      </w:r>
+      <w:proofErr w:type="spellStart"/>
+      <w:r>
+        <w:rPr>
+          <w:rFonts w:ascii="Courier New" w:eastAsia="Times New Roman" w:hAnsi="Courier New" w:cs="Courier New"/>
+          <w:color w:val="30332D"/>
+          <w:sz w:val="20"/>
+          <w:szCs w:val="20"/>
+          <w:lang w:val="en-GB" w:eastAsia="fr-BE"/>
+        </w:rPr>
+        <w:t>contentTypeId</w:t>
+      </w:r>
+      <w:proofErr w:type="spellEnd"/>
+      <w:r>
+        <w:rPr>
+          <w:rFonts w:ascii="Courier New" w:eastAsia="Times New Roman" w:hAnsi="Courier New" w:cs="Courier New"/>
+          <w:color w:val="30332D"/>
+          <w:sz w:val="20"/>
+          <w:szCs w:val="20"/>
+          <w:lang w:val="en-GB" w:eastAsia="fr-BE"/>
+        </w:rPr>
+        <w:t xml:space="preserve"> in</w:t>
+      </w:r>
+    </w:p>
+    <w:p>
+      <w:pPr>
+        <w:spacing w:before="240" w:after="240" w:line="240" w:lineRule="auto"/>
+        <w:jc w:val="both"/>
+        <w:rPr>
+          <w:rFonts w:ascii="Courier New" w:eastAsia="Times New Roman" w:hAnsi="Courier New" w:cs="Courier New"/>
+          <w:color w:val="30332D"/>
+          <w:sz w:val="20"/>
+          <w:szCs w:val="20"/>
+          <w:lang w:val="en-GB" w:eastAsia="fr-BE"/>
+        </w:rPr>
+      </w:pPr>
+      <w:r>
+        <w:rPr>
+          <w:rFonts w:ascii="Courier New" w:eastAsia="Times New Roman" w:hAnsi="Courier New" w:cs="Courier New"/>
+          <w:color w:val="30332D"/>
+          <w:sz w:val="20"/>
+          <w:szCs w:val="20"/>
+          <w:lang w:val="en-GB" w:eastAsia="fr-BE"/>
+        </w:rPr>
+        <w:t xml:space="preserve">(SELECT </w:t>
+      </w:r>
+      <w:proofErr w:type="spellStart"/>
+      <w:r>
+        <w:rPr>
+          <w:rFonts w:ascii="Courier New" w:eastAsia="Times New Roman" w:hAnsi="Courier New" w:cs="Courier New"/>
+          <w:color w:val="30332D"/>
+          <w:sz w:val="20"/>
+          <w:szCs w:val="20"/>
+          <w:lang w:val="en-GB" w:eastAsia="fr-BE"/>
+        </w:rPr>
+        <w:t>nodeId</w:t>
+      </w:r>
+      <w:proofErr w:type="spellEnd"/>
+    </w:p>
+    <w:p>
+      <w:pPr>
+        <w:spacing w:before="240" w:after="240" w:line="240" w:lineRule="auto"/>
+        <w:jc w:val="both"/>
+        <w:rPr>
+          <w:rFonts w:ascii="Courier New" w:eastAsia="Times New Roman" w:hAnsi="Courier New" w:cs="Courier New"/>
+          <w:color w:val="30332D"/>
+          <w:sz w:val="20"/>
+          <w:szCs w:val="20"/>
+          <w:lang w:val="en-GB" w:eastAsia="fr-BE"/>
+        </w:rPr>
+      </w:pPr>
+      <w:r>
+        <w:rPr>
+          <w:rFonts w:ascii="Courier New" w:eastAsia="Times New Roman" w:hAnsi="Courier New" w:cs="Courier New"/>
+          <w:color w:val="30332D"/>
+          <w:sz w:val="20"/>
+          <w:szCs w:val="20"/>
+          <w:lang w:val="en-GB" w:eastAsia="fr-BE"/>
+        </w:rPr>
+        <w:t>FROM [</w:t>
+      </w:r>
+      <w:proofErr w:type="spellStart"/>
+      <w:r>
+        <w:rPr>
+          <w:rFonts w:ascii="Courier New" w:eastAsia="Times New Roman" w:hAnsi="Courier New" w:cs="Courier New"/>
+          <w:color w:val="30332D"/>
+          <w:sz w:val="20"/>
+          <w:szCs w:val="20"/>
+          <w:lang w:val="en-GB" w:eastAsia="fr-BE"/>
+        </w:rPr>
+        <w:t>cmsContentType</w:t>
+      </w:r>
+      <w:proofErr w:type="spellEnd"/>
+      <w:r>
+        <w:rPr>
+          <w:rFonts w:ascii="Courier New" w:eastAsia="Times New Roman" w:hAnsi="Courier New" w:cs="Courier New"/>
+          <w:color w:val="30332D"/>
+          <w:sz w:val="20"/>
+          <w:szCs w:val="20"/>
+          <w:lang w:val="en-GB" w:eastAsia="fr-BE"/>
+        </w:rPr>
+        <w:t>]</w:t>
+      </w:r>
+    </w:p>
+    <w:p>
+      <w:pPr>
+        <w:spacing w:before="240" w:after="240" w:line="240" w:lineRule="auto"/>
+        <w:jc w:val="both"/>
+        <w:rPr>
+          <w:rFonts w:ascii="Courier New" w:eastAsia="Times New Roman" w:hAnsi="Courier New" w:cs="Courier New"/>
+          <w:color w:val="30332D"/>
+          <w:sz w:val="20"/>
+          <w:szCs w:val="20"/>
+          <w:lang w:val="en-GB" w:eastAsia="fr-BE"/>
+        </w:rPr>
+      </w:pPr>
+      <w:r>
+        <w:rPr>
+          <w:rFonts w:ascii="Courier New" w:eastAsia="Times New Roman" w:hAnsi="Courier New" w:cs="Courier New"/>
+          <w:color w:val="30332D"/>
+          <w:sz w:val="20"/>
+          <w:szCs w:val="20"/>
+          <w:lang w:val="en-GB" w:eastAsia="fr-BE"/>
+        </w:rPr>
+        <w:t>WHERE a</w:t>
+      </w:r>
+      <w:r>
+        <w:rPr>
+          <w:rFonts w:ascii="Courier New" w:eastAsia="Times New Roman" w:hAnsi="Courier New" w:cs="Courier New"/>
+          <w:color w:val="30332D"/>
+          <w:sz w:val="20"/>
+          <w:szCs w:val="20"/>
+          <w:lang w:val="en-GB" w:eastAsia="fr-BE"/>
+        </w:rPr>
+        <w:t>lias like '%_Translation') and a</w:t>
+      </w:r>
+      <w:r>
+        <w:rPr>
+          <w:rFonts w:ascii="Courier New" w:eastAsia="Times New Roman" w:hAnsi="Courier New" w:cs="Courier New"/>
+          <w:color w:val="30332D"/>
+          <w:sz w:val="20"/>
+          <w:szCs w:val="20"/>
+          <w:lang w:val="en-GB" w:eastAsia="fr-BE"/>
+        </w:rPr>
+        <w:t>lias = 'language'</w:t>
+      </w:r>
+    </w:p>
+    <w:p>
+      <w:pPr>
+        <w:spacing w:before="240" w:after="240" w:line="240" w:lineRule="auto"/>
+        <w:jc w:val="both"/>
+        <w:rPr>
+          <w:rFonts w:ascii="Courier New" w:eastAsia="Times New Roman" w:hAnsi="Courier New" w:cs="Courier New"/>
+          <w:color w:val="30332D"/>
+          <w:sz w:val="20"/>
+          <w:szCs w:val="20"/>
+          <w:lang w:val="en-GB" w:eastAsia="fr-BE"/>
+        </w:rPr>
+      </w:pPr>
+      <w:r>
+        <w:rPr>
+          <w:rFonts w:ascii="Courier New" w:eastAsia="Times New Roman" w:hAnsi="Courier New" w:cs="Courier New"/>
+          <w:color w:val="30332D"/>
+          <w:sz w:val="20"/>
+          <w:szCs w:val="20"/>
+          <w:lang w:val="en-GB" w:eastAsia="fr-BE"/>
+        </w:rPr>
+        <w:t>)</w:t>
+      </w:r>
+    </w:p>
+    <w:p>
+      <w:pPr>
+        <w:spacing w:before="240" w:after="240" w:line="240" w:lineRule="auto"/>
+        <w:jc w:val="both"/>
+        <w:rPr>
+          <w:rFonts w:ascii="Courier New" w:eastAsia="Times New Roman" w:hAnsi="Courier New" w:cs="Courier New"/>
+          <w:color w:val="30332D"/>
+          <w:sz w:val="20"/>
+          <w:szCs w:val="20"/>
+          <w:lang w:val="en-GB" w:eastAsia="fr-BE"/>
+        </w:rPr>
+      </w:pPr>
+      <w:r>
+        <w:rPr>
+          <w:rFonts w:ascii="Courier New" w:eastAsia="Times New Roman" w:hAnsi="Courier New" w:cs="Courier New"/>
+          <w:color w:val="30332D"/>
+          <w:sz w:val="20"/>
+          <w:szCs w:val="20"/>
+          <w:lang w:val="en-GB" w:eastAsia="fr-BE"/>
+        </w:rPr>
+        <w:t>and exists (select * from [</w:t>
+      </w:r>
+      <w:proofErr w:type="spellStart"/>
+      <w:r>
+        <w:rPr>
+          <w:rFonts w:ascii="Courier New" w:eastAsia="Times New Roman" w:hAnsi="Courier New" w:cs="Courier New"/>
+          <w:color w:val="30332D"/>
+          <w:sz w:val="20"/>
+          <w:szCs w:val="20"/>
+          <w:lang w:val="en-GB" w:eastAsia="fr-BE"/>
+        </w:rPr>
+        <w:t>cmsDocument</w:t>
+      </w:r>
+      <w:proofErr w:type="spellEnd"/>
+      <w:r>
+        <w:rPr>
+          <w:rFonts w:ascii="Courier New" w:eastAsia="Times New Roman" w:hAnsi="Courier New" w:cs="Courier New"/>
+          <w:color w:val="30332D"/>
+          <w:sz w:val="20"/>
+          <w:szCs w:val="20"/>
+          <w:lang w:val="en-GB" w:eastAsia="fr-BE"/>
+        </w:rPr>
+        <w:t xml:space="preserve">] </w:t>
+      </w:r>
+    </w:p>
+    <w:p>
+      <w:pPr>
+        <w:spacing w:before="240" w:after="240" w:line="240" w:lineRule="auto"/>
+        <w:jc w:val="both"/>
+        <w:rPr>
+          <w:rFonts w:ascii="Courier New" w:eastAsia="Times New Roman" w:hAnsi="Courier New" w:cs="Courier New"/>
+          <w:color w:val="30332D"/>
+          <w:sz w:val="20"/>
+          <w:szCs w:val="20"/>
+          <w:lang w:val="en-GB" w:eastAsia="fr-BE"/>
+        </w:rPr>
+      </w:pPr>
+      <w:r>
+        <w:rPr>
+          <w:rFonts w:ascii="Courier New" w:eastAsia="Times New Roman" w:hAnsi="Courier New" w:cs="Courier New"/>
+          <w:color w:val="30332D"/>
+          <w:sz w:val="20"/>
+          <w:szCs w:val="20"/>
+          <w:lang w:val="en-GB" w:eastAsia="fr-BE"/>
+        </w:rPr>
+        <w:t>where [</w:t>
+      </w:r>
+      <w:proofErr w:type="spellStart"/>
+      <w:r>
+        <w:rPr>
+          <w:rFonts w:ascii="Courier New" w:eastAsia="Times New Roman" w:hAnsi="Courier New" w:cs="Courier New"/>
+          <w:color w:val="30332D"/>
+          <w:sz w:val="20"/>
+          <w:szCs w:val="20"/>
+          <w:lang w:val="en-GB" w:eastAsia="fr-BE"/>
+        </w:rPr>
+        <w:t>cmsDocument</w:t>
+      </w:r>
+      <w:proofErr w:type="spellEnd"/>
+      <w:r>
+        <w:rPr>
+          <w:rFonts w:ascii="Courier New" w:eastAsia="Times New Roman" w:hAnsi="Courier New" w:cs="Courier New"/>
+          <w:color w:val="30332D"/>
+          <w:sz w:val="20"/>
+          <w:szCs w:val="20"/>
+          <w:lang w:val="en-GB" w:eastAsia="fr-BE"/>
+        </w:rPr>
+        <w:t>].</w:t>
+      </w:r>
+      <w:proofErr w:type="spellStart"/>
+      <w:r>
+        <w:rPr>
+          <w:rFonts w:ascii="Courier New" w:eastAsia="Times New Roman" w:hAnsi="Courier New" w:cs="Courier New"/>
+          <w:color w:val="30332D"/>
+          <w:sz w:val="20"/>
+          <w:szCs w:val="20"/>
+          <w:lang w:val="en-GB" w:eastAsia="fr-BE"/>
+        </w:rPr>
+        <w:t>nodeId</w:t>
+      </w:r>
+      <w:proofErr w:type="spellEnd"/>
+      <w:r>
+        <w:rPr>
+          <w:rFonts w:ascii="Courier New" w:eastAsia="Times New Roman" w:hAnsi="Courier New" w:cs="Courier New"/>
+          <w:color w:val="30332D"/>
+          <w:sz w:val="20"/>
+          <w:szCs w:val="20"/>
+          <w:lang w:val="en-GB" w:eastAsia="fr-BE"/>
+        </w:rPr>
+        <w:t xml:space="preserve"> = [</w:t>
+      </w:r>
+      <w:proofErr w:type="spellStart"/>
+      <w:r>
+        <w:rPr>
+          <w:rFonts w:ascii="Courier New" w:eastAsia="Times New Roman" w:hAnsi="Courier New" w:cs="Courier New"/>
+          <w:color w:val="30332D"/>
+          <w:sz w:val="20"/>
+          <w:szCs w:val="20"/>
+          <w:lang w:val="en-GB" w:eastAsia="fr-BE"/>
+        </w:rPr>
+        <w:t>cmsPropertyData</w:t>
+      </w:r>
+      <w:proofErr w:type="spellEnd"/>
+      <w:r>
+        <w:rPr>
+          <w:rFonts w:ascii="Courier New" w:eastAsia="Times New Roman" w:hAnsi="Courier New" w:cs="Courier New"/>
+          <w:color w:val="30332D"/>
+          <w:sz w:val="20"/>
+          <w:szCs w:val="20"/>
+          <w:lang w:val="en-GB" w:eastAsia="fr-BE"/>
+        </w:rPr>
+        <w:t>].</w:t>
+      </w:r>
+      <w:proofErr w:type="spellStart"/>
+      <w:r>
+        <w:rPr>
+          <w:rFonts w:ascii="Courier New" w:eastAsia="Times New Roman" w:hAnsi="Courier New" w:cs="Courier New"/>
+          <w:color w:val="30332D"/>
+          <w:sz w:val="20"/>
+          <w:szCs w:val="20"/>
+          <w:lang w:val="en-GB" w:eastAsia="fr-BE"/>
+        </w:rPr>
+        <w:t>contentNodeId</w:t>
+      </w:r>
+      <w:proofErr w:type="spellEnd"/>
+      <w:r>
+        <w:rPr>
+          <w:rFonts w:ascii="Courier New" w:eastAsia="Times New Roman" w:hAnsi="Courier New" w:cs="Courier New"/>
+          <w:color w:val="30332D"/>
+          <w:sz w:val="20"/>
+          <w:szCs w:val="20"/>
+          <w:lang w:val="en-GB" w:eastAsia="fr-BE"/>
+        </w:rPr>
+        <w:t xml:space="preserve"> </w:t>
+      </w:r>
+    </w:p>
+    <w:p>
+      <w:pPr>
+        <w:spacing w:before="240" w:after="240" w:line="240" w:lineRule="auto"/>
+        <w:jc w:val="both"/>
+        <w:rPr>
+          <w:rFonts w:ascii="Courier New" w:eastAsia="Times New Roman" w:hAnsi="Courier New" w:cs="Courier New"/>
+          <w:color w:val="30332D"/>
+          <w:sz w:val="20"/>
+          <w:szCs w:val="20"/>
+          <w:lang w:val="en-GB" w:eastAsia="fr-BE"/>
+        </w:rPr>
+      </w:pPr>
+      <w:r>
+        <w:rPr>
+          <w:rFonts w:ascii="Courier New" w:eastAsia="Times New Roman" w:hAnsi="Courier New" w:cs="Courier New"/>
+          <w:color w:val="30332D"/>
+          <w:sz w:val="20"/>
+          <w:szCs w:val="20"/>
+          <w:lang w:val="en-GB" w:eastAsia="fr-BE"/>
+        </w:rPr>
+        <w:t>and [</w:t>
+      </w:r>
+      <w:proofErr w:type="spellStart"/>
+      <w:r>
+        <w:rPr>
+          <w:rFonts w:ascii="Courier New" w:eastAsia="Times New Roman" w:hAnsi="Courier New" w:cs="Courier New"/>
+          <w:color w:val="30332D"/>
+          <w:sz w:val="20"/>
+          <w:szCs w:val="20"/>
+          <w:lang w:val="en-GB" w:eastAsia="fr-BE"/>
+        </w:rPr>
+        <w:t>cmsDocument</w:t>
+      </w:r>
+      <w:proofErr w:type="spellEnd"/>
+      <w:r>
+        <w:rPr>
+          <w:rFonts w:ascii="Courier New" w:eastAsia="Times New Roman" w:hAnsi="Courier New" w:cs="Courier New"/>
+          <w:color w:val="30332D"/>
+          <w:sz w:val="20"/>
+          <w:szCs w:val="20"/>
+          <w:lang w:val="en-GB" w:eastAsia="fr-BE"/>
+        </w:rPr>
+        <w:t>].</w:t>
+      </w:r>
+      <w:proofErr w:type="spellStart"/>
+      <w:r>
+        <w:rPr>
+          <w:rFonts w:ascii="Courier New" w:eastAsia="Times New Roman" w:hAnsi="Courier New" w:cs="Courier New"/>
+          <w:color w:val="30332D"/>
+          <w:sz w:val="20"/>
+          <w:szCs w:val="20"/>
+          <w:lang w:val="en-GB" w:eastAsia="fr-BE"/>
+        </w:rPr>
+        <w:t>versionId</w:t>
+      </w:r>
+      <w:proofErr w:type="spellEnd"/>
+      <w:r>
+        <w:rPr>
+          <w:rFonts w:ascii="Courier New" w:eastAsia="Times New Roman" w:hAnsi="Courier New" w:cs="Courier New"/>
+          <w:color w:val="30332D"/>
+          <w:sz w:val="20"/>
+          <w:szCs w:val="20"/>
+          <w:lang w:val="en-GB" w:eastAsia="fr-BE"/>
+        </w:rPr>
+        <w:t xml:space="preserve"> = [</w:t>
+      </w:r>
+      <w:proofErr w:type="spellStart"/>
+      <w:r>
+        <w:rPr>
+          <w:rFonts w:ascii="Courier New" w:eastAsia="Times New Roman" w:hAnsi="Courier New" w:cs="Courier New"/>
+          <w:color w:val="30332D"/>
+          <w:sz w:val="20"/>
+          <w:szCs w:val="20"/>
+          <w:lang w:val="en-GB" w:eastAsia="fr-BE"/>
+        </w:rPr>
+        <w:t>cmsPropertyData</w:t>
+      </w:r>
+      <w:proofErr w:type="spellEnd"/>
+      <w:r>
+        <w:rPr>
+          <w:rFonts w:ascii="Courier New" w:eastAsia="Times New Roman" w:hAnsi="Courier New" w:cs="Courier New"/>
+          <w:color w:val="30332D"/>
+          <w:sz w:val="20"/>
+          <w:szCs w:val="20"/>
+          <w:lang w:val="en-GB" w:eastAsia="fr-BE"/>
+        </w:rPr>
+        <w:t>].</w:t>
+      </w:r>
+      <w:proofErr w:type="spellStart"/>
+      <w:r>
+        <w:rPr>
+          <w:rFonts w:ascii="Courier New" w:eastAsia="Times New Roman" w:hAnsi="Courier New" w:cs="Courier New"/>
+          <w:color w:val="30332D"/>
+          <w:sz w:val="20"/>
+          <w:szCs w:val="20"/>
+          <w:lang w:val="en-GB" w:eastAsia="fr-BE"/>
+        </w:rPr>
+        <w:t>versionId</w:t>
+      </w:r>
+      <w:proofErr w:type="spellEnd"/>
+      <w:r>
+        <w:rPr>
+          <w:rFonts w:ascii="Courier New" w:eastAsia="Times New Roman" w:hAnsi="Courier New" w:cs="Courier New"/>
+          <w:color w:val="30332D"/>
+          <w:sz w:val="20"/>
+          <w:szCs w:val="20"/>
+          <w:lang w:val="en-GB" w:eastAsia="fr-BE"/>
+        </w:rPr>
+        <w:t xml:space="preserve"> and</w:t>
+      </w:r>
+    </w:p>
+    <w:p>
+      <w:pPr>
+        <w:spacing w:before="240" w:after="240" w:line="240" w:lineRule="auto"/>
+        <w:jc w:val="both"/>
+        <w:rPr>
+          <w:rFonts w:ascii="Segoe UI" w:eastAsia="Times New Roman" w:hAnsi="Segoe UI" w:cs="Segoe UI"/>
+          <w:color w:val="30332D"/>
+          <w:sz w:val="20"/>
+          <w:szCs w:val="20"/>
+          <w:lang w:val="en-GB" w:eastAsia="fr-BE"/>
+        </w:rPr>
+      </w:pPr>
+      <w:r>
+        <w:rPr>
+          <w:rFonts w:ascii="Courier New" w:eastAsia="Times New Roman" w:hAnsi="Courier New" w:cs="Courier New"/>
+          <w:color w:val="30332D"/>
+          <w:sz w:val="20"/>
+          <w:szCs w:val="20"/>
+          <w:lang w:val="en-GB" w:eastAsia="fr-BE"/>
+        </w:rPr>
+        <w:t>[</w:t>
+      </w:r>
+      <w:proofErr w:type="spellStart"/>
+      <w:r>
+        <w:rPr>
+          <w:rFonts w:ascii="Courier New" w:eastAsia="Times New Roman" w:hAnsi="Courier New" w:cs="Courier New"/>
+          <w:color w:val="30332D"/>
+          <w:sz w:val="20"/>
+          <w:szCs w:val="20"/>
+          <w:lang w:val="en-GB" w:eastAsia="fr-BE"/>
+        </w:rPr>
+        <w:t>cmsDocument</w:t>
+      </w:r>
+      <w:proofErr w:type="spellEnd"/>
+      <w:r>
+        <w:rPr>
+          <w:rFonts w:ascii="Courier New" w:eastAsia="Times New Roman" w:hAnsi="Courier New" w:cs="Courier New"/>
+          <w:color w:val="30332D"/>
+          <w:sz w:val="20"/>
+          <w:szCs w:val="20"/>
+          <w:lang w:val="en-GB" w:eastAsia="fr-BE"/>
+        </w:rPr>
+        <w:t>].newest = 1)</w:t>
+      </w:r>
+    </w:p>
+    <w:p>
+      <w:pPr>
+        <w:spacing w:before="240" w:after="240" w:line="240" w:lineRule="auto"/>
+        <w:jc w:val="both"/>
+        <w:rPr>
+          <w:rFonts w:ascii="Segoe UI" w:eastAsia="Times New Roman" w:hAnsi="Segoe UI" w:cs="Segoe UI"/>
+          <w:color w:val="30332D"/>
+          <w:sz w:val="20"/>
+          <w:szCs w:val="20"/>
+          <w:lang w:val="en-GB" w:eastAsia="fr-BE"/>
+        </w:rPr>
+      </w:pPr>
+      <w:r>
+        <w:rPr>
+          <w:rFonts w:ascii="Segoe UI" w:eastAsia="Times New Roman" w:hAnsi="Segoe UI" w:cs="Segoe UI"/>
+          <w:color w:val="30332D"/>
+          <w:sz w:val="20"/>
+          <w:szCs w:val="20"/>
+          <w:lang w:val="en-GB" w:eastAsia="fr-BE"/>
+        </w:rPr>
+        <w:t xml:space="preserve">As mentioned in the previous section, if tabs are used for translations (please see section </w:t>
+      </w:r>
+      <w:r>
+        <w:rPr>
+          <w:rFonts w:ascii="Segoe UI" w:eastAsia="Times New Roman" w:hAnsi="Segoe UI" w:cs="Segoe UI"/>
+          <w:color w:val="30332D"/>
+          <w:sz w:val="20"/>
+          <w:szCs w:val="20"/>
+          <w:lang w:val="en-GB" w:eastAsia="fr-BE"/>
+        </w:rPr>
+        <w:t xml:space="preserve">An </w:t>
+      </w:r>
+      <w:r>
+        <w:rPr>
+          <w:rFonts w:ascii="Segoe UI" w:eastAsia="Times New Roman" w:hAnsi="Segoe UI" w:cs="Segoe UI"/>
+          <w:i/>
+          <w:color w:val="30332D"/>
+          <w:sz w:val="20"/>
+          <w:szCs w:val="20"/>
+          <w:lang w:val="en-GB" w:eastAsia="fr-BE"/>
+        </w:rPr>
+        <w:t>Alternative Way to Work, Using Tabs</w:t>
+      </w:r>
+      <w:r>
+        <w:rPr>
+          <w:rFonts w:ascii="Segoe UI" w:eastAsia="Times New Roman" w:hAnsi="Segoe UI" w:cs="Segoe UI"/>
+          <w:color w:val="30332D"/>
+          <w:sz w:val="20"/>
+          <w:szCs w:val="20"/>
+          <w:lang w:val="en-GB" w:eastAsia="fr-BE"/>
+        </w:rPr>
+        <w:t xml:space="preserve">), the suffix of each property has to include the culture, in capitals, so we now need to make that change (e.g. </w:t>
+      </w:r>
+      <w:proofErr w:type="spellStart"/>
+      <w:r>
+        <w:rPr>
+          <w:rFonts w:ascii="Segoe UI" w:eastAsia="Times New Roman" w:hAnsi="Segoe UI" w:cs="Segoe UI"/>
+          <w:color w:val="30332D"/>
+          <w:sz w:val="20"/>
+          <w:szCs w:val="20"/>
+          <w:lang w:val="en-GB" w:eastAsia="fr-BE"/>
+        </w:rPr>
+        <w:t>bodyText_fr</w:t>
+      </w:r>
+      <w:proofErr w:type="spellEnd"/>
+      <w:r>
+        <w:rPr>
+          <w:rFonts w:ascii="Segoe UI" w:eastAsia="Times New Roman" w:hAnsi="Segoe UI" w:cs="Segoe UI"/>
+          <w:color w:val="30332D"/>
+          <w:sz w:val="20"/>
+          <w:szCs w:val="20"/>
+          <w:lang w:val="en-GB" w:eastAsia="fr-BE"/>
+        </w:rPr>
+        <w:t xml:space="preserve"> to </w:t>
+      </w:r>
+      <w:proofErr w:type="spellStart"/>
+      <w:r>
+        <w:rPr>
+          <w:rFonts w:ascii="Segoe UI" w:eastAsia="Times New Roman" w:hAnsi="Segoe UI" w:cs="Segoe UI"/>
+          <w:color w:val="30332D"/>
+          <w:sz w:val="20"/>
+          <w:szCs w:val="20"/>
+          <w:lang w:val="en-GB" w:eastAsia="fr-BE"/>
+        </w:rPr>
+        <w:t>bodyText_fr</w:t>
+      </w:r>
+      <w:proofErr w:type="spellEnd"/>
+      <w:r>
+        <w:rPr>
+          <w:rFonts w:ascii="Segoe UI" w:eastAsia="Times New Roman" w:hAnsi="Segoe UI" w:cs="Segoe UI"/>
+          <w:color w:val="30332D"/>
+          <w:sz w:val="20"/>
+          <w:szCs w:val="20"/>
+          <w:lang w:val="en-GB" w:eastAsia="fr-BE"/>
+        </w:rPr>
+        <w:t xml:space="preserve">-FR). The safest way to do this is through the </w:t>
+      </w:r>
+      <w:proofErr w:type="spellStart"/>
+      <w:r>
+        <w:rPr>
+          <w:rFonts w:ascii="Segoe UI" w:eastAsia="Times New Roman" w:hAnsi="Segoe UI" w:cs="Segoe UI"/>
+          <w:color w:val="30332D"/>
+          <w:sz w:val="20"/>
+          <w:szCs w:val="20"/>
+          <w:lang w:val="en-GB" w:eastAsia="fr-BE"/>
+        </w:rPr>
+        <w:t>Umbraco</w:t>
+      </w:r>
+      <w:proofErr w:type="spellEnd"/>
+      <w:r>
+        <w:rPr>
+          <w:rFonts w:ascii="Segoe UI" w:eastAsia="Times New Roman" w:hAnsi="Segoe UI" w:cs="Segoe UI"/>
+          <w:color w:val="30332D"/>
+          <w:sz w:val="20"/>
+          <w:szCs w:val="20"/>
+          <w:lang w:val="en-GB" w:eastAsia="fr-BE"/>
+        </w:rPr>
+        <w:t xml:space="preserve"> interface, by modifying the necessary document types in the Settings session.</w:t>
+      </w:r>
+    </w:p>
+    <w:p>
+      <w:pPr>
+        <w:spacing w:before="240" w:after="240" w:line="240" w:lineRule="auto"/>
+        <w:jc w:val="both"/>
+        <w:rPr>
+          <w:rFonts w:ascii="Segoe UI" w:eastAsia="Times New Roman" w:hAnsi="Segoe UI" w:cs="Segoe UI"/>
+          <w:color w:val="30332D"/>
+          <w:sz w:val="20"/>
+          <w:szCs w:val="20"/>
+          <w:lang w:val="en-GB" w:eastAsia="fr-BE"/>
+        </w:rPr>
+      </w:pPr>
+      <w:r>
+        <w:rPr>
+          <w:rFonts w:ascii="Segoe UI" w:eastAsia="Times New Roman" w:hAnsi="Segoe UI" w:cs="Segoe UI"/>
+          <w:color w:val="30332D"/>
+          <w:sz w:val="20"/>
+          <w:szCs w:val="20"/>
+          <w:lang w:val="en-GB" w:eastAsia="fr-BE"/>
+        </w:rPr>
+        <w:t>Finally, we need to rebuild the xml cache of our instance. This can be done by logging into the back office and accessing the following URL (</w:t>
+      </w:r>
+      <w:proofErr w:type="spellStart"/>
+      <w:r>
+        <w:rPr>
+          <w:rFonts w:ascii="Segoe UI" w:eastAsia="Times New Roman" w:hAnsi="Segoe UI" w:cs="Segoe UI"/>
+          <w:color w:val="30332D"/>
+          <w:sz w:val="20"/>
+          <w:szCs w:val="20"/>
+          <w:lang w:val="en-GB" w:eastAsia="fr-BE"/>
+        </w:rPr>
+        <w:t>localhost</w:t>
+      </w:r>
+      <w:proofErr w:type="spellEnd"/>
+      <w:r>
+        <w:rPr>
+          <w:rFonts w:ascii="Segoe UI" w:eastAsia="Times New Roman" w:hAnsi="Segoe UI" w:cs="Segoe UI"/>
+          <w:color w:val="30332D"/>
+          <w:sz w:val="20"/>
+          <w:szCs w:val="20"/>
+          <w:lang w:val="en-GB" w:eastAsia="fr-BE"/>
+        </w:rPr>
+        <w:t xml:space="preserve"> needs to be replaced with the domain of the website):</w:t>
+      </w:r>
+    </w:p>
+    <w:p>
+      <w:pPr>
+        <w:spacing w:before="240" w:after="240" w:line="240" w:lineRule="auto"/>
+        <w:jc w:val="both"/>
+        <w:rPr>
+          <w:rFonts w:ascii="Segoe UI" w:eastAsia="Times New Roman" w:hAnsi="Segoe UI" w:cs="Segoe UI"/>
+          <w:color w:val="30332D"/>
+          <w:sz w:val="20"/>
+          <w:szCs w:val="20"/>
+          <w:lang w:val="en-GB" w:eastAsia="fr-BE"/>
+        </w:rPr>
+      </w:pPr>
+      <w:r>
+        <w:rPr>
+          <w:rFonts w:ascii="Segoe UI" w:eastAsia="Times New Roman" w:hAnsi="Segoe UI" w:cs="Segoe UI"/>
+          <w:color w:val="30332D"/>
+          <w:sz w:val="20"/>
+          <w:szCs w:val="20"/>
+          <w:lang w:val="en-GB" w:eastAsia="fr-BE"/>
+        </w:rPr>
+        <w:t>http://localhost</w:t>
+      </w:r>
+      <w:r>
+        <w:rPr>
+          <w:lang w:val="en-GB"/>
+        </w:rPr>
+        <w:t xml:space="preserve"> </w:t>
+      </w:r>
+      <w:r>
+        <w:rPr>
+          <w:rFonts w:ascii="Segoe UI" w:eastAsia="Times New Roman" w:hAnsi="Segoe UI" w:cs="Segoe UI"/>
+          <w:color w:val="30332D"/>
+          <w:sz w:val="20"/>
+          <w:szCs w:val="20"/>
+          <w:lang w:val="en-GB" w:eastAsia="fr-BE"/>
+        </w:rPr>
+        <w:t>/</w:t>
+      </w:r>
+      <w:proofErr w:type="spellStart"/>
+      <w:r>
+        <w:rPr>
+          <w:rFonts w:ascii="Segoe UI" w:eastAsia="Times New Roman" w:hAnsi="Segoe UI" w:cs="Segoe UI"/>
+          <w:color w:val="30332D"/>
+          <w:sz w:val="20"/>
+          <w:szCs w:val="20"/>
+          <w:lang w:val="en-GB" w:eastAsia="fr-BE"/>
+        </w:rPr>
+        <w:t>umbraco</w:t>
+      </w:r>
+      <w:proofErr w:type="spellEnd"/>
+      <w:r>
+        <w:rPr>
+          <w:rFonts w:ascii="Segoe UI" w:eastAsia="Times New Roman" w:hAnsi="Segoe UI" w:cs="Segoe UI"/>
+          <w:color w:val="30332D"/>
+          <w:sz w:val="20"/>
+          <w:szCs w:val="20"/>
+          <w:lang w:val="en-GB" w:eastAsia="fr-BE"/>
+        </w:rPr>
+        <w:t>/dialogs/</w:t>
+      </w:r>
+      <w:proofErr w:type="spellStart"/>
+      <w:r>
+        <w:rPr>
+          <w:rFonts w:ascii="Segoe UI" w:eastAsia="Times New Roman" w:hAnsi="Segoe UI" w:cs="Segoe UI"/>
+          <w:color w:val="30332D"/>
+          <w:sz w:val="20"/>
+          <w:szCs w:val="20"/>
+          <w:lang w:val="en-GB" w:eastAsia="fr-BE"/>
+        </w:rPr>
+        <w:t>republish.aspx?xml</w:t>
+      </w:r>
+      <w:proofErr w:type="spellEnd"/>
+      <w:r>
+        <w:rPr>
+          <w:rFonts w:ascii="Segoe UI" w:eastAsia="Times New Roman" w:hAnsi="Segoe UI" w:cs="Segoe UI"/>
+          <w:color w:val="30332D"/>
+          <w:sz w:val="20"/>
+          <w:szCs w:val="20"/>
+          <w:lang w:val="en-GB" w:eastAsia="fr-BE"/>
+        </w:rPr>
+        <w:t>=true</w:t>
+      </w:r>
+    </w:p>
+    <w:p>
+      <w:pPr>
+        <w:spacing w:before="240" w:after="240" w:line="240" w:lineRule="auto"/>
+        <w:jc w:val="both"/>
+        <w:rPr>
+          <w:rFonts w:ascii="Segoe UI" w:eastAsia="Times New Roman" w:hAnsi="Segoe UI" w:cs="Segoe UI"/>
+          <w:color w:val="30332D"/>
+          <w:sz w:val="20"/>
+          <w:szCs w:val="20"/>
+          <w:lang w:val="en-GB" w:eastAsia="fr-BE"/>
+        </w:rPr>
+      </w:pPr>
+      <w:r>
+        <w:rPr>
+          <w:rFonts w:ascii="Segoe UI" w:eastAsia="Times New Roman" w:hAnsi="Segoe UI" w:cs="Segoe UI"/>
+          <w:color w:val="30332D"/>
+          <w:sz w:val="20"/>
+          <w:szCs w:val="20"/>
+          <w:lang w:val="en-GB" w:eastAsia="fr-BE"/>
+        </w:rPr>
+        <w:t>At this point</w:t>
+      </w:r>
+      <w:r>
+        <w:rPr>
+          <w:rFonts w:ascii="Segoe UI" w:eastAsia="Times New Roman" w:hAnsi="Segoe UI" w:cs="Segoe UI"/>
+          <w:color w:val="30332D"/>
+          <w:sz w:val="20"/>
+          <w:szCs w:val="20"/>
+          <w:lang w:val="en-GB" w:eastAsia="fr-BE"/>
+        </w:rPr>
+        <w:t>,</w:t>
+      </w:r>
+      <w:r>
+        <w:rPr>
+          <w:rFonts w:ascii="Segoe UI" w:eastAsia="Times New Roman" w:hAnsi="Segoe UI" w:cs="Segoe UI"/>
+          <w:color w:val="30332D"/>
+          <w:sz w:val="20"/>
+          <w:szCs w:val="20"/>
+          <w:lang w:val="en-GB" w:eastAsia="fr-BE"/>
+        </w:rPr>
+        <w:t xml:space="preserve"> the web site will have been migrated to being culture aware. It is best at this point to make sure that it works properly as it used to. Custom built scripts that assumed language codes in the </w:t>
+      </w:r>
+      <w:r>
+        <w:rPr>
+          <w:rFonts w:ascii="Segoe UI" w:eastAsia="Times New Roman" w:hAnsi="Segoe UI" w:cs="Segoe UI"/>
+          <w:color w:val="30332D"/>
+          <w:sz w:val="20"/>
+          <w:szCs w:val="20"/>
+          <w:lang w:val="en-GB" w:eastAsia="fr-BE"/>
+        </w:rPr>
+        <w:lastRenderedPageBreak/>
+        <w:t>format "</w:t>
+      </w:r>
+      <w:proofErr w:type="spellStart"/>
+      <w:r>
+        <w:rPr>
+          <w:rFonts w:ascii="Segoe UI" w:eastAsia="Times New Roman" w:hAnsi="Segoe UI" w:cs="Segoe UI"/>
+          <w:color w:val="30332D"/>
+          <w:sz w:val="20"/>
+          <w:szCs w:val="20"/>
+          <w:lang w:val="en-GB" w:eastAsia="fr-BE"/>
+        </w:rPr>
+        <w:t>fr</w:t>
+      </w:r>
+      <w:proofErr w:type="spellEnd"/>
+      <w:r>
+        <w:rPr>
+          <w:rFonts w:ascii="Segoe UI" w:eastAsia="Times New Roman" w:hAnsi="Segoe UI" w:cs="Segoe UI"/>
+          <w:color w:val="30332D"/>
+          <w:sz w:val="20"/>
+          <w:szCs w:val="20"/>
+          <w:lang w:val="en-GB" w:eastAsia="fr-BE"/>
+        </w:rPr>
+        <w:t>" instead of "</w:t>
+      </w:r>
+      <w:proofErr w:type="spellStart"/>
+      <w:r>
+        <w:rPr>
+          <w:rFonts w:ascii="Segoe UI" w:eastAsia="Times New Roman" w:hAnsi="Segoe UI" w:cs="Segoe UI"/>
+          <w:color w:val="30332D"/>
+          <w:sz w:val="20"/>
+          <w:szCs w:val="20"/>
+          <w:lang w:val="en-GB" w:eastAsia="fr-BE"/>
+        </w:rPr>
+        <w:t>fr</w:t>
+      </w:r>
+      <w:proofErr w:type="spellEnd"/>
+      <w:r>
+        <w:rPr>
+          <w:rFonts w:ascii="Segoe UI" w:eastAsia="Times New Roman" w:hAnsi="Segoe UI" w:cs="Segoe UI"/>
+          <w:color w:val="30332D"/>
+          <w:sz w:val="20"/>
+          <w:szCs w:val="20"/>
+          <w:lang w:val="en-GB" w:eastAsia="fr-BE"/>
+        </w:rPr>
+        <w:t xml:space="preserve">-FR" will need to be modified. Once that has been done, the additional languages can be added to the Settings section of the </w:t>
+      </w:r>
+      <w:proofErr w:type="spellStart"/>
+      <w:r>
+        <w:rPr>
+          <w:rFonts w:ascii="Segoe UI" w:eastAsia="Times New Roman" w:hAnsi="Segoe UI" w:cs="Segoe UI"/>
+          <w:color w:val="30332D"/>
+          <w:sz w:val="20"/>
+          <w:szCs w:val="20"/>
+          <w:lang w:val="en-GB" w:eastAsia="fr-BE"/>
+        </w:rPr>
+        <w:t>Umbraco</w:t>
+      </w:r>
+      <w:proofErr w:type="spellEnd"/>
+      <w:r>
+        <w:rPr>
+          <w:rFonts w:ascii="Segoe UI" w:eastAsia="Times New Roman" w:hAnsi="Segoe UI" w:cs="Segoe UI"/>
+          <w:color w:val="30332D"/>
+          <w:sz w:val="20"/>
+          <w:szCs w:val="20"/>
+          <w:lang w:val="en-GB" w:eastAsia="fr-BE"/>
+        </w:rPr>
+        <w:t xml:space="preserve"> back office at any time, just as if Polyglot had been configured to use cultures from the beginning.</w:t>
       </w:r>
     </w:p>
     <w:p>
@@ -5993,7 +8640,7 @@
 </file>
 
 <file path=customXml/itemProps1.xml><?xml version="1.0" encoding="utf-8"?>
-<ds:datastoreItem xmlns:ds="http://schemas.openxmlformats.org/officeDocument/2006/customXml" ds:itemID="{58D67210-0929-46D7-90B1-0F44FE2215C6}">
+<ds:datastoreItem xmlns:ds="http://schemas.openxmlformats.org/officeDocument/2006/customXml" ds:itemID="{7737F274-2BCB-4C79-8321-C736C4450C57}">
   <ds:schemaRefs>
     <ds:schemaRef ds:uri="http://schemas.openxmlformats.org/officeDocument/2006/bibliography"/>
   </ds:schemaRefs>

</xml_diff>

<commit_message>
Documentation updated with new video link
</commit_message>
<xml_diff>
--- a/Documentation.docx
+++ b/Documentation.docx
@@ -301,6 +301,9 @@
       <w:pPr>
         <w:spacing w:before="240" w:after="240" w:line="240" w:lineRule="auto"/>
         <w:jc w:val="center"/>
+        <w:rPr>
+          <w:lang w:val="en-GB"/>
+        </w:rPr>
       </w:pPr>
       <w:hyperlink r:id="rId9" w:tgtFrame="_blank" w:tooltip="Watch a demonstration" w:history="1">
         <w:r>
@@ -320,18 +323,27 @@
       <w:pPr>
         <w:spacing w:before="240" w:after="240" w:line="240" w:lineRule="auto"/>
         <w:jc w:val="center"/>
+        <w:rPr>
+          <w:lang w:val="en-GB"/>
+        </w:rPr>
       </w:pPr>
     </w:p>
     <w:p>
       <w:pPr>
         <w:spacing w:before="240" w:after="240" w:line="240" w:lineRule="auto"/>
         <w:jc w:val="center"/>
+        <w:rPr>
+          <w:lang w:val="en-GB"/>
+        </w:rPr>
       </w:pPr>
     </w:p>
     <w:p>
       <w:pPr>
         <w:spacing w:before="240" w:after="240" w:line="240" w:lineRule="auto"/>
         <w:jc w:val="center"/>
+        <w:rPr>
+          <w:lang w:val="en-GB"/>
+        </w:rPr>
       </w:pPr>
     </w:p>
     <w:p>
@@ -8159,7 +8171,7 @@
 </file>
 
 <file path=customXml/itemProps1.xml><?xml version="1.0" encoding="utf-8"?>
-<ds:datastoreItem xmlns:ds="http://schemas.openxmlformats.org/officeDocument/2006/customXml" ds:itemID="{7A83689F-E38A-41BE-93D4-80D010CC7821}">
+<ds:datastoreItem xmlns:ds="http://schemas.openxmlformats.org/officeDocument/2006/customXml" ds:itemID="{A83E0BF2-4A43-48EE-AD71-29C3980E93A1}">
   <ds:schemaRefs>
     <ds:schemaRef ds:uri="http://schemas.openxmlformats.org/officeDocument/2006/bibliography"/>
   </ds:schemaRefs>

</xml_diff>

<commit_message>
Second update of documentation video link
</commit_message>
<xml_diff>
--- a/Documentation.docx
+++ b/Documentation.docx
@@ -7254,7 +7254,7 @@
             <w:rPr>
               <w:noProof/>
             </w:rPr>
-            <w:t>2</w:t>
+            <w:t>9</w:t>
           </w:r>
         </w:fldSimple>
         <w:r>
@@ -8171,7 +8171,7 @@
 </file>
 
 <file path=customXml/itemProps1.xml><?xml version="1.0" encoding="utf-8"?>
-<ds:datastoreItem xmlns:ds="http://schemas.openxmlformats.org/officeDocument/2006/customXml" ds:itemID="{A83E0BF2-4A43-48EE-AD71-29C3980E93A1}">
+<ds:datastoreItem xmlns:ds="http://schemas.openxmlformats.org/officeDocument/2006/customXml" ds:itemID="{3CE77AE4-0EA2-47F7-A9AC-E86A8790CC0F}">
   <ds:schemaRefs>
     <ds:schemaRef ds:uri="http://schemas.openxmlformats.org/officeDocument/2006/bibliography"/>
   </ds:schemaRefs>

</xml_diff>

<commit_message>
Documentation correction for Umbraco >7.00
</commit_message>
<xml_diff>
--- a/Documentation.docx
+++ b/Documentation.docx
@@ -3491,7 +3491,51 @@
           <w:szCs w:val="20"/>
           <w:lang w:val="en-GB" w:eastAsia="fr-BE"/>
         </w:rPr>
-        <w:t xml:space="preserve">”. This will allow the Polyglot package to mark nodes of this document type not to appear in the navigation of the site. If, by convention, another alias is used for such fields on a specific site, that alias can also be used here, but the following key needs to be added to the </w:t>
+        <w:t xml:space="preserve">”. This will allow the Polyglot package to mark nodes of this document type not to appear in the navigation of the site. If, by convention, another alias is used for such fields on a specific site, that alias can also be used here, but the following key needs to be added to </w:t>
+      </w:r>
+      <w:proofErr w:type="spellStart"/>
+      <w:r>
+        <w:rPr>
+          <w:rFonts w:ascii="Segoe UI" w:eastAsia="Times New Roman" w:hAnsi="Segoe UI" w:cs="Segoe UI"/>
+          <w:color w:val="30332D"/>
+          <w:sz w:val="20"/>
+          <w:szCs w:val="20"/>
+          <w:lang w:val="en-GB" w:eastAsia="fr-BE"/>
+        </w:rPr>
+        <w:t>appSettings</w:t>
+      </w:r>
+      <w:proofErr w:type="spellEnd"/>
+      <w:r>
+        <w:rPr>
+          <w:rFonts w:ascii="Segoe UI" w:eastAsia="Times New Roman" w:hAnsi="Segoe UI" w:cs="Segoe UI"/>
+          <w:color w:val="30332D"/>
+          <w:sz w:val="20"/>
+          <w:szCs w:val="20"/>
+          <w:lang w:val="en-GB" w:eastAsia="fr-BE"/>
+        </w:rPr>
+        <w:t xml:space="preserve"> (in </w:t>
+      </w:r>
+      <w:proofErr w:type="spellStart"/>
+      <w:r>
+        <w:rPr>
+          <w:rFonts w:ascii="Segoe UI" w:eastAsia="Times New Roman" w:hAnsi="Segoe UI" w:cs="Segoe UI"/>
+          <w:color w:val="30332D"/>
+          <w:sz w:val="20"/>
+          <w:szCs w:val="20"/>
+          <w:lang w:val="en-GB" w:eastAsia="fr-BE"/>
+        </w:rPr>
+        <w:t>Web.config</w:t>
+      </w:r>
+      <w:proofErr w:type="spellEnd"/>
+      <w:r>
+        <w:rPr>
+          <w:rFonts w:ascii="Segoe UI" w:eastAsia="Times New Roman" w:hAnsi="Segoe UI" w:cs="Segoe UI"/>
+          <w:color w:val="30332D"/>
+          <w:sz w:val="20"/>
+          <w:szCs w:val="20"/>
+          <w:lang w:val="en-GB" w:eastAsia="fr-BE"/>
+        </w:rPr>
+        <w:t xml:space="preserve"> or </w:t>
       </w:r>
       <w:proofErr w:type="spellStart"/>
       <w:r>
@@ -3535,7 +3579,39 @@
           <w:szCs w:val="20"/>
           <w:lang w:val="en-GB" w:eastAsia="fr-BE"/>
         </w:rPr>
-        <w:t xml:space="preserve"> file:</w:t>
+        <w:t xml:space="preserve">, depending on your </w:t>
+      </w:r>
+      <w:proofErr w:type="spellStart"/>
+      <w:r>
+        <w:rPr>
+          <w:rFonts w:ascii="Segoe UI" w:eastAsia="Times New Roman" w:hAnsi="Segoe UI" w:cs="Segoe UI"/>
+          <w:color w:val="30332D"/>
+          <w:sz w:val="20"/>
+          <w:szCs w:val="20"/>
+          <w:lang w:val="en-GB" w:eastAsia="fr-BE"/>
+        </w:rPr>
+        <w:t>Umbraco</w:t>
+      </w:r>
+      <w:proofErr w:type="spellEnd"/>
+      <w:r>
+        <w:rPr>
+          <w:rFonts w:ascii="Segoe UI" w:eastAsia="Times New Roman" w:hAnsi="Segoe UI" w:cs="Segoe UI"/>
+          <w:color w:val="30332D"/>
+          <w:sz w:val="20"/>
+          <w:szCs w:val="20"/>
+          <w:lang w:val="en-GB" w:eastAsia="fr-BE"/>
+        </w:rPr>
+        <w:t xml:space="preserve"> setup)</w:t>
+      </w:r>
+      <w:r>
+        <w:rPr>
+          <w:rFonts w:ascii="Segoe UI" w:eastAsia="Times New Roman" w:hAnsi="Segoe UI" w:cs="Segoe UI"/>
+          <w:color w:val="30332D"/>
+          <w:sz w:val="20"/>
+          <w:szCs w:val="20"/>
+          <w:lang w:val="en-GB" w:eastAsia="fr-BE"/>
+        </w:rPr>
+        <w:t>:</w:t>
       </w:r>
     </w:p>
     <w:p>
@@ -4769,40 +4845,18 @@
           <w:szCs w:val="20"/>
           <w:lang w:val="en-GB" w:eastAsia="fr-BE"/>
         </w:rPr>
-        <w:t>Config</w:t>
-      </w:r>
-      <w:proofErr w:type="spellEnd"/>
-      <w:r>
-        <w:rPr>
-          <w:rFonts w:ascii="Segoe UI" w:eastAsia="Times New Roman" w:hAnsi="Segoe UI" w:cs="Segoe UI"/>
-          <w:color w:val="30332D"/>
-          <w:sz w:val="20"/>
-          <w:szCs w:val="20"/>
-          <w:lang w:val="en-GB" w:eastAsia="fr-BE"/>
-        </w:rPr>
-        <w:t>/</w:t>
-      </w:r>
-      <w:proofErr w:type="spellStart"/>
-      <w:r>
-        <w:rPr>
-          <w:rFonts w:ascii="Segoe UI" w:eastAsia="Times New Roman" w:hAnsi="Segoe UI" w:cs="Segoe UI"/>
-          <w:color w:val="30332D"/>
-          <w:sz w:val="20"/>
-          <w:szCs w:val="20"/>
-          <w:lang w:val="en-GB" w:eastAsia="fr-BE"/>
-        </w:rPr>
-        <w:t>appSettings.config</w:t>
-      </w:r>
-      <w:proofErr w:type="spellEnd"/>
-      <w:r>
-        <w:rPr>
-          <w:rFonts w:ascii="Segoe UI" w:eastAsia="Times New Roman" w:hAnsi="Segoe UI" w:cs="Segoe UI"/>
-          <w:color w:val="30332D"/>
-          <w:sz w:val="20"/>
-          <w:szCs w:val="20"/>
-          <w:lang w:val="en-GB" w:eastAsia="fr-BE"/>
-        </w:rPr>
-        <w:t xml:space="preserve"> file).</w:t>
+        <w:t>appSettings</w:t>
+      </w:r>
+      <w:proofErr w:type="spellEnd"/>
+      <w:r>
+        <w:rPr>
+          <w:rFonts w:ascii="Segoe UI" w:eastAsia="Times New Roman" w:hAnsi="Segoe UI" w:cs="Segoe UI"/>
+          <w:color w:val="30332D"/>
+          <w:sz w:val="20"/>
+          <w:szCs w:val="20"/>
+          <w:lang w:val="en-GB" w:eastAsia="fr-BE"/>
+        </w:rPr>
+        <w:t>).</w:t>
       </w:r>
       <w:r>
         <w:rPr>
@@ -4856,41 +4910,9 @@
           <w:szCs w:val="20"/>
           <w:lang w:val="en-GB" w:eastAsia="fr-BE"/>
         </w:rPr>
-        <w:t>Config</w:t>
-      </w:r>
-      <w:proofErr w:type="spellEnd"/>
-      <w:r>
-        <w:rPr>
-          <w:rFonts w:ascii="Segoe UI" w:eastAsia="Times New Roman" w:hAnsi="Segoe UI" w:cs="Segoe UI"/>
-          <w:color w:val="30332D"/>
-          <w:sz w:val="20"/>
-          <w:szCs w:val="20"/>
-          <w:lang w:val="en-GB" w:eastAsia="fr-BE"/>
-        </w:rPr>
-        <w:t>/</w:t>
-      </w:r>
-      <w:proofErr w:type="spellStart"/>
-      <w:r>
-        <w:rPr>
-          <w:rFonts w:ascii="Segoe UI" w:eastAsia="Times New Roman" w:hAnsi="Segoe UI" w:cs="Segoe UI"/>
-          <w:color w:val="30332D"/>
-          <w:sz w:val="20"/>
-          <w:szCs w:val="20"/>
-          <w:lang w:val="en-GB" w:eastAsia="fr-BE"/>
-        </w:rPr>
-        <w:t>appSettings.config</w:t>
-      </w:r>
-      <w:proofErr w:type="spellEnd"/>
-      <w:r>
-        <w:rPr>
-          <w:rFonts w:ascii="Segoe UI" w:eastAsia="Times New Roman" w:hAnsi="Segoe UI" w:cs="Segoe UI"/>
-          <w:color w:val="30332D"/>
-          <w:sz w:val="20"/>
-          <w:szCs w:val="20"/>
-          <w:lang w:val="en-GB" w:eastAsia="fr-BE"/>
-        </w:rPr>
-        <w:t xml:space="preserve"> file</w:t>
-      </w:r>
+        <w:t>appSettings</w:t>
+      </w:r>
+      <w:proofErr w:type="spellEnd"/>
       <w:r>
         <w:rPr>
           <w:rFonts w:ascii="Segoe UI" w:eastAsia="Times New Roman" w:hAnsi="Segoe UI" w:cs="Segoe UI"/>
@@ -5585,41 +5607,9 @@
           <w:szCs w:val="20"/>
           <w:lang w:val="en-GB" w:eastAsia="fr-BE"/>
         </w:rPr>
-        <w:t>Config</w:t>
-      </w:r>
-      <w:proofErr w:type="spellEnd"/>
-      <w:r>
-        <w:rPr>
-          <w:rFonts w:ascii="Segoe UI" w:eastAsia="Times New Roman" w:hAnsi="Segoe UI" w:cs="Segoe UI"/>
-          <w:color w:val="30332D"/>
-          <w:sz w:val="20"/>
-          <w:szCs w:val="20"/>
-          <w:lang w:val="en-GB" w:eastAsia="fr-BE"/>
-        </w:rPr>
-        <w:t>/</w:t>
-      </w:r>
-      <w:proofErr w:type="spellStart"/>
-      <w:r>
-        <w:rPr>
-          <w:rFonts w:ascii="Segoe UI" w:eastAsia="Times New Roman" w:hAnsi="Segoe UI" w:cs="Segoe UI"/>
-          <w:color w:val="30332D"/>
-          <w:sz w:val="20"/>
-          <w:szCs w:val="20"/>
-          <w:lang w:val="en-GB" w:eastAsia="fr-BE"/>
-        </w:rPr>
-        <w:t>appSettings.config</w:t>
-      </w:r>
-      <w:proofErr w:type="spellEnd"/>
-      <w:r>
-        <w:rPr>
-          <w:rFonts w:ascii="Segoe UI" w:eastAsia="Times New Roman" w:hAnsi="Segoe UI" w:cs="Segoe UI"/>
-          <w:color w:val="30332D"/>
-          <w:sz w:val="20"/>
-          <w:szCs w:val="20"/>
-          <w:lang w:val="en-GB" w:eastAsia="fr-BE"/>
-        </w:rPr>
-        <w:t xml:space="preserve"> file</w:t>
-      </w:r>
+        <w:t>appSettings</w:t>
+      </w:r>
+      <w:proofErr w:type="spellEnd"/>
       <w:r>
         <w:rPr>
           <w:rFonts w:ascii="Segoe UI" w:eastAsia="Times New Roman" w:hAnsi="Segoe UI" w:cs="Segoe UI"/>
@@ -6089,41 +6079,9 @@
           <w:szCs w:val="20"/>
           <w:lang w:val="en-GB" w:eastAsia="fr-BE"/>
         </w:rPr>
-        <w:t>Config</w:t>
-      </w:r>
-      <w:proofErr w:type="spellEnd"/>
-      <w:r>
-        <w:rPr>
-          <w:rFonts w:ascii="Segoe UI" w:eastAsia="Times New Roman" w:hAnsi="Segoe UI" w:cs="Segoe UI"/>
-          <w:color w:val="30332D"/>
-          <w:sz w:val="20"/>
-          <w:szCs w:val="20"/>
-          <w:lang w:val="en-GB" w:eastAsia="fr-BE"/>
-        </w:rPr>
-        <w:t>/</w:t>
-      </w:r>
-      <w:proofErr w:type="spellStart"/>
-      <w:r>
-        <w:rPr>
-          <w:rFonts w:ascii="Segoe UI" w:eastAsia="Times New Roman" w:hAnsi="Segoe UI" w:cs="Segoe UI"/>
-          <w:color w:val="30332D"/>
-          <w:sz w:val="20"/>
-          <w:szCs w:val="20"/>
-          <w:lang w:val="en-GB" w:eastAsia="fr-BE"/>
-        </w:rPr>
-        <w:t>appSettings.config</w:t>
-      </w:r>
-      <w:proofErr w:type="spellEnd"/>
-      <w:r>
-        <w:rPr>
-          <w:rFonts w:ascii="Segoe UI" w:eastAsia="Times New Roman" w:hAnsi="Segoe UI" w:cs="Segoe UI"/>
-          <w:color w:val="30332D"/>
-          <w:sz w:val="20"/>
-          <w:szCs w:val="20"/>
-          <w:lang w:val="en-GB" w:eastAsia="fr-BE"/>
-        </w:rPr>
-        <w:t xml:space="preserve"> file</w:t>
-      </w:r>
+        <w:t>appSettings</w:t>
+      </w:r>
+      <w:proofErr w:type="spellEnd"/>
       <w:r>
         <w:rPr>
           <w:rFonts w:ascii="Segoe UI" w:eastAsia="Times New Roman" w:hAnsi="Segoe UI" w:cs="Segoe UI"/>
@@ -6174,7 +6132,17 @@
           <w:szCs w:val="20"/>
           <w:lang w:val="en-GB" w:eastAsia="fr-BE"/>
         </w:rPr>
-        <w:t xml:space="preserve">Other than that, the package will function just like in the case of using a single culture per </w:t>
+        <w:t>Other than that, the package will function just like in the case of using a single culture per language.</w:t>
+      </w:r>
+      <w:r>
+        <w:rPr>
+          <w:rFonts w:ascii="Segoe UI" w:eastAsia="Times New Roman" w:hAnsi="Segoe UI" w:cs="Segoe UI"/>
+          <w:color w:val="30332D"/>
+          <w:sz w:val="20"/>
+          <w:szCs w:val="20"/>
+          <w:lang w:val="en-GB" w:eastAsia="fr-BE"/>
+        </w:rPr>
+        <w:t xml:space="preserve"> Note </w:t>
       </w:r>
       <w:r>
         <w:rPr>
@@ -6185,17 +6153,7 @@
           <w:lang w:val="en-GB" w:eastAsia="fr-BE"/>
         </w:rPr>
         <w:lastRenderedPageBreak/>
-        <w:t>language.</w:t>
-      </w:r>
-      <w:r>
-        <w:rPr>
-          <w:rFonts w:ascii="Segoe UI" w:eastAsia="Times New Roman" w:hAnsi="Segoe UI" w:cs="Segoe UI"/>
-          <w:color w:val="30332D"/>
-          <w:sz w:val="20"/>
-          <w:szCs w:val="20"/>
-          <w:lang w:val="en-GB" w:eastAsia="fr-BE"/>
-        </w:rPr>
-        <w:t xml:space="preserve"> Note however that, if tabs are used for translations</w:t>
+        <w:t>however that, if tabs are used for translations</w:t>
       </w:r>
       <w:r>
         <w:rPr>
@@ -7254,7 +7212,7 @@
             <w:rPr>
               <w:noProof/>
             </w:rPr>
-            <w:t>9</w:t>
+            <w:t>2</w:t>
           </w:r>
         </w:fldSimple>
         <w:r>
@@ -8171,7 +8129,7 @@
 </file>
 
 <file path=customXml/itemProps1.xml><?xml version="1.0" encoding="utf-8"?>
-<ds:datastoreItem xmlns:ds="http://schemas.openxmlformats.org/officeDocument/2006/customXml" ds:itemID="{3CE77AE4-0EA2-47F7-A9AC-E86A8790CC0F}">
+<ds:datastoreItem xmlns:ds="http://schemas.openxmlformats.org/officeDocument/2006/customXml" ds:itemID="{A9DDCAE3-E4D2-4274-B93D-6F46861D077F}">
   <ds:schemaRefs>
     <ds:schemaRef ds:uri="http://schemas.openxmlformats.org/officeDocument/2006/bibliography"/>
   </ds:schemaRefs>

</xml_diff>

<commit_message>
Updated documentation with information about the new PropertyReferenceTranslation macro
</commit_message>
<xml_diff>
--- a/Documentation.docx
+++ b/Documentation.docx
@@ -1,6 +1,6 @@
 
 <file path=word/document.xml><?xml version="1.0" encoding="utf-8"?>
-<w:document xmlns:ve="http://schemas.openxmlformats.org/markup-compatibility/2006" xmlns:o="urn:schemas-microsoft-com:office:office" xmlns:r="http://schemas.openxmlformats.org/officeDocument/2006/relationships" xmlns:m="http://schemas.openxmlformats.org/officeDocument/2006/math" xmlns:v="urn:schemas-microsoft-com:vml" xmlns:wp="http://schemas.openxmlformats.org/drawingml/2006/wordprocessingDrawing" xmlns:w10="urn:schemas-microsoft-com:office:word" xmlns:w="http://schemas.openxmlformats.org/wordprocessingml/2006/main" xmlns:wne="http://schemas.microsoft.com/office/word/2006/wordml">
+<w:document xmlns:wpc="http://schemas.microsoft.com/office/word/2010/wordprocessingCanvas" xmlns:mc="http://schemas.openxmlformats.org/markup-compatibility/2006" xmlns:o="urn:schemas-microsoft-com:office:office" xmlns:r="http://schemas.openxmlformats.org/officeDocument/2006/relationships" xmlns:m="http://schemas.openxmlformats.org/officeDocument/2006/math" xmlns:v="urn:schemas-microsoft-com:vml" xmlns:wp14="http://schemas.microsoft.com/office/word/2010/wordprocessingDrawing" xmlns:wp="http://schemas.openxmlformats.org/drawingml/2006/wordprocessingDrawing" xmlns:w10="urn:schemas-microsoft-com:office:word" xmlns:w="http://schemas.openxmlformats.org/wordprocessingml/2006/main" xmlns:w14="http://schemas.microsoft.com/office/word/2010/wordml" xmlns:w15="http://schemas.microsoft.com/office/word/2012/wordml" xmlns:wpg="http://schemas.microsoft.com/office/word/2010/wordprocessingGroup" xmlns:wpi="http://schemas.microsoft.com/office/word/2010/wordprocessingInk" xmlns:wne="http://schemas.microsoft.com/office/word/2006/wordml" xmlns:wps="http://schemas.microsoft.com/office/word/2010/wordprocessingShape" mc:Ignorable="w14 w15 wp14">
   <w:body>
     <w:p>
       <w:pPr>
@@ -209,49 +209,23 @@
           <w:lang w:val="en-GB"/>
         </w:rPr>
       </w:pPr>
+      <w:proofErr w:type="gramStart"/>
       <w:r>
         <w:rPr>
           <w:sz w:val="40"/>
           <w:szCs w:val="40"/>
           <w:lang w:val="en-GB"/>
         </w:rPr>
-        <w:t xml:space="preserve">by </w:t>
-      </w:r>
-      <w:proofErr w:type="spellStart"/>
+        <w:t>by</w:t>
+      </w:r>
+      <w:proofErr w:type="gramEnd"/>
       <w:r>
         <w:rPr>
           <w:sz w:val="40"/>
           <w:szCs w:val="40"/>
           <w:lang w:val="en-GB"/>
         </w:rPr>
-        <w:t>Dimitri</w:t>
-      </w:r>
-      <w:proofErr w:type="spellEnd"/>
-      <w:r>
-        <w:rPr>
-          <w:sz w:val="40"/>
-          <w:szCs w:val="40"/>
-          <w:lang w:val="en-GB"/>
-        </w:rPr>
-        <w:t xml:space="preserve"> </w:t>
-      </w:r>
-      <w:proofErr w:type="spellStart"/>
-      <w:r>
-        <w:rPr>
-          <w:sz w:val="40"/>
-          <w:szCs w:val="40"/>
-          <w:lang w:val="en-GB"/>
-        </w:rPr>
-        <w:t>Kourkoulis</w:t>
-      </w:r>
-      <w:proofErr w:type="spellEnd"/>
-      <w:r>
-        <w:rPr>
-          <w:sz w:val="40"/>
-          <w:szCs w:val="40"/>
-          <w:lang w:val="en-GB"/>
-        </w:rPr>
-        <w:t xml:space="preserve"> (</w:t>
+        <w:t xml:space="preserve"> Dimitri Kourkoulis (</w:t>
       </w:r>
       <w:hyperlink r:id="rId8" w:history="1">
         <w:r>
@@ -732,6 +706,8 @@
           </w:rPr>
           <w:t>Installation</w:t>
         </w:r>
+        <w:bookmarkStart w:id="2" w:name="_GoBack"/>
+        <w:bookmarkEnd w:id="2"/>
         <w:r>
           <w:rPr>
             <w:noProof/>
@@ -1674,7 +1650,7 @@
           <w:lang w:val="en-GB"/>
         </w:rPr>
       </w:pPr>
-      <w:bookmarkStart w:id="2" w:name="_Toc374422941"/>
+      <w:bookmarkStart w:id="3" w:name="_Toc374422941"/>
       <w:r>
         <w:rPr>
           <w:lang w:val="en-GB"/>
@@ -1696,7 +1672,7 @@
         </w:rPr>
         <w:t xml:space="preserve"> Versions</w:t>
       </w:r>
-      <w:bookmarkEnd w:id="2"/>
+      <w:bookmarkEnd w:id="3"/>
     </w:p>
     <w:p>
       <w:pPr>
@@ -1834,14 +1810,14 @@
           <w:lang w:val="en-GB"/>
         </w:rPr>
       </w:pPr>
-      <w:bookmarkStart w:id="3" w:name="_Toc374422942"/>
+      <w:bookmarkStart w:id="4" w:name="_Toc374422942"/>
       <w:r>
         <w:rPr>
           <w:lang w:val="en-GB"/>
         </w:rPr>
         <w:t>Functionality Overview</w:t>
       </w:r>
-      <w:bookmarkEnd w:id="3"/>
+      <w:bookmarkEnd w:id="4"/>
     </w:p>
     <w:p>
       <w:pPr>
@@ -1959,14 +1935,14 @@
           <w:lang w:val="en-GB"/>
         </w:rPr>
       </w:pPr>
-      <w:bookmarkStart w:id="4" w:name="_Toc374422943"/>
+      <w:bookmarkStart w:id="5" w:name="_Toc374422943"/>
       <w:r>
         <w:rPr>
           <w:lang w:val="en-GB"/>
         </w:rPr>
         <w:t>Installation</w:t>
       </w:r>
-      <w:bookmarkEnd w:id="4"/>
+      <w:bookmarkEnd w:id="5"/>
     </w:p>
     <w:p>
       <w:pPr>
@@ -2148,7 +2124,37 @@
           <w:szCs w:val="20"/>
           <w:lang w:val="en-GB" w:eastAsia="fr-BE"/>
         </w:rPr>
-        <w:t xml:space="preserve">: This script </w:t>
+        <w:t xml:space="preserve">: </w:t>
+      </w:r>
+      <w:r>
+        <w:rPr>
+          <w:rFonts w:ascii="Segoe UI" w:eastAsia="Times New Roman" w:hAnsi="Segoe UI" w:cs="Segoe UI"/>
+          <w:color w:val="30332D"/>
+          <w:sz w:val="20"/>
+          <w:szCs w:val="20"/>
+          <w:lang w:val="en-GB" w:eastAsia="fr-BE"/>
+        </w:rPr>
+        <w:t>A corresponding macro will also be created.</w:t>
+      </w:r>
+      <w:r>
+        <w:rPr>
+          <w:rFonts w:ascii="Segoe UI" w:eastAsia="Times New Roman" w:hAnsi="Segoe UI" w:cs="Segoe UI"/>
+          <w:color w:val="30332D"/>
+          <w:sz w:val="20"/>
+          <w:szCs w:val="20"/>
+          <w:lang w:val="en-GB" w:eastAsia="fr-BE"/>
+        </w:rPr>
+        <w:t xml:space="preserve"> </w:t>
+      </w:r>
+      <w:r>
+        <w:rPr>
+          <w:rFonts w:ascii="Segoe UI" w:eastAsia="Times New Roman" w:hAnsi="Segoe UI" w:cs="Segoe UI"/>
+          <w:color w:val="30332D"/>
+          <w:sz w:val="20"/>
+          <w:szCs w:val="20"/>
+          <w:lang w:val="en-GB" w:eastAsia="fr-BE"/>
+        </w:rPr>
+        <w:t xml:space="preserve">This script </w:t>
       </w:r>
       <w:r>
         <w:rPr>
@@ -2180,17 +2186,57 @@
           <w:szCs w:val="20"/>
           <w:lang w:val="en-GB" w:eastAsia="fr-BE"/>
         </w:rPr>
-        <w:t xml:space="preserve">, but it </w:t>
-      </w:r>
-      <w:r>
-        <w:rPr>
-          <w:rFonts w:ascii="Segoe UI" w:eastAsia="Times New Roman" w:hAnsi="Segoe UI" w:cs="Segoe UI"/>
-          <w:color w:val="30332D"/>
-          <w:sz w:val="20"/>
-          <w:szCs w:val="20"/>
-          <w:lang w:val="en-GB" w:eastAsia="fr-BE"/>
-        </w:rPr>
-        <w:t xml:space="preserve">can be used in other scripts developed for the site. Being given the id of an Umbraco node, the alias of one of its properties and a language code, it displays the translation of that property or its value </w:t>
+        <w:t xml:space="preserve">, </w:t>
+      </w:r>
+      <w:r>
+        <w:rPr>
+          <w:rFonts w:ascii="Segoe UI" w:eastAsia="Times New Roman" w:hAnsi="Segoe UI" w:cs="Segoe UI"/>
+          <w:color w:val="30332D"/>
+          <w:sz w:val="20"/>
+          <w:szCs w:val="20"/>
+          <w:lang w:val="en-GB" w:eastAsia="fr-BE"/>
+        </w:rPr>
+        <w:t>and</w:t>
+      </w:r>
+      <w:r>
+        <w:rPr>
+          <w:rFonts w:ascii="Segoe UI" w:eastAsia="Times New Roman" w:hAnsi="Segoe UI" w:cs="Segoe UI"/>
+          <w:color w:val="30332D"/>
+          <w:sz w:val="20"/>
+          <w:szCs w:val="20"/>
+          <w:lang w:val="en-GB" w:eastAsia="fr-BE"/>
+        </w:rPr>
+        <w:t xml:space="preserve"> it </w:t>
+      </w:r>
+      <w:r>
+        <w:rPr>
+          <w:rFonts w:ascii="Segoe UI" w:eastAsia="Times New Roman" w:hAnsi="Segoe UI" w:cs="Segoe UI"/>
+          <w:color w:val="30332D"/>
+          <w:sz w:val="20"/>
+          <w:szCs w:val="20"/>
+          <w:lang w:val="en-GB" w:eastAsia="fr-BE"/>
+        </w:rPr>
+        <w:t>can be used in other scripts developed for the site. Being given the id of an Umbraco node, the alias of one of its properties and a language code</w:t>
+      </w:r>
+      <w:r>
+        <w:rPr>
+          <w:rFonts w:ascii="Segoe UI" w:eastAsia="Times New Roman" w:hAnsi="Segoe UI" w:cs="Segoe UI"/>
+          <w:color w:val="30332D"/>
+          <w:sz w:val="20"/>
+          <w:szCs w:val="20"/>
+          <w:lang w:val="en-GB" w:eastAsia="fr-BE"/>
+        </w:rPr>
+        <w:t xml:space="preserve"> (optionally, otherwise it picks up the language selected by the visitor)</w:t>
+      </w:r>
+      <w:r>
+        <w:rPr>
+          <w:rFonts w:ascii="Segoe UI" w:eastAsia="Times New Roman" w:hAnsi="Segoe UI" w:cs="Segoe UI"/>
+          <w:color w:val="30332D"/>
+          <w:sz w:val="20"/>
+          <w:szCs w:val="20"/>
+          <w:lang w:val="en-GB" w:eastAsia="fr-BE"/>
+        </w:rPr>
+        <w:t xml:space="preserve">, it displays the translation of that property or its value </w:t>
       </w:r>
       <w:r>
         <w:rPr>
@@ -2282,39 +2328,7 @@
           <w:szCs w:val="20"/>
           <w:lang w:val="en-GB" w:eastAsia="fr-BE"/>
         </w:rPr>
-        <w:t xml:space="preserve"> Please note that, most likely, it will have to be used in combination with </w:t>
-      </w:r>
-      <w:proofErr w:type="spellStart"/>
-      <w:r>
-        <w:rPr>
-          <w:rFonts w:ascii="Segoe UI" w:eastAsia="Times New Roman" w:hAnsi="Segoe UI" w:cs="Segoe UI"/>
-          <w:color w:val="30332D"/>
-          <w:sz w:val="20"/>
-          <w:szCs w:val="20"/>
-          <w:lang w:val="en-GB" w:eastAsia="fr-BE"/>
-        </w:rPr>
-        <w:t>S</w:t>
-      </w:r>
-      <w:r>
-        <w:rPr>
-          <w:rFonts w:ascii="Segoe UI" w:eastAsia="Times New Roman" w:hAnsi="Segoe UI" w:cs="Segoe UI"/>
-          <w:color w:val="30332D"/>
-          <w:sz w:val="20"/>
-          <w:szCs w:val="20"/>
-          <w:lang w:val="en-GB" w:eastAsia="fr-BE"/>
-        </w:rPr>
-        <w:t>electedLanguage.cshtml</w:t>
-      </w:r>
-      <w:proofErr w:type="spellEnd"/>
-      <w:r>
-        <w:rPr>
-          <w:rFonts w:ascii="Segoe UI" w:eastAsia="Times New Roman" w:hAnsi="Segoe UI" w:cs="Segoe UI"/>
-          <w:color w:val="30332D"/>
-          <w:sz w:val="20"/>
-          <w:szCs w:val="20"/>
-          <w:lang w:val="en-GB" w:eastAsia="fr-BE"/>
-        </w:rPr>
-        <w:t>.</w:t>
+        <w:t xml:space="preserve"> </w:t>
       </w:r>
     </w:p>
     <w:p>
@@ -2373,9 +2387,32 @@
           <w:szCs w:val="20"/>
           <w:lang w:val="en-GB" w:eastAsia="fr-BE"/>
         </w:rPr>
-        <w:t xml:space="preserve">: This script renders the ISO code of the language which the user has selected, for example en, </w:t>
-      </w:r>
-      <w:proofErr w:type="spellStart"/>
+        <w:t xml:space="preserve">: This script renders the ISO code of the language which the user has selected, for example </w:t>
+      </w:r>
+      <w:proofErr w:type="spellStart"/>
+      <w:r>
+        <w:rPr>
+          <w:rFonts w:ascii="Segoe UI" w:eastAsia="Times New Roman" w:hAnsi="Segoe UI" w:cs="Segoe UI"/>
+          <w:color w:val="30332D"/>
+          <w:sz w:val="20"/>
+          <w:szCs w:val="20"/>
+          <w:lang w:val="en-GB" w:eastAsia="fr-BE"/>
+        </w:rPr>
+        <w:t>en</w:t>
+      </w:r>
+      <w:proofErr w:type="spellEnd"/>
+      <w:r>
+        <w:rPr>
+          <w:rFonts w:ascii="Segoe UI" w:eastAsia="Times New Roman" w:hAnsi="Segoe UI" w:cs="Segoe UI"/>
+          <w:color w:val="30332D"/>
+          <w:sz w:val="20"/>
+          <w:szCs w:val="20"/>
+          <w:lang w:val="en-GB" w:eastAsia="fr-BE"/>
+        </w:rPr>
+        <w:t xml:space="preserve">, </w:t>
+      </w:r>
+      <w:proofErr w:type="spellStart"/>
+      <w:proofErr w:type="gramStart"/>
       <w:r>
         <w:rPr>
           <w:rFonts w:ascii="Segoe UI" w:eastAsia="Times New Roman" w:hAnsi="Segoe UI" w:cs="Segoe UI"/>
@@ -2387,6 +2424,7 @@
         <w:t>fr</w:t>
       </w:r>
       <w:proofErr w:type="spellEnd"/>
+      <w:proofErr w:type="gramEnd"/>
       <w:r>
         <w:rPr>
           <w:rFonts w:ascii="Segoe UI" w:eastAsia="Times New Roman" w:hAnsi="Segoe UI" w:cs="Segoe UI"/>
@@ -2917,29 +2955,7 @@
           <w:szCs w:val="20"/>
           <w:lang w:val="en-GB" w:eastAsia="fr-BE"/>
         </w:rPr>
-        <w:t>\</w:t>
-      </w:r>
-      <w:proofErr w:type="spellStart"/>
-      <w:r>
-        <w:rPr>
-          <w:rFonts w:ascii="Segoe UI" w:eastAsia="Times New Roman" w:hAnsi="Segoe UI" w:cs="Segoe UI"/>
-          <w:color w:val="30332D"/>
-          <w:sz w:val="20"/>
-          <w:szCs w:val="20"/>
-          <w:lang w:val="en-GB" w:eastAsia="fr-BE"/>
-        </w:rPr>
-        <w:t>plugins</w:t>
-      </w:r>
-      <w:proofErr w:type="spellEnd"/>
-      <w:r>
-        <w:rPr>
-          <w:rFonts w:ascii="Segoe UI" w:eastAsia="Times New Roman" w:hAnsi="Segoe UI" w:cs="Segoe UI"/>
-          <w:color w:val="30332D"/>
-          <w:sz w:val="20"/>
-          <w:szCs w:val="20"/>
-          <w:lang w:val="en-GB" w:eastAsia="fr-BE"/>
-        </w:rPr>
-        <w:t>\</w:t>
+        <w:t>\plugins\</w:t>
       </w:r>
       <w:proofErr w:type="spellStart"/>
       <w:r>
@@ -3069,7 +3085,7 @@
           <w:lang w:val="en-GB"/>
         </w:rPr>
       </w:pPr>
-      <w:bookmarkStart w:id="5" w:name="_Toc374422944"/>
+      <w:bookmarkStart w:id="6" w:name="_Toc374422944"/>
       <w:r>
         <w:rPr>
           <w:lang w:val="en-GB"/>
@@ -3077,7 +3093,7 @@
         <w:lastRenderedPageBreak/>
         <w:t>Usage Instructions</w:t>
       </w:r>
-      <w:bookmarkEnd w:id="5"/>
+      <w:bookmarkEnd w:id="6"/>
     </w:p>
     <w:p>
       <w:pPr>
@@ -3086,14 +3102,14 @@
           <w:lang w:val="en-GB"/>
         </w:rPr>
       </w:pPr>
-      <w:bookmarkStart w:id="6" w:name="_Toc374422945"/>
+      <w:bookmarkStart w:id="7" w:name="_Toc374422945"/>
       <w:r>
         <w:rPr>
           <w:lang w:val="en-GB"/>
         </w:rPr>
         <w:t>Creating Translation Document Types</w:t>
       </w:r>
-      <w:bookmarkEnd w:id="6"/>
+      <w:bookmarkEnd w:id="7"/>
     </w:p>
     <w:p>
       <w:pPr>
@@ -3694,6 +3710,7 @@
         </w:rPr>
       </w:pPr>
       <w:proofErr w:type="spellStart"/>
+      <w:proofErr w:type="gramStart"/>
       <w:r>
         <w:rPr>
           <w:rFonts w:ascii="Segoe UI" w:eastAsia="Times New Roman" w:hAnsi="Segoe UI" w:cs="Segoe UI"/>
@@ -3705,6 +3722,7 @@
         <w:t>xxxx</w:t>
       </w:r>
       <w:proofErr w:type="spellEnd"/>
+      <w:proofErr w:type="gramEnd"/>
       <w:r>
         <w:rPr>
           <w:rFonts w:ascii="Segoe UI" w:eastAsia="Times New Roman" w:hAnsi="Segoe UI" w:cs="Segoe UI"/>
@@ -4136,6 +4154,7 @@
         <w:t xml:space="preserve">. This same template should be used by all translation pages. On the site, when a language is selected, the parameter </w:t>
       </w:r>
       <w:proofErr w:type="spellStart"/>
+      <w:proofErr w:type="gramStart"/>
       <w:r>
         <w:rPr>
           <w:rFonts w:ascii="Segoe UI" w:eastAsia="Times New Roman" w:hAnsi="Segoe UI" w:cs="Segoe UI"/>
@@ -4155,7 +4174,18 @@
           <w:szCs w:val="20"/>
           <w:lang w:val="en-GB" w:eastAsia="fr-BE"/>
         </w:rPr>
-        <w:t>=xx is added to the URL. The Translation template ensures that the preview of the translations works by redirecting to the main page (</w:t>
+        <w:t>=</w:t>
+      </w:r>
+      <w:proofErr w:type="gramEnd"/>
+      <w:r>
+        <w:rPr>
+          <w:rFonts w:ascii="Segoe UI" w:eastAsia="Times New Roman" w:hAnsi="Segoe UI" w:cs="Segoe UI"/>
+          <w:color w:val="30332D"/>
+          <w:sz w:val="20"/>
+          <w:szCs w:val="20"/>
+          <w:lang w:val="en-GB" w:eastAsia="fr-BE"/>
+        </w:rPr>
+        <w:t>xx is added to the URL. The Translation template ensures that the preview of the translations works by redirecting to the main page (</w:t>
       </w:r>
       <w:proofErr w:type="spellStart"/>
       <w:r>
@@ -4190,6 +4220,7 @@
         <w:t xml:space="preserve"> </w:t>
       </w:r>
       <w:proofErr w:type="spellStart"/>
+      <w:proofErr w:type="gramStart"/>
       <w:r>
         <w:rPr>
           <w:rFonts w:ascii="Segoe UI" w:eastAsia="Times New Roman" w:hAnsi="Segoe UI" w:cs="Segoe UI"/>
@@ -4201,6 +4232,7 @@
         <w:t>lang</w:t>
       </w:r>
       <w:proofErr w:type="spellEnd"/>
+      <w:proofErr w:type="gramEnd"/>
       <w:r>
         <w:rPr>
           <w:rFonts w:ascii="Segoe UI" w:eastAsia="Times New Roman" w:hAnsi="Segoe UI" w:cs="Segoe UI"/>
@@ -4399,7 +4431,7 @@
           <w:lang w:val="en-GB"/>
         </w:rPr>
       </w:pPr>
-      <w:bookmarkStart w:id="7" w:name="_Toc374422946"/>
+      <w:bookmarkStart w:id="8" w:name="_Toc374422946"/>
       <w:r>
         <w:rPr>
           <w:lang w:val="en-GB"/>
@@ -4407,7 +4439,7 @@
         <w:lastRenderedPageBreak/>
         <w:t>Creating Translations</w:t>
       </w:r>
-      <w:bookmarkEnd w:id="7"/>
+      <w:bookmarkEnd w:id="8"/>
     </w:p>
     <w:p>
       <w:pPr>
@@ -4996,7 +5028,7 @@
           <w:lang w:val="en-GB"/>
         </w:rPr>
       </w:pPr>
-      <w:bookmarkStart w:id="8" w:name="_Toc374422947"/>
+      <w:bookmarkStart w:id="9" w:name="_Toc374422947"/>
       <w:r>
         <w:rPr>
           <w:lang w:val="en-GB"/>
@@ -5009,7 +5041,7 @@
         </w:rPr>
         <w:t>abs</w:t>
       </w:r>
-      <w:bookmarkEnd w:id="8"/>
+      <w:bookmarkEnd w:id="9"/>
     </w:p>
     <w:p>
       <w:pPr>
@@ -5311,7 +5343,7 @@
           <w:lang w:val="en-GB"/>
         </w:rPr>
       </w:pPr>
-      <w:bookmarkStart w:id="9" w:name="_Toc374422948"/>
+      <w:bookmarkStart w:id="10" w:name="_Toc374422948"/>
       <w:r>
         <w:rPr>
           <w:lang w:val="en-GB"/>
@@ -5319,7 +5351,7 @@
         <w:lastRenderedPageBreak/>
         <w:t>Adding the Language Selector</w:t>
       </w:r>
-      <w:bookmarkEnd w:id="9"/>
+      <w:bookmarkEnd w:id="10"/>
     </w:p>
     <w:p>
       <w:pPr>
@@ -5628,14 +5660,14 @@
           <w:lang w:val="en-GB"/>
         </w:rPr>
       </w:pPr>
-      <w:bookmarkStart w:id="10" w:name="_Toc374422949"/>
+      <w:bookmarkStart w:id="11" w:name="_Toc374422949"/>
       <w:r>
         <w:rPr>
           <w:lang w:val="en-GB"/>
         </w:rPr>
         <w:t>Setting the Culture</w:t>
       </w:r>
-      <w:bookmarkEnd w:id="10"/>
+      <w:bookmarkEnd w:id="11"/>
     </w:p>
     <w:p>
       <w:pPr>
@@ -5840,14 +5872,14 @@
           <w:lang w:val="en-GB"/>
         </w:rPr>
       </w:pPr>
-      <w:bookmarkStart w:id="11" w:name="_Toc374422950"/>
+      <w:bookmarkStart w:id="12" w:name="_Toc374422950"/>
       <w:r>
         <w:rPr>
           <w:lang w:val="en-GB"/>
         </w:rPr>
         <w:t>Translating to Different Cultures of the Same Language</w:t>
       </w:r>
-      <w:bookmarkEnd w:id="11"/>
+      <w:bookmarkEnd w:id="12"/>
     </w:p>
     <w:p>
       <w:pPr>
@@ -5889,7 +5921,29 @@
           <w:szCs w:val="20"/>
           <w:lang w:val="en-GB" w:eastAsia="fr-BE"/>
         </w:rPr>
-        <w:t>supports using multiple cultures per language. In the past, it would only identify each language by its two-character ISO code (e.g. "en", "</w:t>
+        <w:t>supports using multiple cultures per language. In the past, it would only identify each language by its two-character ISO code (e.g. "</w:t>
+      </w:r>
+      <w:proofErr w:type="spellStart"/>
+      <w:r>
+        <w:rPr>
+          <w:rFonts w:ascii="Segoe UI" w:eastAsia="Times New Roman" w:hAnsi="Segoe UI" w:cs="Segoe UI"/>
+          <w:color w:val="30332D"/>
+          <w:sz w:val="20"/>
+          <w:szCs w:val="20"/>
+          <w:lang w:val="en-GB" w:eastAsia="fr-BE"/>
+        </w:rPr>
+        <w:t>en</w:t>
+      </w:r>
+      <w:proofErr w:type="spellEnd"/>
+      <w:r>
+        <w:rPr>
+          <w:rFonts w:ascii="Segoe UI" w:eastAsia="Times New Roman" w:hAnsi="Segoe UI" w:cs="Segoe UI"/>
+          <w:color w:val="30332D"/>
+          <w:sz w:val="20"/>
+          <w:szCs w:val="20"/>
+          <w:lang w:val="en-GB" w:eastAsia="fr-BE"/>
+        </w:rPr>
+        <w:t>", "</w:t>
       </w:r>
       <w:proofErr w:type="spellStart"/>
       <w:r>
@@ -5911,7 +5965,29 @@
           <w:szCs w:val="20"/>
           <w:lang w:val="en-GB" w:eastAsia="fr-BE"/>
         </w:rPr>
-        <w:t xml:space="preserve">", "de", etc). It now also supports culture identifiers. So for example, it is possible to identify separate languages </w:t>
+        <w:t xml:space="preserve">", "de", </w:t>
+      </w:r>
+      <w:proofErr w:type="spellStart"/>
+      <w:r>
+        <w:rPr>
+          <w:rFonts w:ascii="Segoe UI" w:eastAsia="Times New Roman" w:hAnsi="Segoe UI" w:cs="Segoe UI"/>
+          <w:color w:val="30332D"/>
+          <w:sz w:val="20"/>
+          <w:szCs w:val="20"/>
+          <w:lang w:val="en-GB" w:eastAsia="fr-BE"/>
+        </w:rPr>
+        <w:t>etc</w:t>
+      </w:r>
+      <w:proofErr w:type="spellEnd"/>
+      <w:r>
+        <w:rPr>
+          <w:rFonts w:ascii="Segoe UI" w:eastAsia="Times New Roman" w:hAnsi="Segoe UI" w:cs="Segoe UI"/>
+          <w:color w:val="30332D"/>
+          <w:sz w:val="20"/>
+          <w:szCs w:val="20"/>
+          <w:lang w:val="en-GB" w:eastAsia="fr-BE"/>
+        </w:rPr>
+        <w:t xml:space="preserve">). It now also supports culture identifiers. So for example, it is possible to identify separate languages </w:t>
       </w:r>
       <w:r>
         <w:rPr>
@@ -5931,9 +6007,32 @@
           <w:szCs w:val="20"/>
           <w:lang w:val="en-GB" w:eastAsia="fr-BE"/>
         </w:rPr>
-        <w:t xml:space="preserve"> en-US (United States English), en-GB (British English), </w:t>
-      </w:r>
-      <w:proofErr w:type="spellStart"/>
+        <w:t xml:space="preserve"> en-US (United States English), </w:t>
+      </w:r>
+      <w:proofErr w:type="spellStart"/>
+      <w:r>
+        <w:rPr>
+          <w:rFonts w:ascii="Segoe UI" w:eastAsia="Times New Roman" w:hAnsi="Segoe UI" w:cs="Segoe UI"/>
+          <w:color w:val="30332D"/>
+          <w:sz w:val="20"/>
+          <w:szCs w:val="20"/>
+          <w:lang w:val="en-GB" w:eastAsia="fr-BE"/>
+        </w:rPr>
+        <w:t>en</w:t>
+      </w:r>
+      <w:proofErr w:type="spellEnd"/>
+      <w:r>
+        <w:rPr>
+          <w:rFonts w:ascii="Segoe UI" w:eastAsia="Times New Roman" w:hAnsi="Segoe UI" w:cs="Segoe UI"/>
+          <w:color w:val="30332D"/>
+          <w:sz w:val="20"/>
+          <w:szCs w:val="20"/>
+          <w:lang w:val="en-GB" w:eastAsia="fr-BE"/>
+        </w:rPr>
+        <w:t xml:space="preserve">-GB (British English), </w:t>
+      </w:r>
+      <w:proofErr w:type="spellStart"/>
+      <w:proofErr w:type="gramStart"/>
       <w:r>
         <w:rPr>
           <w:rFonts w:ascii="Segoe UI" w:eastAsia="Times New Roman" w:hAnsi="Segoe UI" w:cs="Segoe UI"/>
@@ -5953,7 +6052,18 @@
           <w:szCs w:val="20"/>
           <w:lang w:val="en-GB" w:eastAsia="fr-BE"/>
         </w:rPr>
-        <w:t>-BE (Belgian French), etc.</w:t>
+        <w:t>-</w:t>
+      </w:r>
+      <w:proofErr w:type="gramEnd"/>
+      <w:r>
+        <w:rPr>
+          <w:rFonts w:ascii="Segoe UI" w:eastAsia="Times New Roman" w:hAnsi="Segoe UI" w:cs="Segoe UI"/>
+          <w:color w:val="30332D"/>
+          <w:sz w:val="20"/>
+          <w:szCs w:val="20"/>
+          <w:lang w:val="en-GB" w:eastAsia="fr-BE"/>
+        </w:rPr>
+        <w:t>BE (Belgian French), etc.</w:t>
       </w:r>
     </w:p>
     <w:p>
@@ -6326,6 +6436,7 @@
         <w:t xml:space="preserve"> not accepting dashes there. When used in the </w:t>
       </w:r>
       <w:proofErr w:type="spellStart"/>
+      <w:proofErr w:type="gramStart"/>
       <w:r>
         <w:rPr>
           <w:rFonts w:ascii="Segoe UI" w:eastAsia="Times New Roman" w:hAnsi="Segoe UI" w:cs="Segoe UI"/>
@@ -6348,6 +6459,7 @@
         <w:t>=</w:t>
       </w:r>
       <w:proofErr w:type="spellStart"/>
+      <w:proofErr w:type="gramEnd"/>
       <w:r>
         <w:rPr>
           <w:rFonts w:ascii="Segoe UI" w:eastAsia="Times New Roman" w:hAnsi="Segoe UI" w:cs="Segoe UI"/>
@@ -6462,14 +6574,14 @@
           <w:lang w:val="en-GB"/>
         </w:rPr>
       </w:pPr>
-      <w:bookmarkStart w:id="12" w:name="_Toc374422951"/>
+      <w:bookmarkStart w:id="13" w:name="_Toc374422951"/>
       <w:r>
         <w:rPr>
           <w:lang w:val="en-GB"/>
         </w:rPr>
         <w:t>Using Non-Standard Languages and Cultures</w:t>
       </w:r>
-      <w:bookmarkEnd w:id="12"/>
+      <w:bookmarkEnd w:id="13"/>
     </w:p>
     <w:p>
       <w:pPr>
@@ -6707,14 +6819,14 @@
           <w:lang w:val="en-GB"/>
         </w:rPr>
       </w:pPr>
-      <w:bookmarkStart w:id="13" w:name="_Toc374422952"/>
+      <w:bookmarkStart w:id="14" w:name="_Toc374422952"/>
       <w:r>
         <w:rPr>
           <w:lang w:val="en-GB"/>
         </w:rPr>
         <w:t>Further Steps</w:t>
       </w:r>
-      <w:bookmarkEnd w:id="13"/>
+      <w:bookmarkEnd w:id="14"/>
     </w:p>
     <w:p>
       <w:pPr>
@@ -6953,29 +7065,7 @@
           <w:szCs w:val="20"/>
           <w:lang w:val="en-GB" w:eastAsia="fr-BE"/>
         </w:rPr>
-        <w:t xml:space="preserve"> class assigned to the &lt;</w:t>
-      </w:r>
-      <w:proofErr w:type="spellStart"/>
-      <w:r>
-        <w:rPr>
-          <w:rFonts w:ascii="Segoe UI" w:eastAsia="Times New Roman" w:hAnsi="Segoe UI" w:cs="Segoe UI"/>
-          <w:color w:val="30332D"/>
-          <w:sz w:val="20"/>
-          <w:szCs w:val="20"/>
-          <w:lang w:val="en-GB" w:eastAsia="fr-BE"/>
-        </w:rPr>
-        <w:t>li</w:t>
-      </w:r>
-      <w:proofErr w:type="spellEnd"/>
-      <w:r>
-        <w:rPr>
-          <w:rFonts w:ascii="Segoe UI" w:eastAsia="Times New Roman" w:hAnsi="Segoe UI" w:cs="Segoe UI"/>
-          <w:color w:val="30332D"/>
-          <w:sz w:val="20"/>
-          <w:szCs w:val="20"/>
-          <w:lang w:val="en-GB" w:eastAsia="fr-BE"/>
-        </w:rPr>
-        <w:t>&gt; (item) which is currently selected. Having a specific class for this allows it to be differentiated from the non-selected items.</w:t>
+        <w:t xml:space="preserve"> class assigned to the &lt;li&gt; (item) which is currently selected. Having a specific class for this allows it to be differentiated from the non-selected items.</w:t>
       </w:r>
     </w:p>
     <w:p>
@@ -7125,7 +7215,7 @@
 </file>
 
 <file path=word/endnotes.xml><?xml version="1.0" encoding="utf-8"?>
-<w:endnotes xmlns:ve="http://schemas.openxmlformats.org/markup-compatibility/2006" xmlns:o="urn:schemas-microsoft-com:office:office" xmlns:r="http://schemas.openxmlformats.org/officeDocument/2006/relationships" xmlns:m="http://schemas.openxmlformats.org/officeDocument/2006/math" xmlns:v="urn:schemas-microsoft-com:vml" xmlns:wp="http://schemas.openxmlformats.org/drawingml/2006/wordprocessingDrawing" xmlns:w10="urn:schemas-microsoft-com:office:word" xmlns:w="http://schemas.openxmlformats.org/wordprocessingml/2006/main" xmlns:wne="http://schemas.microsoft.com/office/word/2006/wordml">
+<w:endnotes xmlns:wpc="http://schemas.microsoft.com/office/word/2010/wordprocessingCanvas" xmlns:mc="http://schemas.openxmlformats.org/markup-compatibility/2006" xmlns:o="urn:schemas-microsoft-com:office:office" xmlns:r="http://schemas.openxmlformats.org/officeDocument/2006/relationships" xmlns:m="http://schemas.openxmlformats.org/officeDocument/2006/math" xmlns:v="urn:schemas-microsoft-com:vml" xmlns:wp14="http://schemas.microsoft.com/office/word/2010/wordprocessingDrawing" xmlns:wp="http://schemas.openxmlformats.org/drawingml/2006/wordprocessingDrawing" xmlns:w10="urn:schemas-microsoft-com:office:word" xmlns:w="http://schemas.openxmlformats.org/wordprocessingml/2006/main" xmlns:w14="http://schemas.microsoft.com/office/word/2010/wordml" xmlns:w15="http://schemas.microsoft.com/office/word/2012/wordml" xmlns:wpg="http://schemas.microsoft.com/office/word/2010/wordprocessingGroup" xmlns:wpi="http://schemas.microsoft.com/office/word/2010/wordprocessingInk" xmlns:wne="http://schemas.microsoft.com/office/word/2006/wordml" xmlns:wps="http://schemas.microsoft.com/office/word/2010/wordprocessingShape" mc:Ignorable="w14 w15 wp14">
   <w:endnote w:type="separator" w:id="-1">
     <w:p>
       <w:pPr>
@@ -7150,7 +7240,7 @@
 </file>
 
 <file path=word/footer1.xml><?xml version="1.0" encoding="utf-8"?>
-<w:ftr xmlns:ve="http://schemas.openxmlformats.org/markup-compatibility/2006" xmlns:o="urn:schemas-microsoft-com:office:office" xmlns:r="http://schemas.openxmlformats.org/officeDocument/2006/relationships" xmlns:m="http://schemas.openxmlformats.org/officeDocument/2006/math" xmlns:v="urn:schemas-microsoft-com:vml" xmlns:wp="http://schemas.openxmlformats.org/drawingml/2006/wordprocessingDrawing" xmlns:w10="urn:schemas-microsoft-com:office:word" xmlns:w="http://schemas.openxmlformats.org/wordprocessingml/2006/main" xmlns:wne="http://schemas.microsoft.com/office/word/2006/wordml">
+<w:ftr xmlns:wpc="http://schemas.microsoft.com/office/word/2010/wordprocessingCanvas" xmlns:mc="http://schemas.openxmlformats.org/markup-compatibility/2006" xmlns:o="urn:schemas-microsoft-com:office:office" xmlns:r="http://schemas.openxmlformats.org/officeDocument/2006/relationships" xmlns:m="http://schemas.openxmlformats.org/officeDocument/2006/math" xmlns:v="urn:schemas-microsoft-com:vml" xmlns:wp14="http://schemas.microsoft.com/office/word/2010/wordprocessingDrawing" xmlns:wp="http://schemas.openxmlformats.org/drawingml/2006/wordprocessingDrawing" xmlns:w10="urn:schemas-microsoft-com:office:word" xmlns:w="http://schemas.openxmlformats.org/wordprocessingml/2006/main" xmlns:w14="http://schemas.microsoft.com/office/word/2010/wordml" xmlns:w15="http://schemas.microsoft.com/office/word/2012/wordml" xmlns:wpg="http://schemas.microsoft.com/office/word/2010/wordprocessingGroup" xmlns:wpi="http://schemas.microsoft.com/office/word/2010/wordprocessingInk" xmlns:wne="http://schemas.microsoft.com/office/word/2006/wordml" xmlns:wps="http://schemas.microsoft.com/office/word/2010/wordprocessingShape" mc:Ignorable="w14 w15 wp14">
   <w:sdt>
     <w:sdtPr>
       <w:id w:val="27767604"/>
@@ -7159,6 +7249,7 @@
         <w:docPartUnique/>
       </w:docPartObj>
     </w:sdtPr>
+    <w:sdtEndPr/>
     <w:sdtContent>
       <w:p>
         <w:pPr>
@@ -7183,7 +7274,7 @@
 </file>
 
 <file path=word/footer2.xml><?xml version="1.0" encoding="utf-8"?>
-<w:ftr xmlns:ve="http://schemas.openxmlformats.org/markup-compatibility/2006" xmlns:o="urn:schemas-microsoft-com:office:office" xmlns:r="http://schemas.openxmlformats.org/officeDocument/2006/relationships" xmlns:m="http://schemas.openxmlformats.org/officeDocument/2006/math" xmlns:v="urn:schemas-microsoft-com:vml" xmlns:wp="http://schemas.openxmlformats.org/drawingml/2006/wordprocessingDrawing" xmlns:w10="urn:schemas-microsoft-com:office:word" xmlns:w="http://schemas.openxmlformats.org/wordprocessingml/2006/main" xmlns:wne="http://schemas.microsoft.com/office/word/2006/wordml">
+<w:ftr xmlns:wpc="http://schemas.microsoft.com/office/word/2010/wordprocessingCanvas" xmlns:mc="http://schemas.openxmlformats.org/markup-compatibility/2006" xmlns:o="urn:schemas-microsoft-com:office:office" xmlns:r="http://schemas.openxmlformats.org/officeDocument/2006/relationships" xmlns:m="http://schemas.openxmlformats.org/officeDocument/2006/math" xmlns:v="urn:schemas-microsoft-com:vml" xmlns:wp14="http://schemas.microsoft.com/office/word/2010/wordprocessingDrawing" xmlns:wp="http://schemas.openxmlformats.org/drawingml/2006/wordprocessingDrawing" xmlns:w10="urn:schemas-microsoft-com:office:word" xmlns:w="http://schemas.openxmlformats.org/wordprocessingml/2006/main" xmlns:w14="http://schemas.microsoft.com/office/word/2010/wordml" xmlns:w15="http://schemas.microsoft.com/office/word/2012/wordml" xmlns:wpg="http://schemas.microsoft.com/office/word/2010/wordprocessingGroup" xmlns:wpi="http://schemas.microsoft.com/office/word/2010/wordprocessingInk" xmlns:wne="http://schemas.microsoft.com/office/word/2006/wordml" xmlns:wps="http://schemas.microsoft.com/office/word/2010/wordprocessingShape" mc:Ignorable="w14 w15 wp14">
   <w:sdt>
     <w:sdtPr>
       <w:id w:val="27767617"/>
@@ -7207,14 +7298,27 @@
           </w:pBdr>
           <w:jc w:val="center"/>
         </w:pPr>
-        <w:fldSimple w:instr=" PAGE   \* MERGEFORMAT ">
-          <w:r>
-            <w:rPr>
-              <w:noProof/>
-            </w:rPr>
-            <w:t>2</w:t>
-          </w:r>
-        </w:fldSimple>
+        <w:r>
+          <w:fldChar w:fldCharType="begin"/>
+        </w:r>
+        <w:r>
+          <w:instrText xml:space="preserve"> PAGE   \* MERGEFORMAT </w:instrText>
+        </w:r>
+        <w:r>
+          <w:fldChar w:fldCharType="separate"/>
+        </w:r>
+        <w:r>
+          <w:rPr>
+            <w:noProof/>
+          </w:rPr>
+          <w:t>9</w:t>
+        </w:r>
+        <w:r>
+          <w:rPr>
+            <w:noProof/>
+          </w:rPr>
+          <w:fldChar w:fldCharType="end"/>
+        </w:r>
         <w:r>
           <w:t xml:space="preserve"> </w:t>
         </w:r>
@@ -7230,7 +7334,7 @@
 </file>
 
 <file path=word/footnotes.xml><?xml version="1.0" encoding="utf-8"?>
-<w:footnotes xmlns:ve="http://schemas.openxmlformats.org/markup-compatibility/2006" xmlns:o="urn:schemas-microsoft-com:office:office" xmlns:r="http://schemas.openxmlformats.org/officeDocument/2006/relationships" xmlns:m="http://schemas.openxmlformats.org/officeDocument/2006/math" xmlns:v="urn:schemas-microsoft-com:vml" xmlns:wp="http://schemas.openxmlformats.org/drawingml/2006/wordprocessingDrawing" xmlns:w10="urn:schemas-microsoft-com:office:word" xmlns:w="http://schemas.openxmlformats.org/wordprocessingml/2006/main" xmlns:wne="http://schemas.microsoft.com/office/word/2006/wordml">
+<w:footnotes xmlns:wpc="http://schemas.microsoft.com/office/word/2010/wordprocessingCanvas" xmlns:mc="http://schemas.openxmlformats.org/markup-compatibility/2006" xmlns:o="urn:schemas-microsoft-com:office:office" xmlns:r="http://schemas.openxmlformats.org/officeDocument/2006/relationships" xmlns:m="http://schemas.openxmlformats.org/officeDocument/2006/math" xmlns:v="urn:schemas-microsoft-com:vml" xmlns:wp14="http://schemas.microsoft.com/office/word/2010/wordprocessingDrawing" xmlns:wp="http://schemas.openxmlformats.org/drawingml/2006/wordprocessingDrawing" xmlns:w10="urn:schemas-microsoft-com:office:word" xmlns:w="http://schemas.openxmlformats.org/wordprocessingml/2006/main" xmlns:w14="http://schemas.microsoft.com/office/word/2010/wordml" xmlns:w15="http://schemas.microsoft.com/office/word/2012/wordml" xmlns:wpg="http://schemas.microsoft.com/office/word/2010/wordprocessingGroup" xmlns:wpi="http://schemas.microsoft.com/office/word/2010/wordprocessingInk" xmlns:wne="http://schemas.microsoft.com/office/word/2006/wordml" xmlns:wps="http://schemas.microsoft.com/office/word/2010/wordprocessingShape" mc:Ignorable="w14 w15 wp14">
   <w:footnote w:type="separator" w:id="-1">
     <w:p>
       <w:pPr>
@@ -7255,7 +7359,7 @@
 </file>
 
 <file path=word/header1.xml><?xml version="1.0" encoding="utf-8"?>
-<w:hdr xmlns:ve="http://schemas.openxmlformats.org/markup-compatibility/2006" xmlns:o="urn:schemas-microsoft-com:office:office" xmlns:r="http://schemas.openxmlformats.org/officeDocument/2006/relationships" xmlns:m="http://schemas.openxmlformats.org/officeDocument/2006/math" xmlns:v="urn:schemas-microsoft-com:vml" xmlns:wp="http://schemas.openxmlformats.org/drawingml/2006/wordprocessingDrawing" xmlns:w10="urn:schemas-microsoft-com:office:word" xmlns:w="http://schemas.openxmlformats.org/wordprocessingml/2006/main" xmlns:wne="http://schemas.microsoft.com/office/word/2006/wordml">
+<w:hdr xmlns:wpc="http://schemas.microsoft.com/office/word/2010/wordprocessingCanvas" xmlns:mc="http://schemas.openxmlformats.org/markup-compatibility/2006" xmlns:o="urn:schemas-microsoft-com:office:office" xmlns:r="http://schemas.openxmlformats.org/officeDocument/2006/relationships" xmlns:m="http://schemas.openxmlformats.org/officeDocument/2006/math" xmlns:v="urn:schemas-microsoft-com:vml" xmlns:wp14="http://schemas.microsoft.com/office/word/2010/wordprocessingDrawing" xmlns:wp="http://schemas.openxmlformats.org/drawingml/2006/wordprocessingDrawing" xmlns:w10="urn:schemas-microsoft-com:office:word" xmlns:w="http://schemas.openxmlformats.org/wordprocessingml/2006/main" xmlns:w14="http://schemas.microsoft.com/office/word/2010/wordml" xmlns:w15="http://schemas.microsoft.com/office/word/2012/wordml" xmlns:wpg="http://schemas.microsoft.com/office/word/2010/wordprocessingGroup" xmlns:wpi="http://schemas.microsoft.com/office/word/2010/wordprocessingInk" xmlns:wne="http://schemas.microsoft.com/office/word/2006/wordml" xmlns:wps="http://schemas.microsoft.com/office/word/2010/wordprocessingShape" mc:Ignorable="w14 w15 wp14">
   <w:p>
     <w:pPr>
       <w:pStyle w:val="Header"/>
@@ -7265,7 +7369,7 @@
 </file>
 
 <file path=word/styles.xml><?xml version="1.0" encoding="utf-8"?>
-<w:styles xmlns:r="http://schemas.openxmlformats.org/officeDocument/2006/relationships" xmlns:w="http://schemas.openxmlformats.org/wordprocessingml/2006/main">
+<w:styles xmlns:mc="http://schemas.openxmlformats.org/markup-compatibility/2006" xmlns:r="http://schemas.openxmlformats.org/officeDocument/2006/relationships" xmlns:w="http://schemas.openxmlformats.org/wordprocessingml/2006/main" xmlns:w14="http://schemas.microsoft.com/office/word/2010/wordml" xmlns:w15="http://schemas.microsoft.com/office/word/2012/wordml" mc:Ignorable="w14 w15">
   <w:docDefaults>
     <w:rPrDefault>
       <w:rPr>
@@ -7281,144 +7385,378 @@
       </w:pPr>
     </w:pPrDefault>
   </w:docDefaults>
-  <w:latentStyles w:defLockedState="0" w:defUIPriority="99" w:defSemiHidden="1" w:defUnhideWhenUsed="1" w:defQFormat="0" w:count="267">
-    <w:lsdException w:name="Normal" w:semiHidden="0" w:uiPriority="0" w:unhideWhenUsed="0" w:qFormat="1"/>
-    <w:lsdException w:name="heading 1" w:semiHidden="0" w:uiPriority="9" w:unhideWhenUsed="0" w:qFormat="1"/>
-    <w:lsdException w:name="heading 2" w:uiPriority="9" w:qFormat="1"/>
-    <w:lsdException w:name="heading 3" w:uiPriority="9" w:qFormat="1"/>
-    <w:lsdException w:name="heading 4" w:uiPriority="9" w:qFormat="1"/>
-    <w:lsdException w:name="heading 5" w:uiPriority="9" w:qFormat="1"/>
-    <w:lsdException w:name="heading 6" w:uiPriority="9" w:qFormat="1"/>
-    <w:lsdException w:name="heading 7" w:uiPriority="9" w:qFormat="1"/>
-    <w:lsdException w:name="heading 8" w:uiPriority="9" w:qFormat="1"/>
-    <w:lsdException w:name="heading 9" w:uiPriority="9" w:qFormat="1"/>
-    <w:lsdException w:name="toc 1" w:uiPriority="39"/>
-    <w:lsdException w:name="toc 2" w:uiPriority="39"/>
-    <w:lsdException w:name="toc 3" w:uiPriority="39"/>
-    <w:lsdException w:name="toc 4" w:uiPriority="39"/>
-    <w:lsdException w:name="toc 5" w:uiPriority="39"/>
-    <w:lsdException w:name="toc 6" w:uiPriority="39"/>
-    <w:lsdException w:name="toc 7" w:uiPriority="39"/>
-    <w:lsdException w:name="toc 8" w:uiPriority="39"/>
-    <w:lsdException w:name="toc 9" w:uiPriority="39"/>
-    <w:lsdException w:name="caption" w:uiPriority="35" w:qFormat="1"/>
-    <w:lsdException w:name="Title" w:semiHidden="0" w:uiPriority="10" w:unhideWhenUsed="0" w:qFormat="1"/>
-    <w:lsdException w:name="Default Paragraph Font" w:uiPriority="1"/>
-    <w:lsdException w:name="Subtitle" w:semiHidden="0" w:uiPriority="11" w:unhideWhenUsed="0" w:qFormat="1"/>
-    <w:lsdException w:name="Strong" w:semiHidden="0" w:uiPriority="22" w:unhideWhenUsed="0" w:qFormat="1"/>
-    <w:lsdException w:name="Emphasis" w:semiHidden="0" w:uiPriority="20" w:unhideWhenUsed="0" w:qFormat="1"/>
-    <w:lsdException w:name="Table Grid" w:semiHidden="0" w:uiPriority="59" w:unhideWhenUsed="0"/>
-    <w:lsdException w:name="Placeholder Text" w:unhideWhenUsed="0"/>
-    <w:lsdException w:name="No Spacing" w:semiHidden="0" w:uiPriority="1" w:unhideWhenUsed="0" w:qFormat="1"/>
-    <w:lsdException w:name="Light Shading" w:semiHidden="0" w:uiPriority="60" w:unhideWhenUsed="0"/>
-    <w:lsdException w:name="Light List" w:semiHidden="0" w:uiPriority="61" w:unhideWhenUsed="0"/>
-    <w:lsdException w:name="Light Grid" w:semiHidden="0" w:uiPriority="62" w:unhideWhenUsed="0"/>
-    <w:lsdException w:name="Medium Shading 1" w:semiHidden="0" w:uiPriority="63" w:unhideWhenUsed="0"/>
-    <w:lsdException w:name="Medium Shading 2" w:semiHidden="0" w:uiPriority="64" w:unhideWhenUsed="0"/>
-    <w:lsdException w:name="Medium List 1" w:semiHidden="0" w:uiPriority="65" w:unhideWhenUsed="0"/>
-    <w:lsdException w:name="Medium List 2" w:semiHidden="0" w:uiPriority="66" w:unhideWhenUsed="0"/>
-    <w:lsdException w:name="Medium Grid 1" w:semiHidden="0" w:uiPriority="67" w:unhideWhenUsed="0"/>
-    <w:lsdException w:name="Medium Grid 2" w:semiHidden="0" w:uiPriority="68" w:unhideWhenUsed="0"/>
-    <w:lsdException w:name="Medium Grid 3" w:semiHidden="0" w:uiPriority="69" w:unhideWhenUsed="0"/>
-    <w:lsdException w:name="Dark List" w:semiHidden="0" w:uiPriority="70" w:unhideWhenUsed="0"/>
-    <w:lsdException w:name="Colorful Shading" w:semiHidden="0" w:uiPriority="71" w:unhideWhenUsed="0"/>
-    <w:lsdException w:name="Colorful List" w:semiHidden="0" w:uiPriority="72" w:unhideWhenUsed="0"/>
-    <w:lsdException w:name="Colorful Grid" w:semiHidden="0" w:uiPriority="73" w:unhideWhenUsed="0"/>
-    <w:lsdException w:name="Light Shading Accent 1" w:semiHidden="0" w:uiPriority="60" w:unhideWhenUsed="0"/>
-    <w:lsdException w:name="Light List Accent 1" w:semiHidden="0" w:uiPriority="61" w:unhideWhenUsed="0"/>
-    <w:lsdException w:name="Light Grid Accent 1" w:semiHidden="0" w:uiPriority="62" w:unhideWhenUsed="0"/>
-    <w:lsdException w:name="Medium Shading 1 Accent 1" w:semiHidden="0" w:uiPriority="63" w:unhideWhenUsed="0"/>
-    <w:lsdException w:name="Medium Shading 2 Accent 1" w:semiHidden="0" w:uiPriority="64" w:unhideWhenUsed="0"/>
-    <w:lsdException w:name="Medium List 1 Accent 1" w:semiHidden="0" w:uiPriority="65" w:unhideWhenUsed="0"/>
-    <w:lsdException w:name="Revision" w:unhideWhenUsed="0"/>
-    <w:lsdException w:name="List Paragraph" w:semiHidden="0" w:uiPriority="34" w:unhideWhenUsed="0" w:qFormat="1"/>
-    <w:lsdException w:name="Quote" w:semiHidden="0" w:uiPriority="29" w:unhideWhenUsed="0" w:qFormat="1"/>
-    <w:lsdException w:name="Intense Quote" w:semiHidden="0" w:uiPriority="30" w:unhideWhenUsed="0" w:qFormat="1"/>
-    <w:lsdException w:name="Medium List 2 Accent 1" w:semiHidden="0" w:uiPriority="66" w:unhideWhenUsed="0"/>
-    <w:lsdException w:name="Medium Grid 1 Accent 1" w:semiHidden="0" w:uiPriority="67" w:unhideWhenUsed="0"/>
-    <w:lsdException w:name="Medium Grid 2 Accent 1" w:semiHidden="0" w:uiPriority="68" w:unhideWhenUsed="0"/>
-    <w:lsdException w:name="Medium Grid 3 Accent 1" w:semiHidden="0" w:uiPriority="69" w:unhideWhenUsed="0"/>
-    <w:lsdException w:name="Dark List Accent 1" w:semiHidden="0" w:uiPriority="70" w:unhideWhenUsed="0"/>
-    <w:lsdException w:name="Colorful Shading Accent 1" w:semiHidden="0" w:uiPriority="71" w:unhideWhenUsed="0"/>
-    <w:lsdException w:name="Colorful List Accent 1" w:semiHidden="0" w:uiPriority="72" w:unhideWhenUsed="0"/>
-    <w:lsdException w:name="Colorful Grid Accent 1" w:semiHidden="0" w:uiPriority="73" w:unhideWhenUsed="0"/>
-    <w:lsdException w:name="Light Shading Accent 2" w:semiHidden="0" w:uiPriority="60" w:unhideWhenUsed="0"/>
-    <w:lsdException w:name="Light List Accent 2" w:semiHidden="0" w:uiPriority="61" w:unhideWhenUsed="0"/>
-    <w:lsdException w:name="Light Grid Accent 2" w:semiHidden="0" w:uiPriority="62" w:unhideWhenUsed="0"/>
-    <w:lsdException w:name="Medium Shading 1 Accent 2" w:semiHidden="0" w:uiPriority="63" w:unhideWhenUsed="0"/>
-    <w:lsdException w:name="Medium Shading 2 Accent 2" w:semiHidden="0" w:uiPriority="64" w:unhideWhenUsed="0"/>
-    <w:lsdException w:name="Medium List 1 Accent 2" w:semiHidden="0" w:uiPriority="65" w:unhideWhenUsed="0"/>
-    <w:lsdException w:name="Medium List 2 Accent 2" w:semiHidden="0" w:uiPriority="66" w:unhideWhenUsed="0"/>
-    <w:lsdException w:name="Medium Grid 1 Accent 2" w:semiHidden="0" w:uiPriority="67" w:unhideWhenUsed="0"/>
-    <w:lsdException w:name="Medium Grid 2 Accent 2" w:semiHidden="0" w:uiPriority="68" w:unhideWhenUsed="0"/>
-    <w:lsdException w:name="Medium Grid 3 Accent 2" w:semiHidden="0" w:uiPriority="69" w:unhideWhenUsed="0"/>
-    <w:lsdException w:name="Dark List Accent 2" w:semiHidden="0" w:uiPriority="70" w:unhideWhenUsed="0"/>
-    <w:lsdException w:name="Colorful Shading Accent 2" w:semiHidden="0" w:uiPriority="71" w:unhideWhenUsed="0"/>
-    <w:lsdException w:name="Colorful List Accent 2" w:semiHidden="0" w:uiPriority="72" w:unhideWhenUsed="0"/>
-    <w:lsdException w:name="Colorful Grid Accent 2" w:semiHidden="0" w:uiPriority="73" w:unhideWhenUsed="0"/>
-    <w:lsdException w:name="Light Shading Accent 3" w:semiHidden="0" w:uiPriority="60" w:unhideWhenUsed="0"/>
-    <w:lsdException w:name="Light List Accent 3" w:semiHidden="0" w:uiPriority="61" w:unhideWhenUsed="0"/>
-    <w:lsdException w:name="Light Grid Accent 3" w:semiHidden="0" w:uiPriority="62" w:unhideWhenUsed="0"/>
-    <w:lsdException w:name="Medium Shading 1 Accent 3" w:semiHidden="0" w:uiPriority="63" w:unhideWhenUsed="0"/>
-    <w:lsdException w:name="Medium Shading 2 Accent 3" w:semiHidden="0" w:uiPriority="64" w:unhideWhenUsed="0"/>
-    <w:lsdException w:name="Medium List 1 Accent 3" w:semiHidden="0" w:uiPriority="65" w:unhideWhenUsed="0"/>
-    <w:lsdException w:name="Medium List 2 Accent 3" w:semiHidden="0" w:uiPriority="66" w:unhideWhenUsed="0"/>
-    <w:lsdException w:name="Medium Grid 1 Accent 3" w:semiHidden="0" w:uiPriority="67" w:unhideWhenUsed="0"/>
-    <w:lsdException w:name="Medium Grid 2 Accent 3" w:semiHidden="0" w:uiPriority="68" w:unhideWhenUsed="0"/>
-    <w:lsdException w:name="Medium Grid 3 Accent 3" w:semiHidden="0" w:uiPriority="69" w:unhideWhenUsed="0"/>
-    <w:lsdException w:name="Dark List Accent 3" w:semiHidden="0" w:uiPriority="70" w:unhideWhenUsed="0"/>
-    <w:lsdException w:name="Colorful Shading Accent 3" w:semiHidden="0" w:uiPriority="71" w:unhideWhenUsed="0"/>
-    <w:lsdException w:name="Colorful List Accent 3" w:semiHidden="0" w:uiPriority="72" w:unhideWhenUsed="0"/>
-    <w:lsdException w:name="Colorful Grid Accent 3" w:semiHidden="0" w:uiPriority="73" w:unhideWhenUsed="0"/>
-    <w:lsdException w:name="Light Shading Accent 4" w:semiHidden="0" w:uiPriority="60" w:unhideWhenUsed="0"/>
-    <w:lsdException w:name="Light List Accent 4" w:semiHidden="0" w:uiPriority="61" w:unhideWhenUsed="0"/>
-    <w:lsdException w:name="Light Grid Accent 4" w:semiHidden="0" w:uiPriority="62" w:unhideWhenUsed="0"/>
-    <w:lsdException w:name="Medium Shading 1 Accent 4" w:semiHidden="0" w:uiPriority="63" w:unhideWhenUsed="0"/>
-    <w:lsdException w:name="Medium Shading 2 Accent 4" w:semiHidden="0" w:uiPriority="64" w:unhideWhenUsed="0"/>
-    <w:lsdException w:name="Medium List 1 Accent 4" w:semiHidden="0" w:uiPriority="65" w:unhideWhenUsed="0"/>
-    <w:lsdException w:name="Medium List 2 Accent 4" w:semiHidden="0" w:uiPriority="66" w:unhideWhenUsed="0"/>
-    <w:lsdException w:name="Medium Grid 1 Accent 4" w:semiHidden="0" w:uiPriority="67" w:unhideWhenUsed="0"/>
-    <w:lsdException w:name="Medium Grid 2 Accent 4" w:semiHidden="0" w:uiPriority="68" w:unhideWhenUsed="0"/>
-    <w:lsdException w:name="Medium Grid 3 Accent 4" w:semiHidden="0" w:uiPriority="69" w:unhideWhenUsed="0"/>
-    <w:lsdException w:name="Dark List Accent 4" w:semiHidden="0" w:uiPriority="70" w:unhideWhenUsed="0"/>
-    <w:lsdException w:name="Colorful Shading Accent 4" w:semiHidden="0" w:uiPriority="71" w:unhideWhenUsed="0"/>
-    <w:lsdException w:name="Colorful List Accent 4" w:semiHidden="0" w:uiPriority="72" w:unhideWhenUsed="0"/>
-    <w:lsdException w:name="Colorful Grid Accent 4" w:semiHidden="0" w:uiPriority="73" w:unhideWhenUsed="0"/>
-    <w:lsdException w:name="Light Shading Accent 5" w:semiHidden="0" w:uiPriority="60" w:unhideWhenUsed="0"/>
-    <w:lsdException w:name="Light List Accent 5" w:semiHidden="0" w:uiPriority="61" w:unhideWhenUsed="0"/>
-    <w:lsdException w:name="Light Grid Accent 5" w:semiHidden="0" w:uiPriority="62" w:unhideWhenUsed="0"/>
-    <w:lsdException w:name="Medium Shading 1 Accent 5" w:semiHidden="0" w:uiPriority="63" w:unhideWhenUsed="0"/>
-    <w:lsdException w:name="Medium Shading 2 Accent 5" w:semiHidden="0" w:uiPriority="64" w:unhideWhenUsed="0"/>
-    <w:lsdException w:name="Medium List 1 Accent 5" w:semiHidden="0" w:uiPriority="65" w:unhideWhenUsed="0"/>
-    <w:lsdException w:name="Medium List 2 Accent 5" w:semiHidden="0" w:uiPriority="66" w:unhideWhenUsed="0"/>
-    <w:lsdException w:name="Medium Grid 1 Accent 5" w:semiHidden="0" w:uiPriority="67" w:unhideWhenUsed="0"/>
-    <w:lsdException w:name="Medium Grid 2 Accent 5" w:semiHidden="0" w:uiPriority="68" w:unhideWhenUsed="0"/>
-    <w:lsdException w:name="Medium Grid 3 Accent 5" w:semiHidden="0" w:uiPriority="69" w:unhideWhenUsed="0"/>
-    <w:lsdException w:name="Dark List Accent 5" w:semiHidden="0" w:uiPriority="70" w:unhideWhenUsed="0"/>
-    <w:lsdException w:name="Colorful Shading Accent 5" w:semiHidden="0" w:uiPriority="71" w:unhideWhenUsed="0"/>
-    <w:lsdException w:name="Colorful List Accent 5" w:semiHidden="0" w:uiPriority="72" w:unhideWhenUsed="0"/>
-    <w:lsdException w:name="Colorful Grid Accent 5" w:semiHidden="0" w:uiPriority="73" w:unhideWhenUsed="0"/>
-    <w:lsdException w:name="Light Shading Accent 6" w:semiHidden="0" w:uiPriority="60" w:unhideWhenUsed="0"/>
-    <w:lsdException w:name="Light List Accent 6" w:semiHidden="0" w:uiPriority="61" w:unhideWhenUsed="0"/>
-    <w:lsdException w:name="Light Grid Accent 6" w:semiHidden="0" w:uiPriority="62" w:unhideWhenUsed="0"/>
-    <w:lsdException w:name="Medium Shading 1 Accent 6" w:semiHidden="0" w:uiPriority="63" w:unhideWhenUsed="0"/>
-    <w:lsdException w:name="Medium Shading 2 Accent 6" w:semiHidden="0" w:uiPriority="64" w:unhideWhenUsed="0"/>
-    <w:lsdException w:name="Medium List 1 Accent 6" w:semiHidden="0" w:uiPriority="65" w:unhideWhenUsed="0"/>
-    <w:lsdException w:name="Medium List 2 Accent 6" w:semiHidden="0" w:uiPriority="66" w:unhideWhenUsed="0"/>
-    <w:lsdException w:name="Medium Grid 1 Accent 6" w:semiHidden="0" w:uiPriority="67" w:unhideWhenUsed="0"/>
-    <w:lsdException w:name="Medium Grid 2 Accent 6" w:semiHidden="0" w:uiPriority="68" w:unhideWhenUsed="0"/>
-    <w:lsdException w:name="Medium Grid 3 Accent 6" w:semiHidden="0" w:uiPriority="69" w:unhideWhenUsed="0"/>
-    <w:lsdException w:name="Dark List Accent 6" w:semiHidden="0" w:uiPriority="70" w:unhideWhenUsed="0"/>
-    <w:lsdException w:name="Colorful Shading Accent 6" w:semiHidden="0" w:uiPriority="71" w:unhideWhenUsed="0"/>
-    <w:lsdException w:name="Colorful List Accent 6" w:semiHidden="0" w:uiPriority="72" w:unhideWhenUsed="0"/>
-    <w:lsdException w:name="Colorful Grid Accent 6" w:semiHidden="0" w:uiPriority="73" w:unhideWhenUsed="0"/>
-    <w:lsdException w:name="Subtle Emphasis" w:semiHidden="0" w:uiPriority="19" w:unhideWhenUsed="0" w:qFormat="1"/>
-    <w:lsdException w:name="Intense Emphasis" w:semiHidden="0" w:uiPriority="21" w:unhideWhenUsed="0" w:qFormat="1"/>
-    <w:lsdException w:name="Subtle Reference" w:semiHidden="0" w:uiPriority="31" w:unhideWhenUsed="0" w:qFormat="1"/>
-    <w:lsdException w:name="Intense Reference" w:semiHidden="0" w:uiPriority="32" w:unhideWhenUsed="0" w:qFormat="1"/>
-    <w:lsdException w:name="Book Title" w:semiHidden="0" w:uiPriority="33" w:unhideWhenUsed="0" w:qFormat="1"/>
-    <w:lsdException w:name="Bibliography" w:uiPriority="37"/>
-    <w:lsdException w:name="TOC Heading" w:uiPriority="39" w:qFormat="1"/>
+  <w:latentStyles w:defLockedState="0" w:defUIPriority="99" w:defSemiHidden="0" w:defUnhideWhenUsed="0" w:defQFormat="0" w:count="371">
+    <w:lsdException w:name="Normal" w:uiPriority="0" w:qFormat="1"/>
+    <w:lsdException w:name="heading 1" w:uiPriority="9" w:qFormat="1"/>
+    <w:lsdException w:name="heading 2" w:semiHidden="1" w:uiPriority="9" w:unhideWhenUsed="1" w:qFormat="1"/>
+    <w:lsdException w:name="heading 3" w:semiHidden="1" w:uiPriority="9" w:unhideWhenUsed="1" w:qFormat="1"/>
+    <w:lsdException w:name="heading 4" w:semiHidden="1" w:uiPriority="9" w:unhideWhenUsed="1" w:qFormat="1"/>
+    <w:lsdException w:name="heading 5" w:semiHidden="1" w:uiPriority="9" w:unhideWhenUsed="1" w:qFormat="1"/>
+    <w:lsdException w:name="heading 6" w:semiHidden="1" w:uiPriority="9" w:unhideWhenUsed="1" w:qFormat="1"/>
+    <w:lsdException w:name="heading 7" w:semiHidden="1" w:uiPriority="9" w:unhideWhenUsed="1" w:qFormat="1"/>
+    <w:lsdException w:name="heading 8" w:semiHidden="1" w:uiPriority="9" w:unhideWhenUsed="1" w:qFormat="1"/>
+    <w:lsdException w:name="heading 9" w:semiHidden="1" w:uiPriority="9" w:unhideWhenUsed="1" w:qFormat="1"/>
+    <w:lsdException w:name="index 1" w:semiHidden="1" w:unhideWhenUsed="1"/>
+    <w:lsdException w:name="index 2" w:semiHidden="1" w:unhideWhenUsed="1"/>
+    <w:lsdException w:name="index 3" w:semiHidden="1" w:unhideWhenUsed="1"/>
+    <w:lsdException w:name="index 4" w:semiHidden="1" w:unhideWhenUsed="1"/>
+    <w:lsdException w:name="index 5" w:semiHidden="1" w:unhideWhenUsed="1"/>
+    <w:lsdException w:name="index 6" w:semiHidden="1" w:unhideWhenUsed="1"/>
+    <w:lsdException w:name="index 7" w:semiHidden="1" w:unhideWhenUsed="1"/>
+    <w:lsdException w:name="index 8" w:semiHidden="1" w:unhideWhenUsed="1"/>
+    <w:lsdException w:name="index 9" w:semiHidden="1" w:unhideWhenUsed="1"/>
+    <w:lsdException w:name="toc 1" w:semiHidden="1" w:uiPriority="39" w:unhideWhenUsed="1"/>
+    <w:lsdException w:name="toc 2" w:semiHidden="1" w:uiPriority="39" w:unhideWhenUsed="1"/>
+    <w:lsdException w:name="toc 3" w:semiHidden="1" w:uiPriority="39" w:unhideWhenUsed="1"/>
+    <w:lsdException w:name="toc 4" w:semiHidden="1" w:uiPriority="39" w:unhideWhenUsed="1"/>
+    <w:lsdException w:name="toc 5" w:semiHidden="1" w:uiPriority="39" w:unhideWhenUsed="1"/>
+    <w:lsdException w:name="toc 6" w:semiHidden="1" w:uiPriority="39" w:unhideWhenUsed="1"/>
+    <w:lsdException w:name="toc 7" w:semiHidden="1" w:uiPriority="39" w:unhideWhenUsed="1"/>
+    <w:lsdException w:name="toc 8" w:semiHidden="1" w:uiPriority="39" w:unhideWhenUsed="1"/>
+    <w:lsdException w:name="toc 9" w:semiHidden="1" w:uiPriority="39" w:unhideWhenUsed="1"/>
+    <w:lsdException w:name="Normal Indent" w:semiHidden="1" w:unhideWhenUsed="1"/>
+    <w:lsdException w:name="footnote text" w:semiHidden="1" w:unhideWhenUsed="1"/>
+    <w:lsdException w:name="annotation text" w:semiHidden="1" w:unhideWhenUsed="1"/>
+    <w:lsdException w:name="header" w:semiHidden="1" w:unhideWhenUsed="1"/>
+    <w:lsdException w:name="footer" w:semiHidden="1" w:unhideWhenUsed="1"/>
+    <w:lsdException w:name="index heading" w:semiHidden="1" w:unhideWhenUsed="1"/>
+    <w:lsdException w:name="caption" w:semiHidden="1" w:uiPriority="35" w:unhideWhenUsed="1" w:qFormat="1"/>
+    <w:lsdException w:name="table of figures" w:semiHidden="1" w:unhideWhenUsed="1"/>
+    <w:lsdException w:name="envelope address" w:semiHidden="1" w:unhideWhenUsed="1"/>
+    <w:lsdException w:name="envelope return" w:semiHidden="1" w:unhideWhenUsed="1"/>
+    <w:lsdException w:name="footnote reference" w:semiHidden="1" w:unhideWhenUsed="1"/>
+    <w:lsdException w:name="annotation reference" w:semiHidden="1" w:unhideWhenUsed="1"/>
+    <w:lsdException w:name="line number" w:semiHidden="1" w:unhideWhenUsed="1"/>
+    <w:lsdException w:name="page number" w:semiHidden="1" w:unhideWhenUsed="1"/>
+    <w:lsdException w:name="endnote reference" w:semiHidden="1" w:unhideWhenUsed="1"/>
+    <w:lsdException w:name="endnote text" w:semiHidden="1" w:unhideWhenUsed="1"/>
+    <w:lsdException w:name="table of authorities" w:semiHidden="1" w:unhideWhenUsed="1"/>
+    <w:lsdException w:name="macro" w:semiHidden="1" w:unhideWhenUsed="1"/>
+    <w:lsdException w:name="toa heading" w:semiHidden="1" w:unhideWhenUsed="1"/>
+    <w:lsdException w:name="List" w:semiHidden="1" w:unhideWhenUsed="1"/>
+    <w:lsdException w:name="List Bullet" w:semiHidden="1" w:unhideWhenUsed="1"/>
+    <w:lsdException w:name="List Number" w:semiHidden="1" w:unhideWhenUsed="1"/>
+    <w:lsdException w:name="List 2" w:semiHidden="1" w:unhideWhenUsed="1"/>
+    <w:lsdException w:name="List 3" w:semiHidden="1" w:unhideWhenUsed="1"/>
+    <w:lsdException w:name="List 4" w:semiHidden="1" w:unhideWhenUsed="1"/>
+    <w:lsdException w:name="List 5" w:semiHidden="1" w:unhideWhenUsed="1"/>
+    <w:lsdException w:name="List Bullet 2" w:semiHidden="1" w:unhideWhenUsed="1"/>
+    <w:lsdException w:name="List Bullet 3" w:semiHidden="1" w:unhideWhenUsed="1"/>
+    <w:lsdException w:name="List Bullet 4" w:semiHidden="1" w:unhideWhenUsed="1"/>
+    <w:lsdException w:name="List Bullet 5" w:semiHidden="1" w:unhideWhenUsed="1"/>
+    <w:lsdException w:name="List Number 2" w:semiHidden="1" w:unhideWhenUsed="1"/>
+    <w:lsdException w:name="List Number 3" w:semiHidden="1" w:unhideWhenUsed="1"/>
+    <w:lsdException w:name="List Number 4" w:semiHidden="1" w:unhideWhenUsed="1"/>
+    <w:lsdException w:name="List Number 5" w:semiHidden="1" w:unhideWhenUsed="1"/>
+    <w:lsdException w:name="Title" w:uiPriority="10" w:qFormat="1"/>
+    <w:lsdException w:name="Closing" w:semiHidden="1" w:unhideWhenUsed="1"/>
+    <w:lsdException w:name="Signature" w:semiHidden="1" w:unhideWhenUsed="1"/>
+    <w:lsdException w:name="Default Paragraph Font" w:semiHidden="1" w:uiPriority="1" w:unhideWhenUsed="1"/>
+    <w:lsdException w:name="Body Text" w:semiHidden="1" w:unhideWhenUsed="1"/>
+    <w:lsdException w:name="Body Text Indent" w:semiHidden="1" w:unhideWhenUsed="1"/>
+    <w:lsdException w:name="List Continue" w:semiHidden="1" w:unhideWhenUsed="1"/>
+    <w:lsdException w:name="List Continue 2" w:semiHidden="1" w:unhideWhenUsed="1"/>
+    <w:lsdException w:name="List Continue 3" w:semiHidden="1" w:unhideWhenUsed="1"/>
+    <w:lsdException w:name="List Continue 4" w:semiHidden="1" w:unhideWhenUsed="1"/>
+    <w:lsdException w:name="List Continue 5" w:semiHidden="1" w:unhideWhenUsed="1"/>
+    <w:lsdException w:name="Message Header" w:semiHidden="1" w:unhideWhenUsed="1"/>
+    <w:lsdException w:name="Subtitle" w:uiPriority="11" w:qFormat="1"/>
+    <w:lsdException w:name="Salutation" w:semiHidden="1" w:unhideWhenUsed="1"/>
+    <w:lsdException w:name="Date" w:semiHidden="1" w:unhideWhenUsed="1"/>
+    <w:lsdException w:name="Body Text First Indent" w:semiHidden="1" w:unhideWhenUsed="1"/>
+    <w:lsdException w:name="Body Text First Indent 2" w:semiHidden="1" w:unhideWhenUsed="1"/>
+    <w:lsdException w:name="Note Heading" w:semiHidden="1" w:unhideWhenUsed="1"/>
+    <w:lsdException w:name="Body Text 2" w:semiHidden="1" w:unhideWhenUsed="1"/>
+    <w:lsdException w:name="Body Text 3" w:semiHidden="1" w:unhideWhenUsed="1"/>
+    <w:lsdException w:name="Body Text Indent 2" w:semiHidden="1" w:unhideWhenUsed="1"/>
+    <w:lsdException w:name="Body Text Indent 3" w:semiHidden="1" w:unhideWhenUsed="1"/>
+    <w:lsdException w:name="Block Text" w:semiHidden="1" w:unhideWhenUsed="1"/>
+    <w:lsdException w:name="Hyperlink" w:semiHidden="1" w:unhideWhenUsed="1"/>
+    <w:lsdException w:name="FollowedHyperlink" w:semiHidden="1" w:unhideWhenUsed="1"/>
+    <w:lsdException w:name="Strong" w:uiPriority="22" w:qFormat="1"/>
+    <w:lsdException w:name="Emphasis" w:uiPriority="20" w:qFormat="1"/>
+    <w:lsdException w:name="Document Map" w:semiHidden="1" w:unhideWhenUsed="1"/>
+    <w:lsdException w:name="Plain Text" w:semiHidden="1" w:unhideWhenUsed="1"/>
+    <w:lsdException w:name="E-mail Signature" w:semiHidden="1" w:unhideWhenUsed="1"/>
+    <w:lsdException w:name="HTML Top of Form" w:semiHidden="1" w:unhideWhenUsed="1"/>
+    <w:lsdException w:name="HTML Bottom of Form" w:semiHidden="1" w:unhideWhenUsed="1"/>
+    <w:lsdException w:name="Normal (Web)" w:semiHidden="1" w:unhideWhenUsed="1"/>
+    <w:lsdException w:name="HTML Acronym" w:semiHidden="1" w:unhideWhenUsed="1"/>
+    <w:lsdException w:name="HTML Address" w:semiHidden="1" w:unhideWhenUsed="1"/>
+    <w:lsdException w:name="HTML Cite" w:semiHidden="1" w:unhideWhenUsed="1"/>
+    <w:lsdException w:name="HTML Code" w:semiHidden="1" w:unhideWhenUsed="1"/>
+    <w:lsdException w:name="HTML Definition" w:semiHidden="1" w:unhideWhenUsed="1"/>
+    <w:lsdException w:name="HTML Keyboard" w:semiHidden="1" w:unhideWhenUsed="1"/>
+    <w:lsdException w:name="HTML Preformatted" w:semiHidden="1" w:unhideWhenUsed="1"/>
+    <w:lsdException w:name="HTML Sample" w:semiHidden="1" w:unhideWhenUsed="1"/>
+    <w:lsdException w:name="HTML Typewriter" w:semiHidden="1" w:unhideWhenUsed="1"/>
+    <w:lsdException w:name="HTML Variable" w:semiHidden="1" w:unhideWhenUsed="1"/>
+    <w:lsdException w:name="Normal Table" w:semiHidden="1" w:unhideWhenUsed="1"/>
+    <w:lsdException w:name="annotation subject" w:semiHidden="1" w:unhideWhenUsed="1"/>
+    <w:lsdException w:name="No List" w:semiHidden="1" w:unhideWhenUsed="1"/>
+    <w:lsdException w:name="Outline List 1" w:semiHidden="1" w:unhideWhenUsed="1"/>
+    <w:lsdException w:name="Outline List 2" w:semiHidden="1" w:unhideWhenUsed="1"/>
+    <w:lsdException w:name="Outline List 3" w:semiHidden="1" w:unhideWhenUsed="1"/>
+    <w:lsdException w:name="Table Simple 1" w:semiHidden="1" w:unhideWhenUsed="1"/>
+    <w:lsdException w:name="Table Simple 2" w:semiHidden="1" w:unhideWhenUsed="1"/>
+    <w:lsdException w:name="Table Simple 3" w:semiHidden="1" w:unhideWhenUsed="1"/>
+    <w:lsdException w:name="Table Classic 1" w:semiHidden="1" w:unhideWhenUsed="1"/>
+    <w:lsdException w:name="Table Classic 2" w:semiHidden="1" w:unhideWhenUsed="1"/>
+    <w:lsdException w:name="Table Classic 3" w:semiHidden="1" w:unhideWhenUsed="1"/>
+    <w:lsdException w:name="Table Classic 4" w:semiHidden="1" w:unhideWhenUsed="1"/>
+    <w:lsdException w:name="Table Colorful 1" w:semiHidden="1" w:unhideWhenUsed="1"/>
+    <w:lsdException w:name="Table Colorful 2" w:semiHidden="1" w:unhideWhenUsed="1"/>
+    <w:lsdException w:name="Table Colorful 3" w:semiHidden="1" w:unhideWhenUsed="1"/>
+    <w:lsdException w:name="Table Columns 1" w:semiHidden="1" w:unhideWhenUsed="1"/>
+    <w:lsdException w:name="Table Columns 2" w:semiHidden="1" w:unhideWhenUsed="1"/>
+    <w:lsdException w:name="Table Columns 3" w:semiHidden="1" w:unhideWhenUsed="1"/>
+    <w:lsdException w:name="Table Columns 4" w:semiHidden="1" w:unhideWhenUsed="1"/>
+    <w:lsdException w:name="Table Columns 5" w:semiHidden="1" w:unhideWhenUsed="1"/>
+    <w:lsdException w:name="Table Grid 1" w:semiHidden="1" w:unhideWhenUsed="1"/>
+    <w:lsdException w:name="Table Grid 2" w:semiHidden="1" w:unhideWhenUsed="1"/>
+    <w:lsdException w:name="Table Grid 3" w:semiHidden="1" w:unhideWhenUsed="1"/>
+    <w:lsdException w:name="Table Grid 4" w:semiHidden="1" w:unhideWhenUsed="1"/>
+    <w:lsdException w:name="Table Grid 5" w:semiHidden="1" w:unhideWhenUsed="1"/>
+    <w:lsdException w:name="Table Grid 6" w:semiHidden="1" w:unhideWhenUsed="1"/>
+    <w:lsdException w:name="Table Grid 7" w:semiHidden="1" w:unhideWhenUsed="1"/>
+    <w:lsdException w:name="Table Grid 8" w:semiHidden="1" w:unhideWhenUsed="1"/>
+    <w:lsdException w:name="Table List 1" w:semiHidden="1" w:unhideWhenUsed="1"/>
+    <w:lsdException w:name="Table List 2" w:semiHidden="1" w:unhideWhenUsed="1"/>
+    <w:lsdException w:name="Table List 3" w:semiHidden="1" w:unhideWhenUsed="1"/>
+    <w:lsdException w:name="Table List 4" w:semiHidden="1" w:unhideWhenUsed="1"/>
+    <w:lsdException w:name="Table List 5" w:semiHidden="1" w:unhideWhenUsed="1"/>
+    <w:lsdException w:name="Table List 6" w:semiHidden="1" w:unhideWhenUsed="1"/>
+    <w:lsdException w:name="Table List 7" w:semiHidden="1" w:unhideWhenUsed="1"/>
+    <w:lsdException w:name="Table List 8" w:semiHidden="1" w:unhideWhenUsed="1"/>
+    <w:lsdException w:name="Table 3D effects 1" w:semiHidden="1" w:unhideWhenUsed="1"/>
+    <w:lsdException w:name="Table 3D effects 2" w:semiHidden="1" w:unhideWhenUsed="1"/>
+    <w:lsdException w:name="Table 3D effects 3" w:semiHidden="1" w:unhideWhenUsed="1"/>
+    <w:lsdException w:name="Table Contemporary" w:semiHidden="1" w:unhideWhenUsed="1"/>
+    <w:lsdException w:name="Table Elegant" w:semiHidden="1" w:unhideWhenUsed="1"/>
+    <w:lsdException w:name="Table Professional" w:semiHidden="1" w:unhideWhenUsed="1"/>
+    <w:lsdException w:name="Table Subtle 1" w:semiHidden="1" w:unhideWhenUsed="1"/>
+    <w:lsdException w:name="Table Subtle 2" w:semiHidden="1" w:unhideWhenUsed="1"/>
+    <w:lsdException w:name="Table Web 1" w:semiHidden="1" w:unhideWhenUsed="1"/>
+    <w:lsdException w:name="Table Web 2" w:semiHidden="1" w:unhideWhenUsed="1"/>
+    <w:lsdException w:name="Table Web 3" w:semiHidden="1" w:unhideWhenUsed="1"/>
+    <w:lsdException w:name="Balloon Text" w:semiHidden="1" w:unhideWhenUsed="1"/>
+    <w:lsdException w:name="Table Grid" w:uiPriority="59"/>
+    <w:lsdException w:name="Table Theme" w:semiHidden="1" w:unhideWhenUsed="1"/>
+    <w:lsdException w:name="Placeholder Text" w:semiHidden="1"/>
+    <w:lsdException w:name="No Spacing" w:uiPriority="1" w:qFormat="1"/>
+    <w:lsdException w:name="Light Shading" w:uiPriority="60"/>
+    <w:lsdException w:name="Light List" w:uiPriority="61"/>
+    <w:lsdException w:name="Light Grid" w:uiPriority="62"/>
+    <w:lsdException w:name="Medium Shading 1" w:uiPriority="63"/>
+    <w:lsdException w:name="Medium Shading 2" w:uiPriority="64"/>
+    <w:lsdException w:name="Medium List 1" w:uiPriority="65"/>
+    <w:lsdException w:name="Medium List 2" w:uiPriority="66"/>
+    <w:lsdException w:name="Medium Grid 1" w:uiPriority="67"/>
+    <w:lsdException w:name="Medium Grid 2" w:uiPriority="68"/>
+    <w:lsdException w:name="Medium Grid 3" w:uiPriority="69"/>
+    <w:lsdException w:name="Dark List" w:uiPriority="70"/>
+    <w:lsdException w:name="Colorful Shading" w:uiPriority="71"/>
+    <w:lsdException w:name="Colorful List" w:uiPriority="72"/>
+    <w:lsdException w:name="Colorful Grid" w:uiPriority="73"/>
+    <w:lsdException w:name="Light Shading Accent 1" w:uiPriority="60"/>
+    <w:lsdException w:name="Light List Accent 1" w:uiPriority="61"/>
+    <w:lsdException w:name="Light Grid Accent 1" w:uiPriority="62"/>
+    <w:lsdException w:name="Medium Shading 1 Accent 1" w:uiPriority="63"/>
+    <w:lsdException w:name="Medium Shading 2 Accent 1" w:uiPriority="64"/>
+    <w:lsdException w:name="Medium List 1 Accent 1" w:uiPriority="65"/>
+    <w:lsdException w:name="Revision" w:semiHidden="1"/>
+    <w:lsdException w:name="List Paragraph" w:uiPriority="34" w:qFormat="1"/>
+    <w:lsdException w:name="Quote" w:uiPriority="29" w:qFormat="1"/>
+    <w:lsdException w:name="Intense Quote" w:uiPriority="30" w:qFormat="1"/>
+    <w:lsdException w:name="Medium List 2 Accent 1" w:uiPriority="66"/>
+    <w:lsdException w:name="Medium Grid 1 Accent 1" w:uiPriority="67"/>
+    <w:lsdException w:name="Medium Grid 2 Accent 1" w:uiPriority="68"/>
+    <w:lsdException w:name="Medium Grid 3 Accent 1" w:uiPriority="69"/>
+    <w:lsdException w:name="Dark List Accent 1" w:uiPriority="70"/>
+    <w:lsdException w:name="Colorful Shading Accent 1" w:uiPriority="71"/>
+    <w:lsdException w:name="Colorful List Accent 1" w:uiPriority="72"/>
+    <w:lsdException w:name="Colorful Grid Accent 1" w:uiPriority="73"/>
+    <w:lsdException w:name="Light Shading Accent 2" w:uiPriority="60"/>
+    <w:lsdException w:name="Light List Accent 2" w:uiPriority="61"/>
+    <w:lsdException w:name="Light Grid Accent 2" w:uiPriority="62"/>
+    <w:lsdException w:name="Medium Shading 1 Accent 2" w:uiPriority="63"/>
+    <w:lsdException w:name="Medium Shading 2 Accent 2" w:uiPriority="64"/>
+    <w:lsdException w:name="Medium List 1 Accent 2" w:uiPriority="65"/>
+    <w:lsdException w:name="Medium List 2 Accent 2" w:uiPriority="66"/>
+    <w:lsdException w:name="Medium Grid 1 Accent 2" w:uiPriority="67"/>
+    <w:lsdException w:name="Medium Grid 2 Accent 2" w:uiPriority="68"/>
+    <w:lsdException w:name="Medium Grid 3 Accent 2" w:uiPriority="69"/>
+    <w:lsdException w:name="Dark List Accent 2" w:uiPriority="70"/>
+    <w:lsdException w:name="Colorful Shading Accent 2" w:uiPriority="71"/>
+    <w:lsdException w:name="Colorful List Accent 2" w:uiPriority="72"/>
+    <w:lsdException w:name="Colorful Grid Accent 2" w:uiPriority="73"/>
+    <w:lsdException w:name="Light Shading Accent 3" w:uiPriority="60"/>
+    <w:lsdException w:name="Light List Accent 3" w:uiPriority="61"/>
+    <w:lsdException w:name="Light Grid Accent 3" w:uiPriority="62"/>
+    <w:lsdException w:name="Medium Shading 1 Accent 3" w:uiPriority="63"/>
+    <w:lsdException w:name="Medium Shading 2 Accent 3" w:uiPriority="64"/>
+    <w:lsdException w:name="Medium List 1 Accent 3" w:uiPriority="65"/>
+    <w:lsdException w:name="Medium List 2 Accent 3" w:uiPriority="66"/>
+    <w:lsdException w:name="Medium Grid 1 Accent 3" w:uiPriority="67"/>
+    <w:lsdException w:name="Medium Grid 2 Accent 3" w:uiPriority="68"/>
+    <w:lsdException w:name="Medium Grid 3 Accent 3" w:uiPriority="69"/>
+    <w:lsdException w:name="Dark List Accent 3" w:uiPriority="70"/>
+    <w:lsdException w:name="Colorful Shading Accent 3" w:uiPriority="71"/>
+    <w:lsdException w:name="Colorful List Accent 3" w:uiPriority="72"/>
+    <w:lsdException w:name="Colorful Grid Accent 3" w:uiPriority="73"/>
+    <w:lsdException w:name="Light Shading Accent 4" w:uiPriority="60"/>
+    <w:lsdException w:name="Light List Accent 4" w:uiPriority="61"/>
+    <w:lsdException w:name="Light Grid Accent 4" w:uiPriority="62"/>
+    <w:lsdException w:name="Medium Shading 1 Accent 4" w:uiPriority="63"/>
+    <w:lsdException w:name="Medium Shading 2 Accent 4" w:uiPriority="64"/>
+    <w:lsdException w:name="Medium List 1 Accent 4" w:uiPriority="65"/>
+    <w:lsdException w:name="Medium List 2 Accent 4" w:uiPriority="66"/>
+    <w:lsdException w:name="Medium Grid 1 Accent 4" w:uiPriority="67"/>
+    <w:lsdException w:name="Medium Grid 2 Accent 4" w:uiPriority="68"/>
+    <w:lsdException w:name="Medium Grid 3 Accent 4" w:uiPriority="69"/>
+    <w:lsdException w:name="Dark List Accent 4" w:uiPriority="70"/>
+    <w:lsdException w:name="Colorful Shading Accent 4" w:uiPriority="71"/>
+    <w:lsdException w:name="Colorful List Accent 4" w:uiPriority="72"/>
+    <w:lsdException w:name="Colorful Grid Accent 4" w:uiPriority="73"/>
+    <w:lsdException w:name="Light Shading Accent 5" w:uiPriority="60"/>
+    <w:lsdException w:name="Light List Accent 5" w:uiPriority="61"/>
+    <w:lsdException w:name="Light Grid Accent 5" w:uiPriority="62"/>
+    <w:lsdException w:name="Medium Shading 1 Accent 5" w:uiPriority="63"/>
+    <w:lsdException w:name="Medium Shading 2 Accent 5" w:uiPriority="64"/>
+    <w:lsdException w:name="Medium List 1 Accent 5" w:uiPriority="65"/>
+    <w:lsdException w:name="Medium List 2 Accent 5" w:uiPriority="66"/>
+    <w:lsdException w:name="Medium Grid 1 Accent 5" w:uiPriority="67"/>
+    <w:lsdException w:name="Medium Grid 2 Accent 5" w:uiPriority="68"/>
+    <w:lsdException w:name="Medium Grid 3 Accent 5" w:uiPriority="69"/>
+    <w:lsdException w:name="Dark List Accent 5" w:uiPriority="70"/>
+    <w:lsdException w:name="Colorful Shading Accent 5" w:uiPriority="71"/>
+    <w:lsdException w:name="Colorful List Accent 5" w:uiPriority="72"/>
+    <w:lsdException w:name="Colorful Grid Accent 5" w:uiPriority="73"/>
+    <w:lsdException w:name="Light Shading Accent 6" w:uiPriority="60"/>
+    <w:lsdException w:name="Light List Accent 6" w:uiPriority="61"/>
+    <w:lsdException w:name="Light Grid Accent 6" w:uiPriority="62"/>
+    <w:lsdException w:name="Medium Shading 1 Accent 6" w:uiPriority="63"/>
+    <w:lsdException w:name="Medium Shading 2 Accent 6" w:uiPriority="64"/>
+    <w:lsdException w:name="Medium List 1 Accent 6" w:uiPriority="65"/>
+    <w:lsdException w:name="Medium List 2 Accent 6" w:uiPriority="66"/>
+    <w:lsdException w:name="Medium Grid 1 Accent 6" w:uiPriority="67"/>
+    <w:lsdException w:name="Medium Grid 2 Accent 6" w:uiPriority="68"/>
+    <w:lsdException w:name="Medium Grid 3 Accent 6" w:uiPriority="69"/>
+    <w:lsdException w:name="Dark List Accent 6" w:uiPriority="70"/>
+    <w:lsdException w:name="Colorful Shading Accent 6" w:uiPriority="71"/>
+    <w:lsdException w:name="Colorful List Accent 6" w:uiPriority="72"/>
+    <w:lsdException w:name="Colorful Grid Accent 6" w:uiPriority="73"/>
+    <w:lsdException w:name="Subtle Emphasis" w:uiPriority="19" w:qFormat="1"/>
+    <w:lsdException w:name="Intense Emphasis" w:uiPriority="21" w:qFormat="1"/>
+    <w:lsdException w:name="Subtle Reference" w:uiPriority="31" w:qFormat="1"/>
+    <w:lsdException w:name="Intense Reference" w:uiPriority="32" w:qFormat="1"/>
+    <w:lsdException w:name="Book Title" w:uiPriority="33" w:qFormat="1"/>
+    <w:lsdException w:name="Bibliography" w:semiHidden="1" w:uiPriority="37" w:unhideWhenUsed="1"/>
+    <w:lsdException w:name="TOC Heading" w:semiHidden="1" w:uiPriority="39" w:unhideWhenUsed="1" w:qFormat="1"/>
+    <w:lsdException w:name="Plain Table 1" w:uiPriority="41"/>
+    <w:lsdException w:name="Plain Table 2" w:uiPriority="42"/>
+    <w:lsdException w:name="Plain Table 3" w:uiPriority="43"/>
+    <w:lsdException w:name="Plain Table 4" w:uiPriority="44"/>
+    <w:lsdException w:name="Plain Table 5" w:uiPriority="45"/>
+    <w:lsdException w:name="Grid Table Light" w:uiPriority="40"/>
+    <w:lsdException w:name="Grid Table 1 Light" w:uiPriority="46"/>
+    <w:lsdException w:name="Grid Table 2" w:uiPriority="47"/>
+    <w:lsdException w:name="Grid Table 3" w:uiPriority="48"/>
+    <w:lsdException w:name="Grid Table 4" w:uiPriority="49"/>
+    <w:lsdException w:name="Grid Table 5 Dark" w:uiPriority="50"/>
+    <w:lsdException w:name="Grid Table 6 Colorful" w:uiPriority="51"/>
+    <w:lsdException w:name="Grid Table 7 Colorful" w:uiPriority="52"/>
+    <w:lsdException w:name="Grid Table 1 Light Accent 1" w:uiPriority="46"/>
+    <w:lsdException w:name="Grid Table 2 Accent 1" w:uiPriority="47"/>
+    <w:lsdException w:name="Grid Table 3 Accent 1" w:uiPriority="48"/>
+    <w:lsdException w:name="Grid Table 4 Accent 1" w:uiPriority="49"/>
+    <w:lsdException w:name="Grid Table 5 Dark Accent 1" w:uiPriority="50"/>
+    <w:lsdException w:name="Grid Table 6 Colorful Accent 1" w:uiPriority="51"/>
+    <w:lsdException w:name="Grid Table 7 Colorful Accent 1" w:uiPriority="52"/>
+    <w:lsdException w:name="Grid Table 1 Light Accent 2" w:uiPriority="46"/>
+    <w:lsdException w:name="Grid Table 2 Accent 2" w:uiPriority="47"/>
+    <w:lsdException w:name="Grid Table 3 Accent 2" w:uiPriority="48"/>
+    <w:lsdException w:name="Grid Table 4 Accent 2" w:uiPriority="49"/>
+    <w:lsdException w:name="Grid Table 5 Dark Accent 2" w:uiPriority="50"/>
+    <w:lsdException w:name="Grid Table 6 Colorful Accent 2" w:uiPriority="51"/>
+    <w:lsdException w:name="Grid Table 7 Colorful Accent 2" w:uiPriority="52"/>
+    <w:lsdException w:name="Grid Table 1 Light Accent 3" w:uiPriority="46"/>
+    <w:lsdException w:name="Grid Table 2 Accent 3" w:uiPriority="47"/>
+    <w:lsdException w:name="Grid Table 3 Accent 3" w:uiPriority="48"/>
+    <w:lsdException w:name="Grid Table 4 Accent 3" w:uiPriority="49"/>
+    <w:lsdException w:name="Grid Table 5 Dark Accent 3" w:uiPriority="50"/>
+    <w:lsdException w:name="Grid Table 6 Colorful Accent 3" w:uiPriority="51"/>
+    <w:lsdException w:name="Grid Table 7 Colorful Accent 3" w:uiPriority="52"/>
+    <w:lsdException w:name="Grid Table 1 Light Accent 4" w:uiPriority="46"/>
+    <w:lsdException w:name="Grid Table 2 Accent 4" w:uiPriority="47"/>
+    <w:lsdException w:name="Grid Table 3 Accent 4" w:uiPriority="48"/>
+    <w:lsdException w:name="Grid Table 4 Accent 4" w:uiPriority="49"/>
+    <w:lsdException w:name="Grid Table 5 Dark Accent 4" w:uiPriority="50"/>
+    <w:lsdException w:name="Grid Table 6 Colorful Accent 4" w:uiPriority="51"/>
+    <w:lsdException w:name="Grid Table 7 Colorful Accent 4" w:uiPriority="52"/>
+    <w:lsdException w:name="Grid Table 1 Light Accent 5" w:uiPriority="46"/>
+    <w:lsdException w:name="Grid Table 2 Accent 5" w:uiPriority="47"/>
+    <w:lsdException w:name="Grid Table 3 Accent 5" w:uiPriority="48"/>
+    <w:lsdException w:name="Grid Table 4 Accent 5" w:uiPriority="49"/>
+    <w:lsdException w:name="Grid Table 5 Dark Accent 5" w:uiPriority="50"/>
+    <w:lsdException w:name="Grid Table 6 Colorful Accent 5" w:uiPriority="51"/>
+    <w:lsdException w:name="Grid Table 7 Colorful Accent 5" w:uiPriority="52"/>
+    <w:lsdException w:name="Grid Table 1 Light Accent 6" w:uiPriority="46"/>
+    <w:lsdException w:name="Grid Table 2 Accent 6" w:uiPriority="47"/>
+    <w:lsdException w:name="Grid Table 3 Accent 6" w:uiPriority="48"/>
+    <w:lsdException w:name="Grid Table 4 Accent 6" w:uiPriority="49"/>
+    <w:lsdException w:name="Grid Table 5 Dark Accent 6" w:uiPriority="50"/>
+    <w:lsdException w:name="Grid Table 6 Colorful Accent 6" w:uiPriority="51"/>
+    <w:lsdException w:name="Grid Table 7 Colorful Accent 6" w:uiPriority="52"/>
+    <w:lsdException w:name="List Table 1 Light" w:uiPriority="46"/>
+    <w:lsdException w:name="List Table 2" w:uiPriority="47"/>
+    <w:lsdException w:name="List Table 3" w:uiPriority="48"/>
+    <w:lsdException w:name="List Table 4" w:uiPriority="49"/>
+    <w:lsdException w:name="List Table 5 Dark" w:uiPriority="50"/>
+    <w:lsdException w:name="List Table 6 Colorful" w:uiPriority="51"/>
+    <w:lsdException w:name="List Table 7 Colorful" w:uiPriority="52"/>
+    <w:lsdException w:name="List Table 1 Light Accent 1" w:uiPriority="46"/>
+    <w:lsdException w:name="List Table 2 Accent 1" w:uiPriority="47"/>
+    <w:lsdException w:name="List Table 3 Accent 1" w:uiPriority="48"/>
+    <w:lsdException w:name="List Table 4 Accent 1" w:uiPriority="49"/>
+    <w:lsdException w:name="List Table 5 Dark Accent 1" w:uiPriority="50"/>
+    <w:lsdException w:name="List Table 6 Colorful Accent 1" w:uiPriority="51"/>
+    <w:lsdException w:name="List Table 7 Colorful Accent 1" w:uiPriority="52"/>
+    <w:lsdException w:name="List Table 1 Light Accent 2" w:uiPriority="46"/>
+    <w:lsdException w:name="List Table 2 Accent 2" w:uiPriority="47"/>
+    <w:lsdException w:name="List Table 3 Accent 2" w:uiPriority="48"/>
+    <w:lsdException w:name="List Table 4 Accent 2" w:uiPriority="49"/>
+    <w:lsdException w:name="List Table 5 Dark Accent 2" w:uiPriority="50"/>
+    <w:lsdException w:name="List Table 6 Colorful Accent 2" w:uiPriority="51"/>
+    <w:lsdException w:name="List Table 7 Colorful Accent 2" w:uiPriority="52"/>
+    <w:lsdException w:name="List Table 1 Light Accent 3" w:uiPriority="46"/>
+    <w:lsdException w:name="List Table 2 Accent 3" w:uiPriority="47"/>
+    <w:lsdException w:name="List Table 3 Accent 3" w:uiPriority="48"/>
+    <w:lsdException w:name="List Table 4 Accent 3" w:uiPriority="49"/>
+    <w:lsdException w:name="List Table 5 Dark Accent 3" w:uiPriority="50"/>
+    <w:lsdException w:name="List Table 6 Colorful Accent 3" w:uiPriority="51"/>
+    <w:lsdException w:name="List Table 7 Colorful Accent 3" w:uiPriority="52"/>
+    <w:lsdException w:name="List Table 1 Light Accent 4" w:uiPriority="46"/>
+    <w:lsdException w:name="List Table 2 Accent 4" w:uiPriority="47"/>
+    <w:lsdException w:name="List Table 3 Accent 4" w:uiPriority="48"/>
+    <w:lsdException w:name="List Table 4 Accent 4" w:uiPriority="49"/>
+    <w:lsdException w:name="List Table 5 Dark Accent 4" w:uiPriority="50"/>
+    <w:lsdException w:name="List Table 6 Colorful Accent 4" w:uiPriority="51"/>
+    <w:lsdException w:name="List Table 7 Colorful Accent 4" w:uiPriority="52"/>
+    <w:lsdException w:name="List Table 1 Light Accent 5" w:uiPriority="46"/>
+    <w:lsdException w:name="List Table 2 Accent 5" w:uiPriority="47"/>
+    <w:lsdException w:name="List Table 3 Accent 5" w:uiPriority="48"/>
+    <w:lsdException w:name="List Table 4 Accent 5" w:uiPriority="49"/>
+    <w:lsdException w:name="List Table 5 Dark Accent 5" w:uiPriority="50"/>
+    <w:lsdException w:name="List Table 6 Colorful Accent 5" w:uiPriority="51"/>
+    <w:lsdException w:name="List Table 7 Colorful Accent 5" w:uiPriority="52"/>
+    <w:lsdException w:name="List Table 1 Light Accent 6" w:uiPriority="46"/>
+    <w:lsdException w:name="List Table 2 Accent 6" w:uiPriority="47"/>
+    <w:lsdException w:name="List Table 3 Accent 6" w:uiPriority="48"/>
+    <w:lsdException w:name="List Table 4 Accent 6" w:uiPriority="49"/>
+    <w:lsdException w:name="List Table 5 Dark Accent 6" w:uiPriority="50"/>
+    <w:lsdException w:name="List Table 6 Colorful Accent 6" w:uiPriority="51"/>
+    <w:lsdException w:name="List Table 7 Colorful Accent 6" w:uiPriority="52"/>
   </w:latentStyles>
   <w:style w:type="paragraph" w:default="1" w:styleId="Normal">
     <w:name w:val="Normal"/>
@@ -7497,7 +7835,6 @@
     <w:uiPriority w:val="99"/>
     <w:semiHidden/>
     <w:unhideWhenUsed/>
-    <w:qFormat/>
     <w:tblPr>
       <w:tblInd w:w="0" w:type="dxa"/>
       <w:tblCellMar>
@@ -8129,7 +8466,7 @@
 </file>
 
 <file path=customXml/itemProps1.xml><?xml version="1.0" encoding="utf-8"?>
-<ds:datastoreItem xmlns:ds="http://schemas.openxmlformats.org/officeDocument/2006/customXml" ds:itemID="{A9DDCAE3-E4D2-4274-B93D-6F46861D077F}">
+<ds:datastoreItem xmlns:ds="http://schemas.openxmlformats.org/officeDocument/2006/customXml" ds:itemID="{6D675748-EE28-4856-A9B7-9E77053761F8}">
   <ds:schemaRefs>
     <ds:schemaRef ds:uri="http://schemas.openxmlformats.org/officeDocument/2006/bibliography"/>
   </ds:schemaRefs>

</xml_diff>